<commit_message>
tests(but they're always passing xd)
</commit_message>
<xml_diff>
--- a/TKOM-dokumentacja.docx
+++ b/TKOM-dokumentacja.docx
@@ -1771,6 +1771,7 @@
         <w:rPr>
           <w:rFonts w:cs="Arial"/>
           <w:szCs w:val="28"/>
+          <w:lang w:val="en-US"/>
         </w:rPr>
       </w:pPr>
       <w:r>
@@ -1785,6 +1786,7 @@
         <w:rPr>
           <w:rFonts w:cs="Arial"/>
           <w:szCs w:val="28"/>
+          <w:lang w:val="en-US"/>
         </w:rPr>
         <w:t>name2 = (a)</w:t>
       </w:r>
@@ -1792,13 +1794,43 @@
         <w:rPr>
           <w:rFonts w:cs="Arial"/>
           <w:szCs w:val="28"/>
-        </w:rPr>
-        <w:t xml:space="preserve"> =&gt; { func();}</w:t>
-      </w:r>
-      <w:r>
-        <w:rPr>
-          <w:rFonts w:cs="Arial"/>
-          <w:szCs w:val="28"/>
+          <w:lang w:val="en-US"/>
+        </w:rPr>
+        <w:t xml:space="preserve"> =&gt; </w:t>
+      </w:r>
+      <w:proofErr w:type="gramStart"/>
+      <w:r>
+        <w:rPr>
+          <w:rFonts w:cs="Arial"/>
+          <w:szCs w:val="28"/>
+          <w:lang w:val="en-US"/>
+        </w:rPr>
+        <w:t xml:space="preserve">{ </w:t>
+      </w:r>
+      <w:proofErr w:type="spellStart"/>
+      <w:r>
+        <w:rPr>
+          <w:rFonts w:cs="Arial"/>
+          <w:szCs w:val="28"/>
+          <w:lang w:val="en-US"/>
+        </w:rPr>
+        <w:t>func</w:t>
+      </w:r>
+      <w:proofErr w:type="spellEnd"/>
+      <w:proofErr w:type="gramEnd"/>
+      <w:r>
+        <w:rPr>
+          <w:rFonts w:cs="Arial"/>
+          <w:szCs w:val="28"/>
+          <w:lang w:val="en-US"/>
+        </w:rPr>
+        <w:t>();}</w:t>
+      </w:r>
+      <w:r>
+        <w:rPr>
+          <w:rFonts w:cs="Arial"/>
+          <w:szCs w:val="28"/>
+          <w:lang w:val="en-US"/>
         </w:rPr>
         <w:t>;</w:t>
       </w:r>
@@ -1815,6 +1847,7 @@
           <w:b/>
           <w:color w:val="4472C4" w:themeColor="accent1"/>
           <w:szCs w:val="28"/>
+          <w:lang w:val="en-US"/>
         </w:rPr>
       </w:pPr>
     </w:p>
@@ -2496,31 +2529,7 @@
                                 <w:szCs w:val="19"/>
                                 <w:lang w:val="en-US" w:bidi="ar-SA"/>
                               </w:rPr>
-                              <w:t xml:space="preserve"> </w:t>
-                            </w:r>
-                            <w:proofErr w:type="gramStart"/>
-                            <w:r>
-                              <w:rPr>
-                                <w:rFonts w:eastAsiaTheme="minorHAnsi" w:cs="Arial"/>
-                                <w:color w:val="000000"/>
-                                <w:kern w:val="0"/>
-                                <w:sz w:val="19"/>
-                                <w:szCs w:val="19"/>
-                                <w:lang w:val="en-US" w:bidi="ar-SA"/>
-                              </w:rPr>
-                              <w:t>Main(</w:t>
-                            </w:r>
-                            <w:proofErr w:type="gramEnd"/>
-                            <w:r>
-                              <w:rPr>
-                                <w:rFonts w:eastAsiaTheme="minorHAnsi" w:cs="Arial"/>
-                                <w:color w:val="000000"/>
-                                <w:kern w:val="0"/>
-                                <w:sz w:val="19"/>
-                                <w:szCs w:val="19"/>
-                                <w:lang w:val="en-US" w:bidi="ar-SA"/>
-                              </w:rPr>
-                              <w:t>)</w:t>
+                              <w:t xml:space="preserve"> Main()</w:t>
                             </w:r>
                           </w:p>
                           <w:p>
@@ -2632,31 +2641,7 @@
                                 <w:szCs w:val="19"/>
                                 <w:lang w:val="en-US" w:bidi="ar-SA"/>
                               </w:rPr>
-                              <w:t xml:space="preserve">            </w:t>
-                            </w:r>
-                            <w:proofErr w:type="spellStart"/>
-                            <w:r>
-                              <w:rPr>
-                                <w:rFonts w:eastAsiaTheme="minorHAnsi" w:cs="Arial"/>
-                                <w:color w:val="000000"/>
-                                <w:kern w:val="0"/>
-                                <w:sz w:val="19"/>
-                                <w:szCs w:val="19"/>
-                                <w:lang w:val="en-US" w:bidi="ar-SA"/>
-                              </w:rPr>
-                              <w:t>Console.WriteLine</w:t>
-                            </w:r>
-                            <w:proofErr w:type="spellEnd"/>
-                            <w:r>
-                              <w:rPr>
-                                <w:rFonts w:eastAsiaTheme="minorHAnsi" w:cs="Arial"/>
-                                <w:color w:val="000000"/>
-                                <w:kern w:val="0"/>
-                                <w:sz w:val="19"/>
-                                <w:szCs w:val="19"/>
-                                <w:lang w:val="en-US" w:bidi="ar-SA"/>
-                              </w:rPr>
-                              <w:t>(3);</w:t>
+                              <w:t xml:space="preserve">            Console.WriteLine(3);</w:t>
                             </w:r>
                           </w:p>
                           <w:p>
@@ -2729,31 +2714,7 @@
                                 <w:szCs w:val="19"/>
                                 <w:lang w:val="en-US" w:bidi="ar-SA"/>
                               </w:rPr>
-                              <w:t xml:space="preserve">        </w:t>
-                            </w:r>
-                            <w:proofErr w:type="gramStart"/>
-                            <w:r>
-                              <w:rPr>
-                                <w:rFonts w:eastAsiaTheme="minorHAnsi" w:cs="Arial"/>
-                                <w:color w:val="000000"/>
-                                <w:kern w:val="0"/>
-                                <w:sz w:val="19"/>
-                                <w:szCs w:val="19"/>
-                                <w:lang w:val="en-US" w:bidi="ar-SA"/>
-                              </w:rPr>
-                              <w:t>foo(</w:t>
-                            </w:r>
-                            <w:proofErr w:type="gramEnd"/>
-                            <w:r>
-                              <w:rPr>
-                                <w:rFonts w:eastAsiaTheme="minorHAnsi" w:cs="Arial"/>
-                                <w:color w:val="000000"/>
-                                <w:kern w:val="0"/>
-                                <w:sz w:val="19"/>
-                                <w:szCs w:val="19"/>
-                                <w:lang w:val="en-US" w:bidi="ar-SA"/>
-                              </w:rPr>
-                              <w:t>);</w:t>
+                              <w:t xml:space="preserve">        foo();</w:t>
                             </w:r>
                           </w:p>
                           <w:p>
@@ -3050,31 +3011,7 @@
                           <w:szCs w:val="19"/>
                           <w:lang w:val="en-US" w:bidi="ar-SA"/>
                         </w:rPr>
-                        <w:t xml:space="preserve"> </w:t>
-                      </w:r>
-                      <w:proofErr w:type="gramStart"/>
-                      <w:r>
-                        <w:rPr>
-                          <w:rFonts w:eastAsiaTheme="minorHAnsi" w:cs="Arial"/>
-                          <w:color w:val="000000"/>
-                          <w:kern w:val="0"/>
-                          <w:sz w:val="19"/>
-                          <w:szCs w:val="19"/>
-                          <w:lang w:val="en-US" w:bidi="ar-SA"/>
-                        </w:rPr>
-                        <w:t>Main(</w:t>
-                      </w:r>
-                      <w:proofErr w:type="gramEnd"/>
-                      <w:r>
-                        <w:rPr>
-                          <w:rFonts w:eastAsiaTheme="minorHAnsi" w:cs="Arial"/>
-                          <w:color w:val="000000"/>
-                          <w:kern w:val="0"/>
-                          <w:sz w:val="19"/>
-                          <w:szCs w:val="19"/>
-                          <w:lang w:val="en-US" w:bidi="ar-SA"/>
-                        </w:rPr>
-                        <w:t>)</w:t>
+                        <w:t xml:space="preserve"> Main()</w:t>
                       </w:r>
                     </w:p>
                     <w:p>
@@ -3186,31 +3123,7 @@
                           <w:szCs w:val="19"/>
                           <w:lang w:val="en-US" w:bidi="ar-SA"/>
                         </w:rPr>
-                        <w:t xml:space="preserve">            </w:t>
-                      </w:r>
-                      <w:proofErr w:type="spellStart"/>
-                      <w:r>
-                        <w:rPr>
-                          <w:rFonts w:eastAsiaTheme="minorHAnsi" w:cs="Arial"/>
-                          <w:color w:val="000000"/>
-                          <w:kern w:val="0"/>
-                          <w:sz w:val="19"/>
-                          <w:szCs w:val="19"/>
-                          <w:lang w:val="en-US" w:bidi="ar-SA"/>
-                        </w:rPr>
-                        <w:t>Console.WriteLine</w:t>
-                      </w:r>
-                      <w:proofErr w:type="spellEnd"/>
-                      <w:r>
-                        <w:rPr>
-                          <w:rFonts w:eastAsiaTheme="minorHAnsi" w:cs="Arial"/>
-                          <w:color w:val="000000"/>
-                          <w:kern w:val="0"/>
-                          <w:sz w:val="19"/>
-                          <w:szCs w:val="19"/>
-                          <w:lang w:val="en-US" w:bidi="ar-SA"/>
-                        </w:rPr>
-                        <w:t>(3);</w:t>
+                        <w:t xml:space="preserve">            Console.WriteLine(3);</w:t>
                       </w:r>
                     </w:p>
                     <w:p>
@@ -3283,31 +3196,7 @@
                           <w:szCs w:val="19"/>
                           <w:lang w:val="en-US" w:bidi="ar-SA"/>
                         </w:rPr>
-                        <w:t xml:space="preserve">        </w:t>
-                      </w:r>
-                      <w:proofErr w:type="gramStart"/>
-                      <w:r>
-                        <w:rPr>
-                          <w:rFonts w:eastAsiaTheme="minorHAnsi" w:cs="Arial"/>
-                          <w:color w:val="000000"/>
-                          <w:kern w:val="0"/>
-                          <w:sz w:val="19"/>
-                          <w:szCs w:val="19"/>
-                          <w:lang w:val="en-US" w:bidi="ar-SA"/>
-                        </w:rPr>
-                        <w:t>foo(</w:t>
-                      </w:r>
-                      <w:proofErr w:type="gramEnd"/>
-                      <w:r>
-                        <w:rPr>
-                          <w:rFonts w:eastAsiaTheme="minorHAnsi" w:cs="Arial"/>
-                          <w:color w:val="000000"/>
-                          <w:kern w:val="0"/>
-                          <w:sz w:val="19"/>
-                          <w:szCs w:val="19"/>
-                          <w:lang w:val="en-US" w:bidi="ar-SA"/>
-                        </w:rPr>
-                        <w:t>);</w:t>
+                        <w:t xml:space="preserve">        foo();</w:t>
                       </w:r>
                     </w:p>
                     <w:p>
@@ -3660,8 +3549,6 @@
                               </w:rPr>
                               <w:t xml:space="preserve"> </w:t>
                             </w:r>
-                            <w:proofErr w:type="spellStart"/>
-                            <w:proofErr w:type="gramStart"/>
                             <w:r>
                               <w:rPr>
                                 <w:rFonts w:eastAsiaTheme="minorHAnsi" w:cs="Arial"/>
@@ -3671,31 +3558,7 @@
                                 <w:szCs w:val="19"/>
                                 <w:lang w:val="en-US" w:bidi="ar-SA"/>
                               </w:rPr>
-                              <w:t>fooImpl</w:t>
-                            </w:r>
-                            <w:proofErr w:type="spellEnd"/>
-                            <w:r>
-                              <w:rPr>
-                                <w:rFonts w:eastAsiaTheme="minorHAnsi" w:cs="Arial"/>
-                                <w:color w:val="000000"/>
-                                <w:kern w:val="0"/>
-                                <w:sz w:val="19"/>
-                                <w:szCs w:val="19"/>
-                                <w:lang w:val="en-US" w:bidi="ar-SA"/>
-                              </w:rPr>
-                              <w:t>(</w:t>
-                            </w:r>
-                            <w:proofErr w:type="gramEnd"/>
-                            <w:r>
-                              <w:rPr>
-                                <w:rFonts w:eastAsiaTheme="minorHAnsi" w:cs="Arial"/>
-                                <w:color w:val="000000"/>
-                                <w:kern w:val="0"/>
-                                <w:sz w:val="19"/>
-                                <w:szCs w:val="19"/>
-                                <w:lang w:val="en-US" w:bidi="ar-SA"/>
-                              </w:rPr>
-                              <w:t>)</w:t>
+                              <w:t>fooImpl()</w:t>
                             </w:r>
                           </w:p>
                           <w:p>
@@ -3751,31 +3614,7 @@
                                 <w:szCs w:val="19"/>
                                 <w:lang w:val="en-US" w:bidi="ar-SA"/>
                               </w:rPr>
-                              <w:t xml:space="preserve">        </w:t>
-                            </w:r>
-                            <w:proofErr w:type="spellStart"/>
-                            <w:r>
-                              <w:rPr>
-                                <w:rFonts w:eastAsiaTheme="minorHAnsi" w:cs="Arial"/>
-                                <w:color w:val="000000"/>
-                                <w:kern w:val="0"/>
-                                <w:sz w:val="19"/>
-                                <w:szCs w:val="19"/>
-                                <w:lang w:val="en-US" w:bidi="ar-SA"/>
-                              </w:rPr>
-                              <w:t>Console.WriteLine</w:t>
-                            </w:r>
-                            <w:proofErr w:type="spellEnd"/>
-                            <w:r>
-                              <w:rPr>
-                                <w:rFonts w:eastAsiaTheme="minorHAnsi" w:cs="Arial"/>
-                                <w:color w:val="000000"/>
-                                <w:kern w:val="0"/>
-                                <w:sz w:val="19"/>
-                                <w:szCs w:val="19"/>
-                                <w:lang w:val="en-US" w:bidi="ar-SA"/>
-                              </w:rPr>
-                              <w:t>(3);</w:t>
+                              <w:t xml:space="preserve">        Console.WriteLine(3);</w:t>
                             </w:r>
                           </w:p>
                           <w:p>
@@ -3909,31 +3748,7 @@
                                 <w:szCs w:val="19"/>
                                 <w:lang w:val="en-US" w:bidi="ar-SA"/>
                               </w:rPr>
-                              <w:t xml:space="preserve"> </w:t>
-                            </w:r>
-                            <w:proofErr w:type="gramStart"/>
-                            <w:r>
-                              <w:rPr>
-                                <w:rFonts w:eastAsiaTheme="minorHAnsi" w:cs="Arial"/>
-                                <w:color w:val="000000"/>
-                                <w:kern w:val="0"/>
-                                <w:sz w:val="19"/>
-                                <w:szCs w:val="19"/>
-                                <w:lang w:val="en-US" w:bidi="ar-SA"/>
-                              </w:rPr>
-                              <w:t>Main(</w:t>
-                            </w:r>
-                            <w:proofErr w:type="gramEnd"/>
-                            <w:r>
-                              <w:rPr>
-                                <w:rFonts w:eastAsiaTheme="minorHAnsi" w:cs="Arial"/>
-                                <w:color w:val="000000"/>
-                                <w:kern w:val="0"/>
-                                <w:sz w:val="19"/>
-                                <w:szCs w:val="19"/>
-                                <w:lang w:val="en-US" w:bidi="ar-SA"/>
-                              </w:rPr>
-                              <w:t>)</w:t>
+                              <w:t xml:space="preserve"> Main()</w:t>
                             </w:r>
                           </w:p>
                           <w:p>
@@ -4002,7 +3817,6 @@
                               </w:rPr>
                               <w:t xml:space="preserve"> </w:t>
                             </w:r>
-                            <w:proofErr w:type="spellStart"/>
                             <w:r>
                               <w:rPr>
                                 <w:rFonts w:eastAsiaTheme="minorHAnsi" w:cs="Arial"/>
@@ -4012,19 +3826,7 @@
                                 <w:szCs w:val="19"/>
                                 <w:lang w:val="en-US" w:bidi="ar-SA"/>
                               </w:rPr>
-                              <w:t>fooImpl</w:t>
-                            </w:r>
-                            <w:proofErr w:type="spellEnd"/>
-                            <w:r>
-                              <w:rPr>
-                                <w:rFonts w:eastAsiaTheme="minorHAnsi" w:cs="Arial"/>
-                                <w:color w:val="000000"/>
-                                <w:kern w:val="0"/>
-                                <w:sz w:val="19"/>
-                                <w:szCs w:val="19"/>
-                                <w:lang w:val="en-US" w:bidi="ar-SA"/>
-                              </w:rPr>
-                              <w:t>;</w:t>
+                              <w:t>fooImpl;</w:t>
                             </w:r>
                           </w:p>
                           <w:p>
@@ -4071,7 +3873,6 @@
                               </w:rPr>
                               <w:t xml:space="preserve">        </w:t>
                             </w:r>
-                            <w:proofErr w:type="gramStart"/>
                             <w:r>
                               <w:rPr>
                                 <w:rFonts w:eastAsiaTheme="minorHAnsi" w:cs="Arial"/>
@@ -4081,19 +3882,7 @@
                                 <w:szCs w:val="19"/>
                                 <w:lang w:val="en-US" w:bidi="ar-SA"/>
                               </w:rPr>
-                              <w:t>foo(</w:t>
-                            </w:r>
-                            <w:proofErr w:type="gramEnd"/>
-                            <w:r>
-                              <w:rPr>
-                                <w:rFonts w:eastAsiaTheme="minorHAnsi" w:cs="Arial"/>
-                                <w:color w:val="000000"/>
-                                <w:kern w:val="0"/>
-                                <w:sz w:val="19"/>
-                                <w:szCs w:val="19"/>
-                                <w:lang w:val="en-US" w:bidi="ar-SA"/>
-                              </w:rPr>
-                              <w:t>);</w:t>
+                              <w:t>foo();</w:t>
                             </w:r>
                           </w:p>
                           <w:p>
@@ -4400,8 +4189,6 @@
                         </w:rPr>
                         <w:t xml:space="preserve"> </w:t>
                       </w:r>
-                      <w:proofErr w:type="spellStart"/>
-                      <w:proofErr w:type="gramStart"/>
                       <w:r>
                         <w:rPr>
                           <w:rFonts w:eastAsiaTheme="minorHAnsi" w:cs="Arial"/>
@@ -4411,31 +4198,7 @@
                           <w:szCs w:val="19"/>
                           <w:lang w:val="en-US" w:bidi="ar-SA"/>
                         </w:rPr>
-                        <w:t>fooImpl</w:t>
-                      </w:r>
-                      <w:proofErr w:type="spellEnd"/>
-                      <w:r>
-                        <w:rPr>
-                          <w:rFonts w:eastAsiaTheme="minorHAnsi" w:cs="Arial"/>
-                          <w:color w:val="000000"/>
-                          <w:kern w:val="0"/>
-                          <w:sz w:val="19"/>
-                          <w:szCs w:val="19"/>
-                          <w:lang w:val="en-US" w:bidi="ar-SA"/>
-                        </w:rPr>
-                        <w:t>(</w:t>
-                      </w:r>
-                      <w:proofErr w:type="gramEnd"/>
-                      <w:r>
-                        <w:rPr>
-                          <w:rFonts w:eastAsiaTheme="minorHAnsi" w:cs="Arial"/>
-                          <w:color w:val="000000"/>
-                          <w:kern w:val="0"/>
-                          <w:sz w:val="19"/>
-                          <w:szCs w:val="19"/>
-                          <w:lang w:val="en-US" w:bidi="ar-SA"/>
-                        </w:rPr>
-                        <w:t>)</w:t>
+                        <w:t>fooImpl()</w:t>
                       </w:r>
                     </w:p>
                     <w:p>
@@ -4491,31 +4254,7 @@
                           <w:szCs w:val="19"/>
                           <w:lang w:val="en-US" w:bidi="ar-SA"/>
                         </w:rPr>
-                        <w:t xml:space="preserve">        </w:t>
-                      </w:r>
-                      <w:proofErr w:type="spellStart"/>
-                      <w:r>
-                        <w:rPr>
-                          <w:rFonts w:eastAsiaTheme="minorHAnsi" w:cs="Arial"/>
-                          <w:color w:val="000000"/>
-                          <w:kern w:val="0"/>
-                          <w:sz w:val="19"/>
-                          <w:szCs w:val="19"/>
-                          <w:lang w:val="en-US" w:bidi="ar-SA"/>
-                        </w:rPr>
-                        <w:t>Console.WriteLine</w:t>
-                      </w:r>
-                      <w:proofErr w:type="spellEnd"/>
-                      <w:r>
-                        <w:rPr>
-                          <w:rFonts w:eastAsiaTheme="minorHAnsi" w:cs="Arial"/>
-                          <w:color w:val="000000"/>
-                          <w:kern w:val="0"/>
-                          <w:sz w:val="19"/>
-                          <w:szCs w:val="19"/>
-                          <w:lang w:val="en-US" w:bidi="ar-SA"/>
-                        </w:rPr>
-                        <w:t>(3);</w:t>
+                        <w:t xml:space="preserve">        Console.WriteLine(3);</w:t>
                       </w:r>
                     </w:p>
                     <w:p>
@@ -4649,31 +4388,7 @@
                           <w:szCs w:val="19"/>
                           <w:lang w:val="en-US" w:bidi="ar-SA"/>
                         </w:rPr>
-                        <w:t xml:space="preserve"> </w:t>
-                      </w:r>
-                      <w:proofErr w:type="gramStart"/>
-                      <w:r>
-                        <w:rPr>
-                          <w:rFonts w:eastAsiaTheme="minorHAnsi" w:cs="Arial"/>
-                          <w:color w:val="000000"/>
-                          <w:kern w:val="0"/>
-                          <w:sz w:val="19"/>
-                          <w:szCs w:val="19"/>
-                          <w:lang w:val="en-US" w:bidi="ar-SA"/>
-                        </w:rPr>
-                        <w:t>Main(</w:t>
-                      </w:r>
-                      <w:proofErr w:type="gramEnd"/>
-                      <w:r>
-                        <w:rPr>
-                          <w:rFonts w:eastAsiaTheme="minorHAnsi" w:cs="Arial"/>
-                          <w:color w:val="000000"/>
-                          <w:kern w:val="0"/>
-                          <w:sz w:val="19"/>
-                          <w:szCs w:val="19"/>
-                          <w:lang w:val="en-US" w:bidi="ar-SA"/>
-                        </w:rPr>
-                        <w:t>)</w:t>
+                        <w:t xml:space="preserve"> Main()</w:t>
                       </w:r>
                     </w:p>
                     <w:p>
@@ -4742,7 +4457,6 @@
                         </w:rPr>
                         <w:t xml:space="preserve"> </w:t>
                       </w:r>
-                      <w:proofErr w:type="spellStart"/>
                       <w:r>
                         <w:rPr>
                           <w:rFonts w:eastAsiaTheme="minorHAnsi" w:cs="Arial"/>
@@ -4752,19 +4466,7 @@
                           <w:szCs w:val="19"/>
                           <w:lang w:val="en-US" w:bidi="ar-SA"/>
                         </w:rPr>
-                        <w:t>fooImpl</w:t>
-                      </w:r>
-                      <w:proofErr w:type="spellEnd"/>
-                      <w:r>
-                        <w:rPr>
-                          <w:rFonts w:eastAsiaTheme="minorHAnsi" w:cs="Arial"/>
-                          <w:color w:val="000000"/>
-                          <w:kern w:val="0"/>
-                          <w:sz w:val="19"/>
-                          <w:szCs w:val="19"/>
-                          <w:lang w:val="en-US" w:bidi="ar-SA"/>
-                        </w:rPr>
-                        <w:t>;</w:t>
+                        <w:t>fooImpl;</w:t>
                       </w:r>
                     </w:p>
                     <w:p>
@@ -4811,7 +4513,6 @@
                         </w:rPr>
                         <w:t xml:space="preserve">        </w:t>
                       </w:r>
-                      <w:proofErr w:type="gramStart"/>
                       <w:r>
                         <w:rPr>
                           <w:rFonts w:eastAsiaTheme="minorHAnsi" w:cs="Arial"/>
@@ -4821,19 +4522,7 @@
                           <w:szCs w:val="19"/>
                           <w:lang w:val="en-US" w:bidi="ar-SA"/>
                         </w:rPr>
-                        <w:t>foo(</w:t>
-                      </w:r>
-                      <w:proofErr w:type="gramEnd"/>
-                      <w:r>
-                        <w:rPr>
-                          <w:rFonts w:eastAsiaTheme="minorHAnsi" w:cs="Arial"/>
-                          <w:color w:val="000000"/>
-                          <w:kern w:val="0"/>
-                          <w:sz w:val="19"/>
-                          <w:szCs w:val="19"/>
-                          <w:lang w:val="en-US" w:bidi="ar-SA"/>
-                        </w:rPr>
-                        <w:t>);</w:t>
+                        <w:t>foo();</w:t>
                       </w:r>
                     </w:p>
                     <w:p>
@@ -5319,22 +5008,26 @@
           <w:lang w:val="en-US"/>
         </w:rPr>
       </w:pPr>
+      <w:proofErr w:type="spellStart"/>
       <w:r>
         <w:rPr>
           <w:rFonts w:cs="Arial"/>
           <w:b/>
           <w:color w:val="4472C4" w:themeColor="accent1"/>
           <w:szCs w:val="28"/>
+          <w:lang w:val="en-US"/>
         </w:rPr>
         <w:lastRenderedPageBreak/>
         <w:t>Wstępna</w:t>
       </w:r>
+      <w:proofErr w:type="spellEnd"/>
       <w:r>
         <w:rPr>
           <w:rFonts w:cs="Arial"/>
           <w:b/>
           <w:color w:val="4472C4" w:themeColor="accent1"/>
           <w:szCs w:val="28"/>
+          <w:lang w:val="en-US"/>
         </w:rPr>
         <w:t xml:space="preserve"> </w:t>
       </w:r>
@@ -7558,13 +7251,8 @@
       <w:pPr>
         <w:pStyle w:val="Heading1"/>
       </w:pPr>
-      <w:bookmarkStart w:id="0" w:name="_GoBack"/>
-      <w:r>
-        <w:t xml:space="preserve">Ostateczna </w:t>
-      </w:r>
-      <w:bookmarkEnd w:id="0"/>
-      <w:r>
-        <w:t>g</w:t>
+      <w:r>
+        <w:t>Ostateczna g</w:t>
       </w:r>
       <w:r>
         <w:t>ramatyka ANTLR</w:t>
@@ -13463,6 +13151,7 @@
           <w:b/>
           <w:color w:val="4472C4" w:themeColor="accent1"/>
           <w:szCs w:val="28"/>
+          <w:lang w:val="en-US"/>
         </w:rPr>
       </w:pPr>
       <w:r>
@@ -13471,6 +13160,7 @@
           <w:b/>
           <w:color w:val="4472C4" w:themeColor="accent1"/>
           <w:szCs w:val="28"/>
+          <w:lang w:val="en-US"/>
         </w:rPr>
         <w:br w:type="page"/>
       </w:r>
@@ -13567,8 +13257,8 @@
         </w:rPr>
       </w:pPr>
     </w:p>
-    <w:bookmarkStart w:id="1" w:name="_MON_1615130634"/>
-    <w:bookmarkEnd w:id="1"/>
+    <w:bookmarkStart w:id="0" w:name="_MON_1615130634"/>
+    <w:bookmarkEnd w:id="0"/>
     <w:p>
       <w:pPr>
         <w:tabs>
@@ -13607,7 +13297,7 @@
           <v:shape id="_x0000_i1025" type="#_x0000_t75" style="width:456.65pt;height:72.75pt" o:ole="">
             <v:imagedata r:id="rId6" o:title=""/>
           </v:shape>
-          <o:OLEObject Type="Embed" ProgID="Word.OpenDocumentText.12" ShapeID="_x0000_i1025" DrawAspect="Content" ObjectID="_1616193226" r:id="rId7"/>
+          <o:OLEObject Type="Embed" ProgID="Word.OpenDocumentText.12" ShapeID="_x0000_i1025" DrawAspect="Content" ObjectID="_1618752459" r:id="rId7"/>
         </w:object>
       </w:r>
     </w:p>
@@ -13673,8 +13363,8 @@
         </w:rPr>
       </w:pPr>
     </w:p>
-    <w:bookmarkStart w:id="2" w:name="_MON_1615131520"/>
-    <w:bookmarkEnd w:id="2"/>
+    <w:bookmarkStart w:id="1" w:name="_MON_1615131520"/>
+    <w:bookmarkEnd w:id="1"/>
     <w:p>
       <w:pPr>
         <w:tabs>
@@ -13698,7 +13388,7 @@
           <v:shape id="_x0000_i1026" type="#_x0000_t75" style="width:469.35pt;height:143.95pt" o:ole="">
             <v:imagedata r:id="rId8" o:title=""/>
           </v:shape>
-          <o:OLEObject Type="Embed" ProgID="Word.OpenDocumentText.12" ShapeID="_x0000_i1026" DrawAspect="Content" ObjectID="_1616193227" r:id="rId9"/>
+          <o:OLEObject Type="Embed" ProgID="Word.OpenDocumentText.12" ShapeID="_x0000_i1026" DrawAspect="Content" ObjectID="_1618752460" r:id="rId9"/>
         </w:object>
       </w:r>
     </w:p>
@@ -15854,10 +15544,10 @@
           <w:lang w:val="en-US" w:bidi="ar-SA"/>
         </w:rPr>
       </w:pPr>
-      <w:bookmarkStart w:id="3" w:name="OLE_LINK1"/>
-      <w:bookmarkStart w:id="4" w:name="OLE_LINK2"/>
-      <w:bookmarkStart w:id="5" w:name="OLE_LINK3"/>
-      <w:bookmarkStart w:id="6" w:name="OLE_LINK4"/>
+      <w:bookmarkStart w:id="2" w:name="OLE_LINK1"/>
+      <w:bookmarkStart w:id="3" w:name="OLE_LINK2"/>
+      <w:bookmarkStart w:id="4" w:name="OLE_LINK3"/>
+      <w:bookmarkStart w:id="5" w:name="OLE_LINK4"/>
       <w:r>
         <w:rPr>
           <w:rFonts w:eastAsiaTheme="minorHAnsi" w:cs="Arial"/>
@@ -16999,10 +16689,10 @@
         <w:t>}</w:t>
       </w:r>
     </w:p>
+    <w:bookmarkEnd w:id="2"/>
     <w:bookmarkEnd w:id="3"/>
     <w:bookmarkEnd w:id="4"/>
     <w:bookmarkEnd w:id="5"/>
-    <w:bookmarkEnd w:id="6"/>
     <w:p>
       <w:pPr>
         <w:tabs>
@@ -18349,6 +18039,47 @@
     </w:p>
     <w:p>
       <w:pPr>
+        <w:widowControl/>
+        <w:suppressAutoHyphens w:val="0"/>
+        <w:autoSpaceDE w:val="0"/>
+        <w:adjustRightInd w:val="0"/>
+        <w:textAlignment w:val="auto"/>
+        <w:rPr>
+          <w:rFonts w:ascii="Consolas" w:eastAsiaTheme="minorHAnsi" w:hAnsi="Consolas" w:cs="Consolas"/>
+          <w:color w:val="000000"/>
+          <w:kern w:val="0"/>
+          <w:sz w:val="19"/>
+          <w:szCs w:val="19"/>
+          <w:lang w:bidi="ar-SA"/>
+        </w:rPr>
+      </w:pPr>
+      <w:r>
+        <w:rPr>
+          <w:rFonts w:ascii="Consolas" w:eastAsiaTheme="minorHAnsi" w:hAnsi="Consolas" w:cs="Consolas"/>
+          <w:color w:val="0000FF"/>
+          <w:kern w:val="0"/>
+          <w:sz w:val="19"/>
+          <w:szCs w:val="19"/>
+          <w:lang w:bidi="ar-SA"/>
+        </w:rPr>
+        <w:t>using</w:t>
+      </w:r>
+      <w:r>
+        <w:rPr>
+          <w:rFonts w:ascii="Consolas" w:eastAsiaTheme="minorHAnsi" w:hAnsi="Consolas" w:cs="Consolas"/>
+          <w:color w:val="000000"/>
+          <w:kern w:val="0"/>
+          <w:sz w:val="19"/>
+          <w:szCs w:val="19"/>
+          <w:lang w:bidi="ar-SA"/>
+        </w:rPr>
+        <w:t xml:space="preserve"> System;</w:t>
+      </w:r>
+      <w:bookmarkStart w:id="6" w:name="_GoBack"/>
+      <w:bookmarkEnd w:id="6"/>
+    </w:p>
+    <w:p>
+      <w:pPr>
         <w:suppressAutoHyphens w:val="0"/>
         <w:autoSpaceDE w:val="0"/>
         <w:textAlignment w:val="auto"/>
@@ -18370,6 +18101,8 @@
           <w:lang w:val="en-US"/>
         </w:rPr>
       </w:pPr>
+      <w:bookmarkStart w:id="7" w:name="OLE_LINK5"/>
+      <w:bookmarkStart w:id="8" w:name="OLE_LINK6"/>
       <w:r>
         <w:rPr>
           <w:rFonts w:ascii="Consolas" w:hAnsi="Consolas" w:cs="Consolas"/>
@@ -18590,7 +18323,6 @@
         </w:rPr>
         <w:t xml:space="preserve">        </w:t>
       </w:r>
-      <w:proofErr w:type="gramStart"/>
       <w:r>
         <w:rPr>
           <w:rFonts w:ascii="Consolas" w:hAnsi="Consolas" w:cs="Consolas"/>
@@ -18599,18 +18331,57 @@
           <w:szCs w:val="19"/>
           <w:lang w:val="en-US"/>
         </w:rPr>
-        <w:t>it</w:t>
-      </w:r>
-      <w:proofErr w:type="gramEnd"/>
+        <w:t>i</w:t>
+      </w:r>
       <w:r>
         <w:rPr>
           <w:rFonts w:ascii="Consolas" w:hAnsi="Consolas" w:cs="Consolas"/>
-          <w:color w:val="000000"/>
-          <w:sz w:val="19"/>
-          <w:szCs w:val="19"/>
-          <w:lang w:val="en-US"/>
-        </w:rPr>
-        <w:t xml:space="preserve"> b = a*3+a;</w:t>
+          <w:color w:val="0000FF"/>
+          <w:sz w:val="19"/>
+          <w:szCs w:val="19"/>
+          <w:lang w:val="en-US"/>
+        </w:rPr>
+        <w:t>n</w:t>
+      </w:r>
+      <w:r>
+        <w:rPr>
+          <w:rFonts w:ascii="Consolas" w:hAnsi="Consolas" w:cs="Consolas"/>
+          <w:color w:val="0000FF"/>
+          <w:sz w:val="19"/>
+          <w:szCs w:val="19"/>
+          <w:lang w:val="en-US"/>
+        </w:rPr>
+        <w:t>t</w:t>
+      </w:r>
+      <w:r>
+        <w:rPr>
+          <w:rFonts w:ascii="Consolas" w:hAnsi="Consolas" w:cs="Consolas"/>
+          <w:color w:val="000000"/>
+          <w:sz w:val="19"/>
+          <w:szCs w:val="19"/>
+          <w:lang w:val="en-US"/>
+        </w:rPr>
+        <w:t xml:space="preserve"> b = a*3+</w:t>
+      </w:r>
+      <w:r>
+        <w:rPr>
+          <w:rFonts w:ascii="Consolas" w:hAnsi="Consolas" w:cs="Consolas"/>
+          <w:color w:val="000000"/>
+          <w:sz w:val="19"/>
+          <w:szCs w:val="19"/>
+          <w:lang w:val="en-US"/>
+        </w:rPr>
+        <w:t>+</w:t>
+      </w:r>
+      <w:r>
+        <w:rPr>
+          <w:rFonts w:ascii="Consolas" w:hAnsi="Consolas" w:cs="Consolas"/>
+          <w:color w:val="000000"/>
+          <w:sz w:val="19"/>
+          <w:szCs w:val="19"/>
+          <w:lang w:val="en-US"/>
+        </w:rPr>
+        <w:t>a;</w:t>
       </w:r>
     </w:p>
     <w:p>
@@ -18706,6 +18477,8 @@
         <w:t>}</w:t>
       </w:r>
     </w:p>
+    <w:bookmarkEnd w:id="7"/>
+    <w:bookmarkEnd w:id="8"/>
     <w:p>
       <w:pPr>
         <w:rPr>
@@ -18920,7 +18693,7 @@
           <w:kern w:val="0"/>
           <w:sz w:val="19"/>
           <w:szCs w:val="19"/>
-          <w:lang w:bidi="ar-SA"/>
+          <w:lang w:val="en-US" w:bidi="ar-SA"/>
         </w:rPr>
       </w:pPr>
       <w:r>
@@ -18930,7 +18703,7 @@
           <w:kern w:val="0"/>
           <w:sz w:val="19"/>
           <w:szCs w:val="19"/>
-          <w:lang w:bidi="ar-SA"/>
+          <w:lang w:val="en-US" w:bidi="ar-SA"/>
         </w:rPr>
         <w:t>class</w:t>
       </w:r>
@@ -18941,7 +18714,7 @@
           <w:kern w:val="0"/>
           <w:sz w:val="19"/>
           <w:szCs w:val="19"/>
-          <w:lang w:bidi="ar-SA"/>
+          <w:lang w:val="en-US" w:bidi="ar-SA"/>
         </w:rPr>
         <w:t xml:space="preserve"> </w:t>
       </w:r>
@@ -18952,7 +18725,7 @@
           <w:kern w:val="0"/>
           <w:sz w:val="19"/>
           <w:szCs w:val="19"/>
-          <w:lang w:bidi="ar-SA"/>
+          <w:lang w:val="en-US" w:bidi="ar-SA"/>
         </w:rPr>
         <w:t>Program</w:t>
       </w:r>
@@ -24415,7 +24188,6 @@
   <w:style w:type="character" w:default="1" w:styleId="DefaultParagraphFont">
     <w:name w:val="Default Paragraph Font"/>
     <w:uiPriority w:val="1"/>
-    <w:semiHidden/>
     <w:unhideWhenUsed/>
   </w:style>
   <w:style w:type="table" w:default="1" w:styleId="TableNormal">
@@ -24870,7 +24642,7 @@
 </file>
 
 <file path=customXml/itemProps1.xml><?xml version="1.0" encoding="utf-8"?>
-<ds:datastoreItem xmlns:ds="http://schemas.openxmlformats.org/officeDocument/2006/customXml" ds:itemID="{29D49E16-48EF-4789-B5B5-BF56F5E2438F}">
+<ds:datastoreItem xmlns:ds="http://schemas.openxmlformats.org/officeDocument/2006/customXml" ds:itemID="{B2D9A809-1BD9-450E-AE6D-ECD34C41CD35}">
   <ds:schemaRefs>
     <ds:schemaRef ds:uri="http://schemas.openxmlformats.org/officeDocument/2006/bibliography"/>
   </ds:schemaRefs>

</xml_diff>

<commit_message>
getting required data to refactor from tree
</commit_message>
<xml_diff>
--- a/TKOM-dokumentacja.docx
+++ b/TKOM-dokumentacja.docx
@@ -16,15 +16,8 @@
           <w:szCs w:val="28"/>
         </w:rPr>
       </w:pPr>
-      <w:r>
-        <w:rPr>
-          <w:rFonts w:ascii="Arial" w:hAnsi="Arial" w:cs="Arial"/>
-          <w:b/>
-          <w:sz w:val="28"/>
-          <w:szCs w:val="28"/>
-        </w:rPr>
-        <w:tab/>
-      </w:r>
+      <w:bookmarkStart w:id="0" w:name="_GoBack"/>
+      <w:bookmarkEnd w:id="0"/>
       <w:r>
         <w:rPr>
           <w:rFonts w:ascii="Arial" w:hAnsi="Arial" w:cs="Arial"/>
@@ -1750,6 +1743,7 @@
         <w:rPr>
           <w:rFonts w:cs="Arial"/>
           <w:szCs w:val="28"/>
+          <w:lang w:val="en-US"/>
         </w:rPr>
       </w:pPr>
       <w:r>
@@ -1764,6 +1758,7 @@
         <w:rPr>
           <w:rFonts w:cs="Arial"/>
           <w:szCs w:val="28"/>
+          <w:lang w:val="en-US"/>
         </w:rPr>
         <w:t>name = (a) =&gt; {return a;};</w:t>
       </w:r>
@@ -1776,12 +1771,14 @@
         <w:rPr>
           <w:rFonts w:cs="Arial"/>
           <w:szCs w:val="28"/>
-        </w:rPr>
-      </w:pPr>
-      <w:r>
-        <w:rPr>
-          <w:rFonts w:cs="Arial"/>
-          <w:szCs w:val="28"/>
+          <w:lang w:val="en-US"/>
+        </w:rPr>
+      </w:pPr>
+      <w:r>
+        <w:rPr>
+          <w:rFonts w:cs="Arial"/>
+          <w:szCs w:val="28"/>
+          <w:lang w:val="en-US"/>
         </w:rPr>
         <w:tab/>
         <w:t>name2 = (a)</w:t>
@@ -1790,13 +1787,43 @@
         <w:rPr>
           <w:rFonts w:cs="Arial"/>
           <w:szCs w:val="28"/>
-        </w:rPr>
-        <w:t xml:space="preserve"> =&gt; { func();}</w:t>
-      </w:r>
-      <w:r>
-        <w:rPr>
-          <w:rFonts w:cs="Arial"/>
-          <w:szCs w:val="28"/>
+          <w:lang w:val="en-US"/>
+        </w:rPr>
+        <w:t xml:space="preserve"> =&gt; </w:t>
+      </w:r>
+      <w:proofErr w:type="gramStart"/>
+      <w:r>
+        <w:rPr>
+          <w:rFonts w:cs="Arial"/>
+          <w:szCs w:val="28"/>
+          <w:lang w:val="en-US"/>
+        </w:rPr>
+        <w:t xml:space="preserve">{ </w:t>
+      </w:r>
+      <w:proofErr w:type="spellStart"/>
+      <w:r>
+        <w:rPr>
+          <w:rFonts w:cs="Arial"/>
+          <w:szCs w:val="28"/>
+          <w:lang w:val="en-US"/>
+        </w:rPr>
+        <w:t>func</w:t>
+      </w:r>
+      <w:proofErr w:type="spellEnd"/>
+      <w:proofErr w:type="gramEnd"/>
+      <w:r>
+        <w:rPr>
+          <w:rFonts w:cs="Arial"/>
+          <w:szCs w:val="28"/>
+          <w:lang w:val="en-US"/>
+        </w:rPr>
+        <w:t>();}</w:t>
+      </w:r>
+      <w:r>
+        <w:rPr>
+          <w:rFonts w:cs="Arial"/>
+          <w:szCs w:val="28"/>
+          <w:lang w:val="en-US"/>
         </w:rPr>
         <w:t>;</w:t>
       </w:r>
@@ -1813,6 +1840,7 @@
           <w:b/>
           <w:color w:val="4472C4" w:themeColor="accent1"/>
           <w:szCs w:val="28"/>
+          <w:lang w:val="en-US"/>
         </w:rPr>
       </w:pPr>
     </w:p>
@@ -2228,7 +2256,7 @@
               </wp:anchor>
             </w:drawing>
           </mc:Choice>
-          <mc:Fallback xmlns="">
+          <mc:Fallback>
             <w:pict>
               <v:shapetype w14:anchorId="63750C3D" id="_x0000_t32" coordsize="21600,21600" o:spt="32" o:oned="t" path="m,l21600,21600e" filled="f">
                 <v:path arrowok="t" fillok="f" o:connecttype="none"/>
@@ -13200,8 +13228,8 @@
         </w:rPr>
       </w:pPr>
     </w:p>
-    <w:bookmarkStart w:id="0" w:name="_MON_1615130634"/>
-    <w:bookmarkEnd w:id="0"/>
+    <w:bookmarkStart w:id="1" w:name="_MON_1615130634"/>
+    <w:bookmarkEnd w:id="1"/>
     <w:p>
       <w:pPr>
         <w:tabs>
@@ -13237,10 +13265,10 @@
             <v:path o:extrusionok="f" gradientshapeok="t" o:connecttype="rect"/>
             <o:lock v:ext="edit" aspectratio="t"/>
           </v:shapetype>
-          <v:shape id="_x0000_i1025" type="#_x0000_t75" style="width:456.65pt;height:72.75pt" o:ole="">
+          <v:shape id="_x0000_i1025" type="#_x0000_t75" style="width:456.75pt;height:72.75pt" o:ole="">
             <v:imagedata r:id="rId6" o:title=""/>
           </v:shape>
-          <o:OLEObject Type="Embed" ProgID="Word.OpenDocumentText.12" ShapeID="_x0000_i1025" DrawAspect="Content" ObjectID="_1619107746" r:id="rId7"/>
+          <o:OLEObject Type="Embed" ProgID="Word.OpenDocumentText.12" ShapeID="_x0000_i1025" DrawAspect="Content" ObjectID="_1619601430" r:id="rId7"/>
         </w:object>
       </w:r>
     </w:p>
@@ -13306,8 +13334,8 @@
         </w:rPr>
       </w:pPr>
     </w:p>
-    <w:bookmarkStart w:id="1" w:name="_MON_1615131520"/>
-    <w:bookmarkEnd w:id="1"/>
+    <w:bookmarkStart w:id="2" w:name="_MON_1615131520"/>
+    <w:bookmarkEnd w:id="2"/>
     <w:p>
       <w:pPr>
         <w:tabs>
@@ -13328,10 +13356,10 @@
           <w:szCs w:val="28"/>
         </w:rPr>
         <w:object w:dxaOrig="9406" w:dyaOrig="2878" w14:anchorId="60BA23F6">
-          <v:shape id="_x0000_i1029" type="#_x0000_t75" style="width:469.35pt;height:143.9pt" o:ole="">
+          <v:shape id="_x0000_i1026" type="#_x0000_t75" style="width:469.5pt;height:2in" o:ole="">
             <v:imagedata r:id="rId8" o:title=""/>
           </v:shape>
-          <o:OLEObject Type="Embed" ProgID="Word.OpenDocumentText.12" ShapeID="_x0000_i1029" DrawAspect="Content" ObjectID="_1619107747" r:id="rId9"/>
+          <o:OLEObject Type="Embed" ProgID="Word.OpenDocumentText.12" ShapeID="_x0000_i1026" DrawAspect="Content" ObjectID="_1619601431" r:id="rId9"/>
         </w:object>
       </w:r>
     </w:p>
@@ -13509,9 +13537,9 @@
           <w:lang w:val="en-US" w:bidi="ar-SA"/>
         </w:rPr>
       </w:pPr>
-      <w:bookmarkStart w:id="2" w:name="OLE_LINK7"/>
-      <w:bookmarkStart w:id="3" w:name="OLE_LINK8"/>
-      <w:bookmarkStart w:id="4" w:name="OLE_LINK9"/>
+      <w:bookmarkStart w:id="3" w:name="OLE_LINK7"/>
+      <w:bookmarkStart w:id="4" w:name="OLE_LINK8"/>
+      <w:bookmarkStart w:id="5" w:name="OLE_LINK9"/>
       <w:r>
         <w:rPr>
           <w:rFonts w:eastAsiaTheme="minorHAnsi" w:cs="Arial"/>
@@ -14512,9 +14540,9 @@
         <w:t>}</w:t>
       </w:r>
     </w:p>
-    <w:bookmarkEnd w:id="2"/>
     <w:bookmarkEnd w:id="3"/>
     <w:bookmarkEnd w:id="4"/>
+    <w:bookmarkEnd w:id="5"/>
     <w:p>
       <w:pPr>
         <w:tabs>
@@ -14593,8 +14621,8 @@
           <w:lang w:val="en-US" w:bidi="ar-SA"/>
         </w:rPr>
       </w:pPr>
-      <w:bookmarkStart w:id="5" w:name="OLE_LINK10"/>
-      <w:bookmarkStart w:id="6" w:name="OLE_LINK11"/>
+      <w:bookmarkStart w:id="6" w:name="OLE_LINK10"/>
+      <w:bookmarkStart w:id="7" w:name="OLE_LINK11"/>
       <w:r>
         <w:rPr>
           <w:rFonts w:eastAsiaTheme="minorHAnsi" w:cs="Arial"/>
@@ -15378,8 +15406,8 @@
         <w:t>}</w:t>
       </w:r>
     </w:p>
-    <w:bookmarkEnd w:id="5"/>
     <w:bookmarkEnd w:id="6"/>
+    <w:bookmarkEnd w:id="7"/>
     <w:p>
       <w:pPr>
         <w:tabs>
@@ -15497,13 +15525,12 @@
           <w:lang w:val="en-US" w:bidi="ar-SA"/>
         </w:rPr>
       </w:pPr>
-      <w:bookmarkStart w:id="7" w:name="OLE_LINK1"/>
-      <w:bookmarkStart w:id="8" w:name="OLE_LINK2"/>
-      <w:bookmarkStart w:id="9" w:name="OLE_LINK3"/>
-      <w:bookmarkStart w:id="10" w:name="OLE_LINK4"/>
-      <w:bookmarkStart w:id="11" w:name="OLE_LINK12"/>
-      <w:bookmarkStart w:id="12" w:name="OLE_LINK13"/>
-      <w:bookmarkStart w:id="13" w:name="_GoBack"/>
+      <w:bookmarkStart w:id="8" w:name="OLE_LINK1"/>
+      <w:bookmarkStart w:id="9" w:name="OLE_LINK2"/>
+      <w:bookmarkStart w:id="10" w:name="OLE_LINK3"/>
+      <w:bookmarkStart w:id="11" w:name="OLE_LINK4"/>
+      <w:bookmarkStart w:id="12" w:name="OLE_LINK12"/>
+      <w:bookmarkStart w:id="13" w:name="OLE_LINK13"/>
       <w:r>
         <w:rPr>
           <w:rFonts w:eastAsiaTheme="minorHAnsi" w:cs="Arial"/>
@@ -16645,7 +16672,6 @@
         <w:t>}</w:t>
       </w:r>
     </w:p>
-    <w:bookmarkEnd w:id="7"/>
     <w:bookmarkEnd w:id="8"/>
     <w:bookmarkEnd w:id="9"/>
     <w:bookmarkEnd w:id="10"/>
@@ -24555,7 +24581,7 @@
 </file>
 
 <file path=customXml/itemProps1.xml><?xml version="1.0" encoding="utf-8"?>
-<ds:datastoreItem xmlns:ds="http://schemas.openxmlformats.org/officeDocument/2006/customXml" ds:itemID="{F367B275-28C7-48AF-9F0C-1280582FC700}">
+<ds:datastoreItem xmlns:ds="http://schemas.openxmlformats.org/officeDocument/2006/customXml" ds:itemID="{3E44B94D-ABA7-446F-BA49-658E371F863E}">
   <ds:schemaRefs>
     <ds:schemaRef ds:uri="http://schemas.openxmlformats.org/officeDocument/2006/bibliography"/>
   </ds:schemaRefs>

</xml_diff>

<commit_message>
passing data from visitor in better way
</commit_message>
<xml_diff>
--- a/TKOM-dokumentacja.docx
+++ b/TKOM-dokumentacja.docx
@@ -16,8 +16,6 @@
           <w:szCs w:val="28"/>
         </w:rPr>
       </w:pPr>
-      <w:bookmarkStart w:id="0" w:name="_GoBack"/>
-      <w:bookmarkEnd w:id="0"/>
       <w:r>
         <w:rPr>
           <w:rFonts w:ascii="Arial" w:hAnsi="Arial" w:cs="Arial"/>
@@ -1743,7 +1741,6 @@
         <w:rPr>
           <w:rFonts w:cs="Arial"/>
           <w:szCs w:val="28"/>
-          <w:lang w:val="en-US"/>
         </w:rPr>
       </w:pPr>
       <w:r>
@@ -1758,7 +1755,6 @@
         <w:rPr>
           <w:rFonts w:cs="Arial"/>
           <w:szCs w:val="28"/>
-          <w:lang w:val="en-US"/>
         </w:rPr>
         <w:t>name = (a) =&gt; {return a;};</w:t>
       </w:r>
@@ -1771,14 +1767,12 @@
         <w:rPr>
           <w:rFonts w:cs="Arial"/>
           <w:szCs w:val="28"/>
-          <w:lang w:val="en-US"/>
-        </w:rPr>
-      </w:pPr>
-      <w:r>
-        <w:rPr>
-          <w:rFonts w:cs="Arial"/>
-          <w:szCs w:val="28"/>
-          <w:lang w:val="en-US"/>
+        </w:rPr>
+      </w:pPr>
+      <w:r>
+        <w:rPr>
+          <w:rFonts w:cs="Arial"/>
+          <w:szCs w:val="28"/>
         </w:rPr>
         <w:tab/>
         <w:t>name2 = (a)</w:t>
@@ -1787,43 +1781,13 @@
         <w:rPr>
           <w:rFonts w:cs="Arial"/>
           <w:szCs w:val="28"/>
-          <w:lang w:val="en-US"/>
-        </w:rPr>
-        <w:t xml:space="preserve"> =&gt; </w:t>
-      </w:r>
-      <w:proofErr w:type="gramStart"/>
-      <w:r>
-        <w:rPr>
-          <w:rFonts w:cs="Arial"/>
-          <w:szCs w:val="28"/>
-          <w:lang w:val="en-US"/>
-        </w:rPr>
-        <w:t xml:space="preserve">{ </w:t>
-      </w:r>
-      <w:proofErr w:type="spellStart"/>
-      <w:r>
-        <w:rPr>
-          <w:rFonts w:cs="Arial"/>
-          <w:szCs w:val="28"/>
-          <w:lang w:val="en-US"/>
-        </w:rPr>
-        <w:t>func</w:t>
-      </w:r>
-      <w:proofErr w:type="spellEnd"/>
-      <w:proofErr w:type="gramEnd"/>
-      <w:r>
-        <w:rPr>
-          <w:rFonts w:cs="Arial"/>
-          <w:szCs w:val="28"/>
-          <w:lang w:val="en-US"/>
-        </w:rPr>
-        <w:t>();}</w:t>
-      </w:r>
-      <w:r>
-        <w:rPr>
-          <w:rFonts w:cs="Arial"/>
-          <w:szCs w:val="28"/>
-          <w:lang w:val="en-US"/>
+        </w:rPr>
+        <w:t xml:space="preserve"> =&gt; { func();}</w:t>
+      </w:r>
+      <w:r>
+        <w:rPr>
+          <w:rFonts w:cs="Arial"/>
+          <w:szCs w:val="28"/>
         </w:rPr>
         <w:t>;</w:t>
       </w:r>
@@ -1840,7 +1804,6 @@
           <w:b/>
           <w:color w:val="4472C4" w:themeColor="accent1"/>
           <w:szCs w:val="28"/>
-          <w:lang w:val="en-US"/>
         </w:rPr>
       </w:pPr>
     </w:p>
@@ -13228,8 +13191,8 @@
         </w:rPr>
       </w:pPr>
     </w:p>
-    <w:bookmarkStart w:id="1" w:name="_MON_1615130634"/>
-    <w:bookmarkEnd w:id="1"/>
+    <w:bookmarkStart w:id="0" w:name="_MON_1615130634"/>
+    <w:bookmarkEnd w:id="0"/>
     <w:p>
       <w:pPr>
         <w:tabs>
@@ -13265,10 +13228,10 @@
             <v:path o:extrusionok="f" gradientshapeok="t" o:connecttype="rect"/>
             <o:lock v:ext="edit" aspectratio="t"/>
           </v:shapetype>
-          <v:shape id="_x0000_i1025" type="#_x0000_t75" style="width:456.75pt;height:72.75pt" o:ole="">
+          <v:shape id="_x0000_i1025" type="#_x0000_t75" style="width:456.75pt;height:72.6pt" o:ole="">
             <v:imagedata r:id="rId6" o:title=""/>
           </v:shape>
-          <o:OLEObject Type="Embed" ProgID="Word.OpenDocumentText.12" ShapeID="_x0000_i1025" DrawAspect="Content" ObjectID="_1619601430" r:id="rId7"/>
+          <o:OLEObject Type="Embed" ProgID="Word.OpenDocumentText.12" ShapeID="_x0000_i1025" DrawAspect="Content" ObjectID="_1619817640" r:id="rId7"/>
         </w:object>
       </w:r>
     </w:p>
@@ -13334,8 +13297,8 @@
         </w:rPr>
       </w:pPr>
     </w:p>
-    <w:bookmarkStart w:id="2" w:name="_MON_1615131520"/>
-    <w:bookmarkEnd w:id="2"/>
+    <w:bookmarkStart w:id="1" w:name="_MON_1615131520"/>
+    <w:bookmarkEnd w:id="1"/>
     <w:p>
       <w:pPr>
         <w:tabs>
@@ -13356,10 +13319,10 @@
           <w:szCs w:val="28"/>
         </w:rPr>
         <w:object w:dxaOrig="9406" w:dyaOrig="2878" w14:anchorId="60BA23F6">
-          <v:shape id="_x0000_i1026" type="#_x0000_t75" style="width:469.5pt;height:2in" o:ole="">
+          <v:shape id="_x0000_i1026" type="#_x0000_t75" style="width:469.45pt;height:2in" o:ole="">
             <v:imagedata r:id="rId8" o:title=""/>
           </v:shape>
-          <o:OLEObject Type="Embed" ProgID="Word.OpenDocumentText.12" ShapeID="_x0000_i1026" DrawAspect="Content" ObjectID="_1619601431" r:id="rId9"/>
+          <o:OLEObject Type="Embed" ProgID="Word.OpenDocumentText.12" ShapeID="_x0000_i1026" DrawAspect="Content" ObjectID="_1619817641" r:id="rId9"/>
         </w:object>
       </w:r>
     </w:p>
@@ -13537,9 +13500,9 @@
           <w:lang w:val="en-US" w:bidi="ar-SA"/>
         </w:rPr>
       </w:pPr>
-      <w:bookmarkStart w:id="3" w:name="OLE_LINK7"/>
-      <w:bookmarkStart w:id="4" w:name="OLE_LINK8"/>
-      <w:bookmarkStart w:id="5" w:name="OLE_LINK9"/>
+      <w:bookmarkStart w:id="2" w:name="OLE_LINK7"/>
+      <w:bookmarkStart w:id="3" w:name="OLE_LINK8"/>
+      <w:bookmarkStart w:id="4" w:name="OLE_LINK9"/>
       <w:r>
         <w:rPr>
           <w:rFonts w:eastAsiaTheme="minorHAnsi" w:cs="Arial"/>
@@ -14540,9 +14503,9 @@
         <w:t>}</w:t>
       </w:r>
     </w:p>
+    <w:bookmarkEnd w:id="2"/>
     <w:bookmarkEnd w:id="3"/>
     <w:bookmarkEnd w:id="4"/>
-    <w:bookmarkEnd w:id="5"/>
     <w:p>
       <w:pPr>
         <w:tabs>
@@ -14621,8 +14584,8 @@
           <w:lang w:val="en-US" w:bidi="ar-SA"/>
         </w:rPr>
       </w:pPr>
-      <w:bookmarkStart w:id="6" w:name="OLE_LINK10"/>
-      <w:bookmarkStart w:id="7" w:name="OLE_LINK11"/>
+      <w:bookmarkStart w:id="5" w:name="OLE_LINK10"/>
+      <w:bookmarkStart w:id="6" w:name="OLE_LINK11"/>
       <w:r>
         <w:rPr>
           <w:rFonts w:eastAsiaTheme="minorHAnsi" w:cs="Arial"/>
@@ -15406,8 +15369,8 @@
         <w:t>}</w:t>
       </w:r>
     </w:p>
+    <w:bookmarkEnd w:id="5"/>
     <w:bookmarkEnd w:id="6"/>
-    <w:bookmarkEnd w:id="7"/>
     <w:p>
       <w:pPr>
         <w:tabs>
@@ -15525,12 +15488,12 @@
           <w:lang w:val="en-US" w:bidi="ar-SA"/>
         </w:rPr>
       </w:pPr>
-      <w:bookmarkStart w:id="8" w:name="OLE_LINK1"/>
-      <w:bookmarkStart w:id="9" w:name="OLE_LINK2"/>
-      <w:bookmarkStart w:id="10" w:name="OLE_LINK3"/>
-      <w:bookmarkStart w:id="11" w:name="OLE_LINK4"/>
-      <w:bookmarkStart w:id="12" w:name="OLE_LINK12"/>
-      <w:bookmarkStart w:id="13" w:name="OLE_LINK13"/>
+      <w:bookmarkStart w:id="7" w:name="OLE_LINK1"/>
+      <w:bookmarkStart w:id="8" w:name="OLE_LINK2"/>
+      <w:bookmarkStart w:id="9" w:name="OLE_LINK3"/>
+      <w:bookmarkStart w:id="10" w:name="OLE_LINK4"/>
+      <w:bookmarkStart w:id="11" w:name="OLE_LINK12"/>
+      <w:bookmarkStart w:id="12" w:name="OLE_LINK13"/>
       <w:r>
         <w:rPr>
           <w:rFonts w:eastAsiaTheme="minorHAnsi" w:cs="Arial"/>
@@ -16672,12 +16635,12 @@
         <w:t>}</w:t>
       </w:r>
     </w:p>
+    <w:bookmarkEnd w:id="7"/>
     <w:bookmarkEnd w:id="8"/>
     <w:bookmarkEnd w:id="9"/>
     <w:bookmarkEnd w:id="10"/>
     <w:bookmarkEnd w:id="11"/>
     <w:bookmarkEnd w:id="12"/>
-    <w:bookmarkEnd w:id="13"/>
     <w:p>
       <w:pPr>
         <w:tabs>
@@ -18042,8 +18005,8 @@
         <w:autoSpaceDE w:val="0"/>
         <w:textAlignment w:val="auto"/>
       </w:pPr>
-      <w:bookmarkStart w:id="14" w:name="OLE_LINK5"/>
-      <w:bookmarkStart w:id="15" w:name="OLE_LINK6"/>
+      <w:bookmarkStart w:id="13" w:name="OLE_LINK5"/>
+      <w:bookmarkStart w:id="14" w:name="OLE_LINK6"/>
       <w:r>
         <w:rPr>
           <w:rFonts w:ascii="Consolas" w:hAnsi="Consolas" w:cs="Consolas"/>
@@ -18415,8 +18378,8 @@
         <w:t>}</w:t>
       </w:r>
     </w:p>
+    <w:bookmarkEnd w:id="13"/>
     <w:bookmarkEnd w:id="14"/>
-    <w:bookmarkEnd w:id="15"/>
     <w:p>
       <w:pPr>
         <w:rPr>
@@ -22667,6 +22630,986 @@
         </w:rPr>
         <w:t>: "Refactorization successful"</w:t>
       </w:r>
+    </w:p>
+    <w:p>
+      <w:pPr>
+        <w:widowControl/>
+        <w:suppressAutoHyphens w:val="0"/>
+        <w:autoSpaceDN/>
+        <w:spacing w:after="160" w:line="259" w:lineRule="auto"/>
+        <w:textAlignment w:val="auto"/>
+        <w:rPr>
+          <w:lang w:val="en-US"/>
+        </w:rPr>
+      </w:pPr>
+      <w:r>
+        <w:rPr>
+          <w:lang w:val="en-US"/>
+        </w:rPr>
+        <w:br w:type="page"/>
+      </w:r>
+    </w:p>
+    <w:p>
+      <w:r>
+        <w:lastRenderedPageBreak/>
+        <w:t xml:space="preserve">Przypadek </w:t>
+      </w:r>
+      <w:r>
+        <w:t>5</w:t>
+      </w:r>
+      <w:r>
+        <w:t>.</w:t>
+      </w:r>
+    </w:p>
+    <w:p>
+      <w:pPr>
+        <w:widowControl/>
+        <w:suppressAutoHyphens w:val="0"/>
+        <w:autoSpaceDE w:val="0"/>
+        <w:adjustRightInd w:val="0"/>
+        <w:textAlignment w:val="auto"/>
+        <w:rPr>
+          <w:rFonts w:ascii="Consolas" w:eastAsiaTheme="minorHAnsi" w:hAnsi="Consolas" w:cs="Consolas"/>
+          <w:color w:val="0000FF"/>
+          <w:kern w:val="0"/>
+          <w:sz w:val="19"/>
+          <w:szCs w:val="19"/>
+          <w:lang w:val="en-US" w:bidi="ar-SA"/>
+        </w:rPr>
+      </w:pPr>
+    </w:p>
+    <w:p>
+      <w:pPr>
+        <w:widowControl/>
+        <w:suppressAutoHyphens w:val="0"/>
+        <w:autoSpaceDE w:val="0"/>
+        <w:adjustRightInd w:val="0"/>
+        <w:textAlignment w:val="auto"/>
+        <w:rPr>
+          <w:rFonts w:ascii="Consolas" w:eastAsiaTheme="minorHAnsi" w:hAnsi="Consolas" w:cs="Consolas"/>
+          <w:color w:val="0000FF"/>
+          <w:kern w:val="0"/>
+          <w:sz w:val="19"/>
+          <w:szCs w:val="19"/>
+          <w:lang w:val="en-US" w:bidi="ar-SA"/>
+        </w:rPr>
+      </w:pPr>
+    </w:p>
+    <w:p>
+      <w:pPr>
+        <w:widowControl/>
+        <w:suppressAutoHyphens w:val="0"/>
+        <w:autoSpaceDE w:val="0"/>
+        <w:adjustRightInd w:val="0"/>
+        <w:textAlignment w:val="auto"/>
+        <w:rPr>
+          <w:rFonts w:ascii="Consolas" w:eastAsiaTheme="minorHAnsi" w:hAnsi="Consolas" w:cs="Consolas"/>
+          <w:color w:val="000000"/>
+          <w:kern w:val="0"/>
+          <w:sz w:val="19"/>
+          <w:szCs w:val="19"/>
+          <w:lang w:val="en-US" w:bidi="ar-SA"/>
+        </w:rPr>
+      </w:pPr>
+      <w:r>
+        <w:rPr>
+          <w:rFonts w:ascii="Consolas" w:eastAsiaTheme="minorHAnsi" w:hAnsi="Consolas" w:cs="Consolas"/>
+          <w:color w:val="0000FF"/>
+          <w:kern w:val="0"/>
+          <w:sz w:val="19"/>
+          <w:szCs w:val="19"/>
+          <w:lang w:val="en-US" w:bidi="ar-SA"/>
+        </w:rPr>
+        <w:t>using</w:t>
+      </w:r>
+      <w:r>
+        <w:rPr>
+          <w:rFonts w:ascii="Consolas" w:eastAsiaTheme="minorHAnsi" w:hAnsi="Consolas" w:cs="Consolas"/>
+          <w:color w:val="000000"/>
+          <w:kern w:val="0"/>
+          <w:sz w:val="19"/>
+          <w:szCs w:val="19"/>
+          <w:lang w:val="en-US" w:bidi="ar-SA"/>
+        </w:rPr>
+        <w:t xml:space="preserve"> System;</w:t>
+      </w:r>
+    </w:p>
+    <w:p>
+      <w:pPr>
+        <w:widowControl/>
+        <w:suppressAutoHyphens w:val="0"/>
+        <w:autoSpaceDE w:val="0"/>
+        <w:adjustRightInd w:val="0"/>
+        <w:textAlignment w:val="auto"/>
+        <w:rPr>
+          <w:rFonts w:ascii="Consolas" w:eastAsiaTheme="minorHAnsi" w:hAnsi="Consolas" w:cs="Consolas"/>
+          <w:color w:val="000000"/>
+          <w:kern w:val="0"/>
+          <w:sz w:val="19"/>
+          <w:szCs w:val="19"/>
+          <w:lang w:val="en-US" w:bidi="ar-SA"/>
+        </w:rPr>
+      </w:pPr>
+    </w:p>
+    <w:p>
+      <w:pPr>
+        <w:widowControl/>
+        <w:suppressAutoHyphens w:val="0"/>
+        <w:autoSpaceDE w:val="0"/>
+        <w:adjustRightInd w:val="0"/>
+        <w:textAlignment w:val="auto"/>
+        <w:rPr>
+          <w:rFonts w:ascii="Consolas" w:eastAsiaTheme="minorHAnsi" w:hAnsi="Consolas" w:cs="Consolas"/>
+          <w:color w:val="000000"/>
+          <w:kern w:val="0"/>
+          <w:sz w:val="19"/>
+          <w:szCs w:val="19"/>
+          <w:lang w:val="en-US" w:bidi="ar-SA"/>
+        </w:rPr>
+      </w:pPr>
+    </w:p>
+    <w:p>
+      <w:pPr>
+        <w:widowControl/>
+        <w:suppressAutoHyphens w:val="0"/>
+        <w:autoSpaceDE w:val="0"/>
+        <w:adjustRightInd w:val="0"/>
+        <w:textAlignment w:val="auto"/>
+        <w:rPr>
+          <w:rFonts w:ascii="Consolas" w:eastAsiaTheme="minorHAnsi" w:hAnsi="Consolas" w:cs="Consolas"/>
+          <w:color w:val="000000"/>
+          <w:kern w:val="0"/>
+          <w:sz w:val="19"/>
+          <w:szCs w:val="19"/>
+          <w:lang w:val="en-US" w:bidi="ar-SA"/>
+        </w:rPr>
+      </w:pPr>
+      <w:r>
+        <w:rPr>
+          <w:rFonts w:ascii="Consolas" w:eastAsiaTheme="minorHAnsi" w:hAnsi="Consolas" w:cs="Consolas"/>
+          <w:color w:val="0000FF"/>
+          <w:kern w:val="0"/>
+          <w:sz w:val="19"/>
+          <w:szCs w:val="19"/>
+          <w:lang w:val="en-US" w:bidi="ar-SA"/>
+        </w:rPr>
+        <w:t>class</w:t>
+      </w:r>
+      <w:r>
+        <w:rPr>
+          <w:rFonts w:ascii="Consolas" w:eastAsiaTheme="minorHAnsi" w:hAnsi="Consolas" w:cs="Consolas"/>
+          <w:color w:val="000000"/>
+          <w:kern w:val="0"/>
+          <w:sz w:val="19"/>
+          <w:szCs w:val="19"/>
+          <w:lang w:val="en-US" w:bidi="ar-SA"/>
+        </w:rPr>
+        <w:t xml:space="preserve"> </w:t>
+      </w:r>
+      <w:r>
+        <w:rPr>
+          <w:rFonts w:ascii="Consolas" w:eastAsiaTheme="minorHAnsi" w:hAnsi="Consolas" w:cs="Consolas"/>
+          <w:color w:val="2B91AF"/>
+          <w:kern w:val="0"/>
+          <w:sz w:val="19"/>
+          <w:szCs w:val="19"/>
+          <w:lang w:val="en-US" w:bidi="ar-SA"/>
+        </w:rPr>
+        <w:t>Program</w:t>
+      </w:r>
+    </w:p>
+    <w:p>
+      <w:pPr>
+        <w:widowControl/>
+        <w:suppressAutoHyphens w:val="0"/>
+        <w:autoSpaceDE w:val="0"/>
+        <w:adjustRightInd w:val="0"/>
+        <w:textAlignment w:val="auto"/>
+        <w:rPr>
+          <w:rFonts w:ascii="Consolas" w:eastAsiaTheme="minorHAnsi" w:hAnsi="Consolas" w:cs="Consolas"/>
+          <w:color w:val="000000"/>
+          <w:kern w:val="0"/>
+          <w:sz w:val="19"/>
+          <w:szCs w:val="19"/>
+          <w:lang w:val="en-US" w:bidi="ar-SA"/>
+        </w:rPr>
+      </w:pPr>
+      <w:r>
+        <w:rPr>
+          <w:rFonts w:ascii="Consolas" w:eastAsiaTheme="minorHAnsi" w:hAnsi="Consolas" w:cs="Consolas"/>
+          <w:color w:val="000000"/>
+          <w:kern w:val="0"/>
+          <w:sz w:val="19"/>
+          <w:szCs w:val="19"/>
+          <w:lang w:val="en-US" w:bidi="ar-SA"/>
+        </w:rPr>
+        <w:t>{</w:t>
+      </w:r>
+    </w:p>
+    <w:p>
+      <w:pPr>
+        <w:widowControl/>
+        <w:suppressAutoHyphens w:val="0"/>
+        <w:autoSpaceDE w:val="0"/>
+        <w:adjustRightInd w:val="0"/>
+        <w:textAlignment w:val="auto"/>
+        <w:rPr>
+          <w:rFonts w:ascii="Consolas" w:eastAsiaTheme="minorHAnsi" w:hAnsi="Consolas" w:cs="Consolas"/>
+          <w:color w:val="000000"/>
+          <w:kern w:val="0"/>
+          <w:sz w:val="19"/>
+          <w:szCs w:val="19"/>
+          <w:lang w:val="en-US" w:bidi="ar-SA"/>
+        </w:rPr>
+      </w:pPr>
+      <w:r>
+        <w:rPr>
+          <w:rFonts w:ascii="Consolas" w:eastAsiaTheme="minorHAnsi" w:hAnsi="Consolas" w:cs="Consolas"/>
+          <w:color w:val="000000"/>
+          <w:kern w:val="0"/>
+          <w:sz w:val="19"/>
+          <w:szCs w:val="19"/>
+          <w:lang w:val="en-US" w:bidi="ar-SA"/>
+        </w:rPr>
+        <w:t xml:space="preserve">    </w:t>
+      </w:r>
+      <w:r>
+        <w:rPr>
+          <w:rFonts w:ascii="Consolas" w:eastAsiaTheme="minorHAnsi" w:hAnsi="Consolas" w:cs="Consolas"/>
+          <w:color w:val="0000FF"/>
+          <w:kern w:val="0"/>
+          <w:sz w:val="19"/>
+          <w:szCs w:val="19"/>
+          <w:lang w:val="en-US" w:bidi="ar-SA"/>
+        </w:rPr>
+        <w:t>static</w:t>
+      </w:r>
+      <w:r>
+        <w:rPr>
+          <w:rFonts w:ascii="Consolas" w:eastAsiaTheme="minorHAnsi" w:hAnsi="Consolas" w:cs="Consolas"/>
+          <w:color w:val="000000"/>
+          <w:kern w:val="0"/>
+          <w:sz w:val="19"/>
+          <w:szCs w:val="19"/>
+          <w:lang w:val="en-US" w:bidi="ar-SA"/>
+        </w:rPr>
+        <w:t xml:space="preserve"> </w:t>
+      </w:r>
+      <w:r>
+        <w:rPr>
+          <w:rFonts w:ascii="Consolas" w:eastAsiaTheme="minorHAnsi" w:hAnsi="Consolas" w:cs="Consolas"/>
+          <w:color w:val="0000FF"/>
+          <w:kern w:val="0"/>
+          <w:sz w:val="19"/>
+          <w:szCs w:val="19"/>
+          <w:lang w:val="en-US" w:bidi="ar-SA"/>
+        </w:rPr>
+        <w:t>void</w:t>
+      </w:r>
+      <w:r>
+        <w:rPr>
+          <w:rFonts w:ascii="Consolas" w:eastAsiaTheme="minorHAnsi" w:hAnsi="Consolas" w:cs="Consolas"/>
+          <w:color w:val="000000"/>
+          <w:kern w:val="0"/>
+          <w:sz w:val="19"/>
+          <w:szCs w:val="19"/>
+          <w:lang w:val="en-US" w:bidi="ar-SA"/>
+        </w:rPr>
+        <w:t xml:space="preserve"> </w:t>
+      </w:r>
+      <w:proofErr w:type="gramStart"/>
+      <w:r>
+        <w:rPr>
+          <w:rFonts w:ascii="Consolas" w:eastAsiaTheme="minorHAnsi" w:hAnsi="Consolas" w:cs="Consolas"/>
+          <w:color w:val="000000"/>
+          <w:kern w:val="0"/>
+          <w:sz w:val="19"/>
+          <w:szCs w:val="19"/>
+          <w:lang w:val="en-US" w:bidi="ar-SA"/>
+        </w:rPr>
+        <w:t>Main(</w:t>
+      </w:r>
+      <w:proofErr w:type="gramEnd"/>
+      <w:r>
+        <w:rPr>
+          <w:rFonts w:ascii="Consolas" w:eastAsiaTheme="minorHAnsi" w:hAnsi="Consolas" w:cs="Consolas"/>
+          <w:color w:val="000000"/>
+          <w:kern w:val="0"/>
+          <w:sz w:val="19"/>
+          <w:szCs w:val="19"/>
+          <w:lang w:val="en-US" w:bidi="ar-SA"/>
+        </w:rPr>
+        <w:t>)</w:t>
+      </w:r>
+    </w:p>
+    <w:p>
+      <w:pPr>
+        <w:widowControl/>
+        <w:suppressAutoHyphens w:val="0"/>
+        <w:autoSpaceDE w:val="0"/>
+        <w:adjustRightInd w:val="0"/>
+        <w:textAlignment w:val="auto"/>
+        <w:rPr>
+          <w:rFonts w:ascii="Consolas" w:eastAsiaTheme="minorHAnsi" w:hAnsi="Consolas" w:cs="Consolas"/>
+          <w:color w:val="000000"/>
+          <w:kern w:val="0"/>
+          <w:sz w:val="19"/>
+          <w:szCs w:val="19"/>
+          <w:lang w:val="en-US" w:bidi="ar-SA"/>
+        </w:rPr>
+      </w:pPr>
+      <w:r>
+        <w:rPr>
+          <w:rFonts w:ascii="Consolas" w:eastAsiaTheme="minorHAnsi" w:hAnsi="Consolas" w:cs="Consolas"/>
+          <w:color w:val="000000"/>
+          <w:kern w:val="0"/>
+          <w:sz w:val="19"/>
+          <w:szCs w:val="19"/>
+          <w:lang w:val="en-US" w:bidi="ar-SA"/>
+        </w:rPr>
+        <w:t xml:space="preserve">    {</w:t>
+      </w:r>
+    </w:p>
+    <w:p>
+      <w:pPr>
+        <w:widowControl/>
+        <w:suppressAutoHyphens w:val="0"/>
+        <w:autoSpaceDE w:val="0"/>
+        <w:adjustRightInd w:val="0"/>
+        <w:textAlignment w:val="auto"/>
+        <w:rPr>
+          <w:rFonts w:ascii="Consolas" w:eastAsiaTheme="minorHAnsi" w:hAnsi="Consolas" w:cs="Consolas"/>
+          <w:color w:val="000000"/>
+          <w:kern w:val="0"/>
+          <w:sz w:val="19"/>
+          <w:szCs w:val="19"/>
+          <w:lang w:val="en-US" w:bidi="ar-SA"/>
+        </w:rPr>
+      </w:pPr>
+      <w:r>
+        <w:rPr>
+          <w:rFonts w:ascii="Consolas" w:eastAsiaTheme="minorHAnsi" w:hAnsi="Consolas" w:cs="Consolas"/>
+          <w:color w:val="000000"/>
+          <w:kern w:val="0"/>
+          <w:sz w:val="19"/>
+          <w:szCs w:val="19"/>
+          <w:lang w:val="en-US" w:bidi="ar-SA"/>
+        </w:rPr>
+        <w:t xml:space="preserve">        Action foo = () =&gt; </w:t>
+      </w:r>
+      <w:proofErr w:type="gramStart"/>
+      <w:r>
+        <w:rPr>
+          <w:rFonts w:ascii="Consolas" w:eastAsiaTheme="minorHAnsi" w:hAnsi="Consolas" w:cs="Consolas"/>
+          <w:color w:val="000000"/>
+          <w:kern w:val="0"/>
+          <w:sz w:val="19"/>
+          <w:szCs w:val="19"/>
+          <w:lang w:val="en-US" w:bidi="ar-SA"/>
+        </w:rPr>
+        <w:t>{ ;</w:t>
+      </w:r>
+      <w:proofErr w:type="gramEnd"/>
+      <w:r>
+        <w:rPr>
+          <w:rFonts w:ascii="Consolas" w:eastAsiaTheme="minorHAnsi" w:hAnsi="Consolas" w:cs="Consolas"/>
+          <w:color w:val="000000"/>
+          <w:kern w:val="0"/>
+          <w:sz w:val="19"/>
+          <w:szCs w:val="19"/>
+          <w:lang w:val="en-US" w:bidi="ar-SA"/>
+        </w:rPr>
+        <w:t>};</w:t>
+      </w:r>
+    </w:p>
+    <w:p>
+      <w:pPr>
+        <w:widowControl/>
+        <w:suppressAutoHyphens w:val="0"/>
+        <w:autoSpaceDE w:val="0"/>
+        <w:adjustRightInd w:val="0"/>
+        <w:textAlignment w:val="auto"/>
+        <w:rPr>
+          <w:rFonts w:ascii="Consolas" w:eastAsiaTheme="minorHAnsi" w:hAnsi="Consolas" w:cs="Consolas"/>
+          <w:color w:val="000000"/>
+          <w:kern w:val="0"/>
+          <w:sz w:val="19"/>
+          <w:szCs w:val="19"/>
+          <w:lang w:val="en-US" w:bidi="ar-SA"/>
+        </w:rPr>
+      </w:pPr>
+    </w:p>
+    <w:p>
+      <w:pPr>
+        <w:widowControl/>
+        <w:suppressAutoHyphens w:val="0"/>
+        <w:autoSpaceDE w:val="0"/>
+        <w:adjustRightInd w:val="0"/>
+        <w:textAlignment w:val="auto"/>
+        <w:rPr>
+          <w:rFonts w:ascii="Consolas" w:eastAsiaTheme="minorHAnsi" w:hAnsi="Consolas" w:cs="Consolas"/>
+          <w:color w:val="000000"/>
+          <w:kern w:val="0"/>
+          <w:sz w:val="19"/>
+          <w:szCs w:val="19"/>
+          <w:lang w:val="en-US" w:bidi="ar-SA"/>
+        </w:rPr>
+      </w:pPr>
+      <w:r>
+        <w:rPr>
+          <w:rFonts w:ascii="Consolas" w:eastAsiaTheme="minorHAnsi" w:hAnsi="Consolas" w:cs="Consolas"/>
+          <w:color w:val="000000"/>
+          <w:kern w:val="0"/>
+          <w:sz w:val="19"/>
+          <w:szCs w:val="19"/>
+          <w:lang w:val="en-US" w:bidi="ar-SA"/>
+        </w:rPr>
+        <w:t xml:space="preserve">        </w:t>
+      </w:r>
+      <w:proofErr w:type="gramStart"/>
+      <w:r>
+        <w:rPr>
+          <w:rFonts w:ascii="Consolas" w:eastAsiaTheme="minorHAnsi" w:hAnsi="Consolas" w:cs="Consolas"/>
+          <w:color w:val="000000"/>
+          <w:kern w:val="0"/>
+          <w:sz w:val="19"/>
+          <w:szCs w:val="19"/>
+          <w:lang w:val="en-US" w:bidi="ar-SA"/>
+        </w:rPr>
+        <w:t>foo(</w:t>
+      </w:r>
+      <w:proofErr w:type="gramEnd"/>
+      <w:r>
+        <w:rPr>
+          <w:rFonts w:ascii="Consolas" w:eastAsiaTheme="minorHAnsi" w:hAnsi="Consolas" w:cs="Consolas"/>
+          <w:color w:val="000000"/>
+          <w:kern w:val="0"/>
+          <w:sz w:val="19"/>
+          <w:szCs w:val="19"/>
+          <w:lang w:val="en-US" w:bidi="ar-SA"/>
+        </w:rPr>
+        <w:t>);</w:t>
+      </w:r>
+    </w:p>
+    <w:p>
+      <w:pPr>
+        <w:widowControl/>
+        <w:suppressAutoHyphens w:val="0"/>
+        <w:autoSpaceDE w:val="0"/>
+        <w:adjustRightInd w:val="0"/>
+        <w:textAlignment w:val="auto"/>
+        <w:rPr>
+          <w:rFonts w:ascii="Consolas" w:eastAsiaTheme="minorHAnsi" w:hAnsi="Consolas" w:cs="Consolas"/>
+          <w:color w:val="000000"/>
+          <w:kern w:val="0"/>
+          <w:sz w:val="19"/>
+          <w:szCs w:val="19"/>
+          <w:lang w:val="en-US" w:bidi="ar-SA"/>
+        </w:rPr>
+      </w:pPr>
+      <w:r>
+        <w:rPr>
+          <w:rFonts w:ascii="Consolas" w:eastAsiaTheme="minorHAnsi" w:hAnsi="Consolas" w:cs="Consolas"/>
+          <w:color w:val="000000"/>
+          <w:kern w:val="0"/>
+          <w:sz w:val="19"/>
+          <w:szCs w:val="19"/>
+          <w:lang w:val="en-US" w:bidi="ar-SA"/>
+        </w:rPr>
+        <w:t xml:space="preserve">    }</w:t>
+      </w:r>
+    </w:p>
+    <w:p>
+      <w:pPr>
+        <w:widowControl/>
+        <w:suppressAutoHyphens w:val="0"/>
+        <w:autoSpaceDE w:val="0"/>
+        <w:adjustRightInd w:val="0"/>
+        <w:textAlignment w:val="auto"/>
+        <w:rPr>
+          <w:rFonts w:ascii="Consolas" w:eastAsiaTheme="minorHAnsi" w:hAnsi="Consolas" w:cs="Consolas"/>
+          <w:color w:val="000000"/>
+          <w:kern w:val="0"/>
+          <w:sz w:val="19"/>
+          <w:szCs w:val="19"/>
+          <w:lang w:val="en-US" w:bidi="ar-SA"/>
+        </w:rPr>
+      </w:pPr>
+      <w:r>
+        <w:rPr>
+          <w:rFonts w:ascii="Consolas" w:eastAsiaTheme="minorHAnsi" w:hAnsi="Consolas" w:cs="Consolas"/>
+          <w:color w:val="000000"/>
+          <w:kern w:val="0"/>
+          <w:sz w:val="19"/>
+          <w:szCs w:val="19"/>
+          <w:lang w:val="en-US" w:bidi="ar-SA"/>
+        </w:rPr>
+        <w:t>}</w:t>
+      </w:r>
+    </w:p>
+    <w:p>
+      <w:pPr>
+        <w:widowControl/>
+        <w:suppressAutoHyphens w:val="0"/>
+        <w:autoSpaceDE w:val="0"/>
+        <w:adjustRightInd w:val="0"/>
+        <w:textAlignment w:val="auto"/>
+        <w:rPr>
+          <w:rFonts w:ascii="Consolas" w:eastAsiaTheme="minorHAnsi" w:hAnsi="Consolas" w:cs="Consolas"/>
+          <w:color w:val="000000"/>
+          <w:kern w:val="0"/>
+          <w:sz w:val="19"/>
+          <w:szCs w:val="19"/>
+          <w:lang w:val="en-US" w:bidi="ar-SA"/>
+        </w:rPr>
+      </w:pPr>
+    </w:p>
+    <w:p>
+      <w:pPr>
+        <w:widowControl/>
+        <w:suppressAutoHyphens w:val="0"/>
+        <w:autoSpaceDE w:val="0"/>
+        <w:adjustRightInd w:val="0"/>
+        <w:textAlignment w:val="auto"/>
+        <w:rPr>
+          <w:rFonts w:ascii="Consolas" w:eastAsiaTheme="minorHAnsi" w:hAnsi="Consolas" w:cs="Consolas"/>
+          <w:color w:val="000000"/>
+          <w:kern w:val="0"/>
+          <w:sz w:val="19"/>
+          <w:szCs w:val="19"/>
+          <w:lang w:val="en-US" w:bidi="ar-SA"/>
+        </w:rPr>
+      </w:pPr>
+      <w:r>
+        <w:rPr>
+          <w:rFonts w:ascii="Consolas" w:eastAsiaTheme="minorHAnsi" w:hAnsi="Consolas" w:cs="Consolas"/>
+          <w:color w:val="0000FF"/>
+          <w:kern w:val="0"/>
+          <w:sz w:val="19"/>
+          <w:szCs w:val="19"/>
+          <w:lang w:val="en-US" w:bidi="ar-SA"/>
+        </w:rPr>
+        <w:t>class</w:t>
+      </w:r>
+      <w:r>
+        <w:rPr>
+          <w:rFonts w:ascii="Consolas" w:eastAsiaTheme="minorHAnsi" w:hAnsi="Consolas" w:cs="Consolas"/>
+          <w:color w:val="000000"/>
+          <w:kern w:val="0"/>
+          <w:sz w:val="19"/>
+          <w:szCs w:val="19"/>
+          <w:lang w:val="en-US" w:bidi="ar-SA"/>
+        </w:rPr>
+        <w:t xml:space="preserve"> </w:t>
+      </w:r>
+      <w:proofErr w:type="spellStart"/>
+      <w:r>
+        <w:rPr>
+          <w:rFonts w:ascii="Consolas" w:eastAsiaTheme="minorHAnsi" w:hAnsi="Consolas" w:cs="Consolas"/>
+          <w:color w:val="2B91AF"/>
+          <w:kern w:val="0"/>
+          <w:sz w:val="19"/>
+          <w:szCs w:val="19"/>
+          <w:lang w:val="en-US" w:bidi="ar-SA"/>
+        </w:rPr>
+        <w:t>SomeClass</w:t>
+      </w:r>
+      <w:proofErr w:type="spellEnd"/>
+    </w:p>
+    <w:p>
+      <w:pPr>
+        <w:widowControl/>
+        <w:suppressAutoHyphens w:val="0"/>
+        <w:autoSpaceDE w:val="0"/>
+        <w:adjustRightInd w:val="0"/>
+        <w:textAlignment w:val="auto"/>
+        <w:rPr>
+          <w:rFonts w:ascii="Consolas" w:eastAsiaTheme="minorHAnsi" w:hAnsi="Consolas" w:cs="Consolas"/>
+          <w:color w:val="000000"/>
+          <w:kern w:val="0"/>
+          <w:sz w:val="19"/>
+          <w:szCs w:val="19"/>
+          <w:lang w:val="en-US" w:bidi="ar-SA"/>
+        </w:rPr>
+      </w:pPr>
+      <w:r>
+        <w:rPr>
+          <w:rFonts w:ascii="Consolas" w:eastAsiaTheme="minorHAnsi" w:hAnsi="Consolas" w:cs="Consolas"/>
+          <w:color w:val="000000"/>
+          <w:kern w:val="0"/>
+          <w:sz w:val="19"/>
+          <w:szCs w:val="19"/>
+          <w:lang w:val="en-US" w:bidi="ar-SA"/>
+        </w:rPr>
+        <w:t>{</w:t>
+      </w:r>
+    </w:p>
+    <w:p>
+      <w:pPr>
+        <w:widowControl/>
+        <w:suppressAutoHyphens w:val="0"/>
+        <w:autoSpaceDE w:val="0"/>
+        <w:adjustRightInd w:val="0"/>
+        <w:textAlignment w:val="auto"/>
+        <w:rPr>
+          <w:rFonts w:ascii="Consolas" w:eastAsiaTheme="minorHAnsi" w:hAnsi="Consolas" w:cs="Consolas"/>
+          <w:color w:val="000000"/>
+          <w:kern w:val="0"/>
+          <w:sz w:val="19"/>
+          <w:szCs w:val="19"/>
+          <w:lang w:val="en-US" w:bidi="ar-SA"/>
+        </w:rPr>
+      </w:pPr>
+    </w:p>
+    <w:p>
+      <w:pPr>
+        <w:widowControl/>
+        <w:suppressAutoHyphens w:val="0"/>
+        <w:autoSpaceDE w:val="0"/>
+        <w:adjustRightInd w:val="0"/>
+        <w:textAlignment w:val="auto"/>
+        <w:rPr>
+          <w:rFonts w:ascii="Consolas" w:eastAsiaTheme="minorHAnsi" w:hAnsi="Consolas" w:cs="Consolas"/>
+          <w:color w:val="000000"/>
+          <w:kern w:val="0"/>
+          <w:sz w:val="19"/>
+          <w:szCs w:val="19"/>
+          <w:lang w:val="en-US" w:bidi="ar-SA"/>
+        </w:rPr>
+      </w:pPr>
+      <w:r>
+        <w:rPr>
+          <w:rFonts w:ascii="Consolas" w:eastAsiaTheme="minorHAnsi" w:hAnsi="Consolas" w:cs="Consolas"/>
+          <w:color w:val="000000"/>
+          <w:kern w:val="0"/>
+          <w:sz w:val="19"/>
+          <w:szCs w:val="19"/>
+          <w:lang w:val="en-US" w:bidi="ar-SA"/>
+        </w:rPr>
+        <w:t xml:space="preserve">    </w:t>
+      </w:r>
+      <w:r>
+        <w:rPr>
+          <w:rFonts w:ascii="Consolas" w:eastAsiaTheme="minorHAnsi" w:hAnsi="Consolas" w:cs="Consolas"/>
+          <w:color w:val="0000FF"/>
+          <w:kern w:val="0"/>
+          <w:sz w:val="19"/>
+          <w:szCs w:val="19"/>
+          <w:lang w:val="en-US" w:bidi="ar-SA"/>
+        </w:rPr>
+        <w:t>void</w:t>
+      </w:r>
+      <w:r>
+        <w:rPr>
+          <w:rFonts w:ascii="Consolas" w:eastAsiaTheme="minorHAnsi" w:hAnsi="Consolas" w:cs="Consolas"/>
+          <w:color w:val="000000"/>
+          <w:kern w:val="0"/>
+          <w:sz w:val="19"/>
+          <w:szCs w:val="19"/>
+          <w:lang w:val="en-US" w:bidi="ar-SA"/>
+        </w:rPr>
+        <w:t xml:space="preserve"> </w:t>
+      </w:r>
+      <w:proofErr w:type="spellStart"/>
+      <w:proofErr w:type="gramStart"/>
+      <w:r>
+        <w:rPr>
+          <w:rFonts w:ascii="Consolas" w:eastAsiaTheme="minorHAnsi" w:hAnsi="Consolas" w:cs="Consolas"/>
+          <w:color w:val="000000"/>
+          <w:kern w:val="0"/>
+          <w:sz w:val="19"/>
+          <w:szCs w:val="19"/>
+          <w:lang w:val="en-US" w:bidi="ar-SA"/>
+        </w:rPr>
+        <w:t>someMethod</w:t>
+      </w:r>
+      <w:proofErr w:type="spellEnd"/>
+      <w:r>
+        <w:rPr>
+          <w:rFonts w:ascii="Consolas" w:eastAsiaTheme="minorHAnsi" w:hAnsi="Consolas" w:cs="Consolas"/>
+          <w:color w:val="000000"/>
+          <w:kern w:val="0"/>
+          <w:sz w:val="19"/>
+          <w:szCs w:val="19"/>
+          <w:lang w:val="en-US" w:bidi="ar-SA"/>
+        </w:rPr>
+        <w:t>(</w:t>
+      </w:r>
+      <w:proofErr w:type="gramEnd"/>
+      <w:r>
+        <w:rPr>
+          <w:rFonts w:ascii="Consolas" w:eastAsiaTheme="minorHAnsi" w:hAnsi="Consolas" w:cs="Consolas"/>
+          <w:color w:val="000000"/>
+          <w:kern w:val="0"/>
+          <w:sz w:val="19"/>
+          <w:szCs w:val="19"/>
+          <w:lang w:val="en-US" w:bidi="ar-SA"/>
+        </w:rPr>
+        <w:t>)</w:t>
+      </w:r>
+    </w:p>
+    <w:p>
+      <w:pPr>
+        <w:widowControl/>
+        <w:suppressAutoHyphens w:val="0"/>
+        <w:autoSpaceDE w:val="0"/>
+        <w:adjustRightInd w:val="0"/>
+        <w:textAlignment w:val="auto"/>
+        <w:rPr>
+          <w:rFonts w:ascii="Consolas" w:eastAsiaTheme="minorHAnsi" w:hAnsi="Consolas" w:cs="Consolas"/>
+          <w:color w:val="000000"/>
+          <w:kern w:val="0"/>
+          <w:sz w:val="19"/>
+          <w:szCs w:val="19"/>
+          <w:lang w:val="en-US" w:bidi="ar-SA"/>
+        </w:rPr>
+      </w:pPr>
+      <w:r>
+        <w:rPr>
+          <w:rFonts w:ascii="Consolas" w:eastAsiaTheme="minorHAnsi" w:hAnsi="Consolas" w:cs="Consolas"/>
+          <w:color w:val="000000"/>
+          <w:kern w:val="0"/>
+          <w:sz w:val="19"/>
+          <w:szCs w:val="19"/>
+          <w:lang w:val="en-US" w:bidi="ar-SA"/>
+        </w:rPr>
+        <w:t xml:space="preserve">    {</w:t>
+      </w:r>
+    </w:p>
+    <w:p>
+      <w:pPr>
+        <w:widowControl/>
+        <w:suppressAutoHyphens w:val="0"/>
+        <w:autoSpaceDE w:val="0"/>
+        <w:adjustRightInd w:val="0"/>
+        <w:textAlignment w:val="auto"/>
+        <w:rPr>
+          <w:rFonts w:ascii="Consolas" w:eastAsiaTheme="minorHAnsi" w:hAnsi="Consolas" w:cs="Consolas"/>
+          <w:color w:val="000000"/>
+          <w:kern w:val="0"/>
+          <w:sz w:val="19"/>
+          <w:szCs w:val="19"/>
+          <w:lang w:val="en-US" w:bidi="ar-SA"/>
+        </w:rPr>
+      </w:pPr>
+      <w:r>
+        <w:rPr>
+          <w:rFonts w:ascii="Consolas" w:eastAsiaTheme="minorHAnsi" w:hAnsi="Consolas" w:cs="Consolas"/>
+          <w:color w:val="000000"/>
+          <w:kern w:val="0"/>
+          <w:sz w:val="19"/>
+          <w:szCs w:val="19"/>
+          <w:lang w:val="en-US" w:bidi="ar-SA"/>
+        </w:rPr>
+        <w:t xml:space="preserve">        </w:t>
+      </w:r>
+      <w:proofErr w:type="spellStart"/>
+      <w:r>
+        <w:rPr>
+          <w:rFonts w:ascii="Consolas" w:eastAsiaTheme="minorHAnsi" w:hAnsi="Consolas" w:cs="Consolas"/>
+          <w:color w:val="000000"/>
+          <w:kern w:val="0"/>
+          <w:sz w:val="19"/>
+          <w:szCs w:val="19"/>
+          <w:lang w:val="en-US" w:bidi="ar-SA"/>
+        </w:rPr>
+        <w:t>Func</w:t>
+      </w:r>
+      <w:proofErr w:type="spellEnd"/>
+      <w:r>
+        <w:rPr>
+          <w:rFonts w:ascii="Consolas" w:eastAsiaTheme="minorHAnsi" w:hAnsi="Consolas" w:cs="Consolas"/>
+          <w:color w:val="000000"/>
+          <w:kern w:val="0"/>
+          <w:sz w:val="19"/>
+          <w:szCs w:val="19"/>
+          <w:lang w:val="en-US" w:bidi="ar-SA"/>
+        </w:rPr>
+        <w:t>&lt;</w:t>
+      </w:r>
+      <w:r>
+        <w:rPr>
+          <w:rFonts w:ascii="Consolas" w:eastAsiaTheme="minorHAnsi" w:hAnsi="Consolas" w:cs="Consolas"/>
+          <w:color w:val="0000FF"/>
+          <w:kern w:val="0"/>
+          <w:sz w:val="19"/>
+          <w:szCs w:val="19"/>
+          <w:lang w:val="en-US" w:bidi="ar-SA"/>
+        </w:rPr>
+        <w:t>int</w:t>
+      </w:r>
+      <w:r>
+        <w:rPr>
+          <w:rFonts w:ascii="Consolas" w:eastAsiaTheme="minorHAnsi" w:hAnsi="Consolas" w:cs="Consolas"/>
+          <w:color w:val="000000"/>
+          <w:kern w:val="0"/>
+          <w:sz w:val="19"/>
+          <w:szCs w:val="19"/>
+          <w:lang w:val="en-US" w:bidi="ar-SA"/>
+        </w:rPr>
+        <w:t xml:space="preserve">, </w:t>
+      </w:r>
+      <w:r>
+        <w:rPr>
+          <w:rFonts w:ascii="Consolas" w:eastAsiaTheme="minorHAnsi" w:hAnsi="Consolas" w:cs="Consolas"/>
+          <w:color w:val="0000FF"/>
+          <w:kern w:val="0"/>
+          <w:sz w:val="19"/>
+          <w:szCs w:val="19"/>
+          <w:lang w:val="en-US" w:bidi="ar-SA"/>
+        </w:rPr>
+        <w:t>int</w:t>
+      </w:r>
+      <w:r>
+        <w:rPr>
+          <w:rFonts w:ascii="Consolas" w:eastAsiaTheme="minorHAnsi" w:hAnsi="Consolas" w:cs="Consolas"/>
+          <w:color w:val="000000"/>
+          <w:kern w:val="0"/>
+          <w:sz w:val="19"/>
+          <w:szCs w:val="19"/>
+          <w:lang w:val="en-US" w:bidi="ar-SA"/>
+        </w:rPr>
+        <w:t xml:space="preserve">&gt; foo2 = (x) =&gt; </w:t>
+      </w:r>
+      <w:proofErr w:type="gramStart"/>
+      <w:r>
+        <w:rPr>
+          <w:rFonts w:ascii="Consolas" w:eastAsiaTheme="minorHAnsi" w:hAnsi="Consolas" w:cs="Consolas"/>
+          <w:color w:val="000000"/>
+          <w:kern w:val="0"/>
+          <w:sz w:val="19"/>
+          <w:szCs w:val="19"/>
+          <w:lang w:val="en-US" w:bidi="ar-SA"/>
+        </w:rPr>
+        <w:t xml:space="preserve">{ </w:t>
+      </w:r>
+      <w:r>
+        <w:rPr>
+          <w:rFonts w:ascii="Consolas" w:eastAsiaTheme="minorHAnsi" w:hAnsi="Consolas" w:cs="Consolas"/>
+          <w:color w:val="0000FF"/>
+          <w:kern w:val="0"/>
+          <w:sz w:val="19"/>
+          <w:szCs w:val="19"/>
+          <w:lang w:val="en-US" w:bidi="ar-SA"/>
+        </w:rPr>
+        <w:t>return</w:t>
+      </w:r>
+      <w:proofErr w:type="gramEnd"/>
+      <w:r>
+        <w:rPr>
+          <w:rFonts w:ascii="Consolas" w:eastAsiaTheme="minorHAnsi" w:hAnsi="Consolas" w:cs="Consolas"/>
+          <w:color w:val="000000"/>
+          <w:kern w:val="0"/>
+          <w:sz w:val="19"/>
+          <w:szCs w:val="19"/>
+          <w:lang w:val="en-US" w:bidi="ar-SA"/>
+        </w:rPr>
+        <w:t xml:space="preserve"> x; };</w:t>
+      </w:r>
+    </w:p>
+    <w:p>
+      <w:pPr>
+        <w:widowControl/>
+        <w:suppressAutoHyphens w:val="0"/>
+        <w:autoSpaceDE w:val="0"/>
+        <w:adjustRightInd w:val="0"/>
+        <w:textAlignment w:val="auto"/>
+        <w:rPr>
+          <w:rFonts w:ascii="Consolas" w:eastAsiaTheme="minorHAnsi" w:hAnsi="Consolas" w:cs="Consolas"/>
+          <w:color w:val="000000"/>
+          <w:kern w:val="0"/>
+          <w:sz w:val="19"/>
+          <w:szCs w:val="19"/>
+          <w:lang w:bidi="ar-SA"/>
+        </w:rPr>
+      </w:pPr>
+      <w:r>
+        <w:rPr>
+          <w:rFonts w:ascii="Consolas" w:eastAsiaTheme="minorHAnsi" w:hAnsi="Consolas" w:cs="Consolas"/>
+          <w:color w:val="000000"/>
+          <w:kern w:val="0"/>
+          <w:sz w:val="19"/>
+          <w:szCs w:val="19"/>
+          <w:lang w:val="en-US" w:bidi="ar-SA"/>
+        </w:rPr>
+        <w:t xml:space="preserve">        </w:t>
+      </w:r>
+      <w:r>
+        <w:rPr>
+          <w:rFonts w:ascii="Consolas" w:eastAsiaTheme="minorHAnsi" w:hAnsi="Consolas" w:cs="Consolas"/>
+          <w:color w:val="000000"/>
+          <w:kern w:val="0"/>
+          <w:sz w:val="19"/>
+          <w:szCs w:val="19"/>
+          <w:lang w:bidi="ar-SA"/>
+        </w:rPr>
+        <w:t>Console.WriteLine(foo2(3));</w:t>
+      </w:r>
+    </w:p>
+    <w:p>
+      <w:pPr>
+        <w:widowControl/>
+        <w:suppressAutoHyphens w:val="0"/>
+        <w:autoSpaceDE w:val="0"/>
+        <w:adjustRightInd w:val="0"/>
+        <w:textAlignment w:val="auto"/>
+        <w:rPr>
+          <w:rFonts w:ascii="Consolas" w:eastAsiaTheme="minorHAnsi" w:hAnsi="Consolas" w:cs="Consolas"/>
+          <w:color w:val="000000"/>
+          <w:kern w:val="0"/>
+          <w:sz w:val="19"/>
+          <w:szCs w:val="19"/>
+          <w:lang w:bidi="ar-SA"/>
+        </w:rPr>
+      </w:pPr>
+      <w:r>
+        <w:rPr>
+          <w:rFonts w:ascii="Consolas" w:eastAsiaTheme="minorHAnsi" w:hAnsi="Consolas" w:cs="Consolas"/>
+          <w:color w:val="000000"/>
+          <w:kern w:val="0"/>
+          <w:sz w:val="19"/>
+          <w:szCs w:val="19"/>
+          <w:lang w:bidi="ar-SA"/>
+        </w:rPr>
+        <w:t xml:space="preserve">    }</w:t>
+      </w:r>
+    </w:p>
+    <w:p>
+      <w:pPr>
+        <w:rPr>
+          <w:rFonts w:ascii="Consolas" w:eastAsiaTheme="minorHAnsi" w:hAnsi="Consolas" w:cs="Consolas"/>
+          <w:color w:val="000000"/>
+          <w:kern w:val="0"/>
+          <w:sz w:val="19"/>
+          <w:szCs w:val="19"/>
+          <w:lang w:val="en-US" w:bidi="ar-SA"/>
+        </w:rPr>
+      </w:pPr>
+      <w:r>
+        <w:rPr>
+          <w:rFonts w:ascii="Consolas" w:eastAsiaTheme="minorHAnsi" w:hAnsi="Consolas" w:cs="Consolas"/>
+          <w:color w:val="000000"/>
+          <w:kern w:val="0"/>
+          <w:sz w:val="19"/>
+          <w:szCs w:val="19"/>
+          <w:lang w:bidi="ar-SA"/>
+        </w:rPr>
+        <w:t>}</w:t>
+      </w:r>
+    </w:p>
+    <w:p>
+      <w:pPr>
+        <w:widowControl/>
+        <w:suppressAutoHyphens w:val="0"/>
+        <w:autoSpaceDE w:val="0"/>
+        <w:adjustRightInd w:val="0"/>
+        <w:textAlignment w:val="auto"/>
+        <w:rPr>
+          <w:lang w:val="en-US"/>
+        </w:rPr>
+      </w:pPr>
+      <w:bookmarkStart w:id="15" w:name="_GoBack"/>
+      <w:bookmarkEnd w:id="15"/>
     </w:p>
     <w:sectPr>
       <w:pgSz w:w="11906" w:h="16838"/>
@@ -24581,7 +25524,7 @@
 </file>
 
 <file path=customXml/itemProps1.xml><?xml version="1.0" encoding="utf-8"?>
-<ds:datastoreItem xmlns:ds="http://schemas.openxmlformats.org/officeDocument/2006/customXml" ds:itemID="{3E44B94D-ABA7-446F-BA49-658E371F863E}">
+<ds:datastoreItem xmlns:ds="http://schemas.openxmlformats.org/officeDocument/2006/customXml" ds:itemID="{5E6973F9-8152-49CE-BC7A-BBBCF1AA7AE5}">
   <ds:schemaRefs>
     <ds:schemaRef ds:uri="http://schemas.openxmlformats.org/officeDocument/2006/bibliography"/>
   </ds:schemaRefs>

</xml_diff>

<commit_message>
integration tests and final doc
</commit_message>
<xml_diff>
--- a/TKOM-dokumentacja.docx
+++ b/TKOM-dokumentacja.docx
@@ -1741,6 +1741,7 @@
         <w:rPr>
           <w:rFonts w:cs="Arial"/>
           <w:szCs w:val="28"/>
+          <w:lang w:val="en-US"/>
         </w:rPr>
       </w:pPr>
       <w:r>
@@ -1755,6 +1756,7 @@
         <w:rPr>
           <w:rFonts w:cs="Arial"/>
           <w:szCs w:val="28"/>
+          <w:lang w:val="en-US"/>
         </w:rPr>
         <w:t>name = (a) =&gt; {return a;};</w:t>
       </w:r>
@@ -1767,12 +1769,14 @@
         <w:rPr>
           <w:rFonts w:cs="Arial"/>
           <w:szCs w:val="28"/>
-        </w:rPr>
-      </w:pPr>
-      <w:r>
-        <w:rPr>
-          <w:rFonts w:cs="Arial"/>
-          <w:szCs w:val="28"/>
+          <w:lang w:val="en-US"/>
+        </w:rPr>
+      </w:pPr>
+      <w:r>
+        <w:rPr>
+          <w:rFonts w:cs="Arial"/>
+          <w:szCs w:val="28"/>
+          <w:lang w:val="en-US"/>
         </w:rPr>
         <w:tab/>
         <w:t>name2 = (a)</w:t>
@@ -1781,13 +1785,43 @@
         <w:rPr>
           <w:rFonts w:cs="Arial"/>
           <w:szCs w:val="28"/>
-        </w:rPr>
-        <w:t xml:space="preserve"> =&gt; { func();}</w:t>
-      </w:r>
-      <w:r>
-        <w:rPr>
-          <w:rFonts w:cs="Arial"/>
-          <w:szCs w:val="28"/>
+          <w:lang w:val="en-US"/>
+        </w:rPr>
+        <w:t xml:space="preserve"> =&gt; </w:t>
+      </w:r>
+      <w:proofErr w:type="gramStart"/>
+      <w:r>
+        <w:rPr>
+          <w:rFonts w:cs="Arial"/>
+          <w:szCs w:val="28"/>
+          <w:lang w:val="en-US"/>
+        </w:rPr>
+        <w:t xml:space="preserve">{ </w:t>
+      </w:r>
+      <w:proofErr w:type="spellStart"/>
+      <w:r>
+        <w:rPr>
+          <w:rFonts w:cs="Arial"/>
+          <w:szCs w:val="28"/>
+          <w:lang w:val="en-US"/>
+        </w:rPr>
+        <w:t>func</w:t>
+      </w:r>
+      <w:proofErr w:type="spellEnd"/>
+      <w:proofErr w:type="gramEnd"/>
+      <w:r>
+        <w:rPr>
+          <w:rFonts w:cs="Arial"/>
+          <w:szCs w:val="28"/>
+          <w:lang w:val="en-US"/>
+        </w:rPr>
+        <w:t>();}</w:t>
+      </w:r>
+      <w:r>
+        <w:rPr>
+          <w:rFonts w:cs="Arial"/>
+          <w:szCs w:val="28"/>
+          <w:lang w:val="en-US"/>
         </w:rPr>
         <w:t>;</w:t>
       </w:r>
@@ -1804,6 +1838,7 @@
           <w:b/>
           <w:color w:val="4472C4" w:themeColor="accent1"/>
           <w:szCs w:val="28"/>
+          <w:lang w:val="en-US"/>
         </w:rPr>
       </w:pPr>
     </w:p>
@@ -2071,10 +2106,22 @@
         <w:ind w:firstLine="720"/>
       </w:pPr>
       <w:r>
-        <w:t>Program na wejściu otrzymywać będzie kod w języku C#</w:t>
-      </w:r>
-      <w:r>
-        <w:t>, jeśli przejdzie on pozytywnie analizę leksykalną, składniową oraz semantyczną, to poddany on zostanie następnie refaktoryzacji.</w:t>
+        <w:t xml:space="preserve">Program na wejściu </w:t>
+      </w:r>
+      <w:r>
+        <w:t>otrzymuje</w:t>
+      </w:r>
+      <w:r>
+        <w:t xml:space="preserve"> kod w języku C#</w:t>
+      </w:r>
+      <w:r>
+        <w:t>, jeśli przejdzie on pozytywnie analizę leksykalną, składniową</w:t>
+      </w:r>
+      <w:r>
+        <w:t xml:space="preserve">, </w:t>
+      </w:r>
+      <w:r>
+        <w:t>to poddany on zostanie następnie refaktoryzacji.</w:t>
       </w:r>
       <w:r>
         <w:t xml:space="preserve"> Refaktoryzator wyszukiwać będzie w kodzie wyrażenia lambda i przekształcał kod wejściowy na kod bez </w:t>
@@ -2634,7 +2681,7 @@
                                 <w:kern w:val="0"/>
                                 <w:sz w:val="19"/>
                                 <w:szCs w:val="19"/>
-                                <w:lang w:bidi="ar-SA"/>
+                                <w:lang w:val="en-US" w:bidi="ar-SA"/>
                               </w:rPr>
                             </w:pPr>
                             <w:r>
@@ -2655,7 +2702,7 @@
                                 <w:kern w:val="0"/>
                                 <w:sz w:val="19"/>
                                 <w:szCs w:val="19"/>
-                                <w:lang w:bidi="ar-SA"/>
+                                <w:lang w:val="en-US" w:bidi="ar-SA"/>
                               </w:rPr>
                               <w:t>{</w:t>
                             </w:r>
@@ -2683,9 +2730,20 @@
                                 <w:kern w:val="0"/>
                                 <w:sz w:val="19"/>
                                 <w:szCs w:val="19"/>
+                                <w:lang w:val="en-US" w:bidi="ar-SA"/>
+                              </w:rPr>
+                              <w:t xml:space="preserve">        </w:t>
+                            </w:r>
+                            <w:r>
+                              <w:rPr>
+                                <w:rFonts w:ascii="Consolas" w:eastAsiaTheme="minorHAnsi" w:hAnsi="Consolas" w:cs="Consolas"/>
+                                <w:color w:val="000000"/>
+                                <w:kern w:val="0"/>
+                                <w:sz w:val="19"/>
+                                <w:szCs w:val="19"/>
                                 <w:lang w:bidi="ar-SA"/>
                               </w:rPr>
-                              <w:t xml:space="preserve">        Action foo = refactoredLambda0;</w:t>
+                              <w:t>Action foo = refactoredLambda0;</w:t>
                             </w:r>
                           </w:p>
                           <w:p>
@@ -3262,7 +3320,7 @@
                           <w:kern w:val="0"/>
                           <w:sz w:val="19"/>
                           <w:szCs w:val="19"/>
-                          <w:lang w:bidi="ar-SA"/>
+                          <w:lang w:val="en-US" w:bidi="ar-SA"/>
                         </w:rPr>
                       </w:pPr>
                       <w:r>
@@ -3283,7 +3341,7 @@
                           <w:kern w:val="0"/>
                           <w:sz w:val="19"/>
                           <w:szCs w:val="19"/>
-                          <w:lang w:bidi="ar-SA"/>
+                          <w:lang w:val="en-US" w:bidi="ar-SA"/>
                         </w:rPr>
                         <w:t>{</w:t>
                       </w:r>
@@ -3311,9 +3369,20 @@
                           <w:kern w:val="0"/>
                           <w:sz w:val="19"/>
                           <w:szCs w:val="19"/>
+                          <w:lang w:val="en-US" w:bidi="ar-SA"/>
+                        </w:rPr>
+                        <w:t xml:space="preserve">        </w:t>
+                      </w:r>
+                      <w:r>
+                        <w:rPr>
+                          <w:rFonts w:ascii="Consolas" w:eastAsiaTheme="minorHAnsi" w:hAnsi="Consolas" w:cs="Consolas"/>
+                          <w:color w:val="000000"/>
+                          <w:kern w:val="0"/>
+                          <w:sz w:val="19"/>
+                          <w:szCs w:val="19"/>
                           <w:lang w:bidi="ar-SA"/>
                         </w:rPr>
-                        <w:t xml:space="preserve">        Action foo = refactoredLambda0;</w:t>
+                        <w:t>Action foo = refactoredLambda0;</w:t>
                       </w:r>
                     </w:p>
                     <w:p>
@@ -3474,7 +3543,7 @@
               </wp:anchor>
             </w:drawing>
           </mc:Choice>
-          <mc:Fallback>
+          <mc:Fallback xmlns="">
             <w:pict>
               <v:shapetype w14:anchorId="63750C3D" id="_x0000_t32" coordsize="21600,21600" o:spt="32" o:oned="t" path="m,l21600,21600e" filled="f">
                 <v:path arrowok="t" fillok="f" o:connecttype="none"/>
@@ -4542,7 +4611,21 @@
           <w:rFonts w:cs="Arial"/>
           <w:szCs w:val="28"/>
         </w:rPr>
-        <w:t xml:space="preserve">Wybrany język będzie podzbiorem </w:t>
+        <w:t xml:space="preserve">Wybrany język </w:t>
+      </w:r>
+      <w:r>
+        <w:rPr>
+          <w:rFonts w:cs="Arial"/>
+          <w:szCs w:val="28"/>
+        </w:rPr>
+        <w:t>jest</w:t>
+      </w:r>
+      <w:r>
+        <w:rPr>
+          <w:rFonts w:cs="Arial"/>
+          <w:szCs w:val="28"/>
+        </w:rPr>
+        <w:t xml:space="preserve"> podzbiorem </w:t>
       </w:r>
       <w:r>
         <w:rPr>
@@ -4556,7 +4639,35 @@
           <w:rFonts w:cs="Arial"/>
           <w:szCs w:val="28"/>
         </w:rPr>
-        <w:t xml:space="preserve"> Język C# jest językiem czysto obiektowym, więc dodane zostaną klasy oraz ich pola i metody, które będą mogły być prywatne lub publiczne lub statyczne</w:t>
+        <w:t xml:space="preserve"> Język C# </w:t>
+      </w:r>
+      <w:r>
+        <w:rPr>
+          <w:rFonts w:cs="Arial"/>
+          <w:szCs w:val="28"/>
+        </w:rPr>
+        <w:t>to język</w:t>
+      </w:r>
+      <w:r>
+        <w:rPr>
+          <w:rFonts w:cs="Arial"/>
+          <w:szCs w:val="28"/>
+        </w:rPr>
+        <w:t xml:space="preserve"> czysto </w:t>
+      </w:r>
+      <w:r>
+        <w:rPr>
+          <w:rFonts w:cs="Arial"/>
+          <w:szCs w:val="28"/>
+        </w:rPr>
+        <w:t>obiektowy</w:t>
+      </w:r>
+      <w:r>
+        <w:rPr>
+          <w:rFonts w:cs="Arial"/>
+          <w:szCs w:val="28"/>
+        </w:rPr>
+        <w:t>, więc dodane zostaną klasy oraz ich pola i metody, które będą mogły być prywatne lub publiczne lub statyczne</w:t>
       </w:r>
       <w:r>
         <w:rPr>
@@ -4570,7 +4681,21 @@
           <w:rFonts w:cs="Arial"/>
           <w:szCs w:val="28"/>
         </w:rPr>
-        <w:t xml:space="preserve"> Obsługiwany będzie typ int</w:t>
+        <w:t xml:space="preserve"> Obsługiwany </w:t>
+      </w:r>
+      <w:r>
+        <w:rPr>
+          <w:rFonts w:cs="Arial"/>
+          <w:szCs w:val="28"/>
+        </w:rPr>
+        <w:t>jest</w:t>
+      </w:r>
+      <w:r>
+        <w:rPr>
+          <w:rFonts w:cs="Arial"/>
+          <w:szCs w:val="28"/>
+        </w:rPr>
+        <w:t xml:space="preserve"> typ int</w:t>
       </w:r>
       <w:r>
         <w:rPr>
@@ -4612,7 +4737,35 @@
           <w:rFonts w:cs="Arial"/>
           <w:szCs w:val="28"/>
         </w:rPr>
-        <w:t xml:space="preserve"> Nie zostaną zaimplementowane operatory logiczne oraz pętle i wyrażenia logiczne. Ze względu na problematykę niezbędna będzie implementacja wyrażeń lambda oraz delegatów</w:t>
+        <w:t xml:space="preserve"> Nie </w:t>
+      </w:r>
+      <w:r>
+        <w:rPr>
+          <w:rFonts w:cs="Arial"/>
+          <w:szCs w:val="28"/>
+        </w:rPr>
+        <w:t>zostały</w:t>
+      </w:r>
+      <w:r>
+        <w:rPr>
+          <w:rFonts w:cs="Arial"/>
+          <w:szCs w:val="28"/>
+        </w:rPr>
+        <w:t xml:space="preserve"> zaimplementowane operatory logiczne oraz pętle i wyrażenia logiczne. Ze względu na problematykę niezbędna </w:t>
+      </w:r>
+      <w:r>
+        <w:rPr>
+          <w:rFonts w:cs="Arial"/>
+          <w:szCs w:val="28"/>
+        </w:rPr>
+        <w:t>była</w:t>
+      </w:r>
+      <w:r>
+        <w:rPr>
+          <w:rFonts w:cs="Arial"/>
+          <w:szCs w:val="28"/>
+        </w:rPr>
+        <w:t xml:space="preserve"> implementacja wyrażeń lambda oraz delegatów</w:t>
       </w:r>
       <w:r>
         <w:rPr>
@@ -10963,7 +11116,7 @@
           <w:kern w:val="0"/>
           <w:sz w:val="21"/>
           <w:szCs w:val="21"/>
-          <w:lang w:eastAsia="pl-PL" w:bidi="ar-SA"/>
+          <w:lang w:val="en-US" w:eastAsia="pl-PL" w:bidi="ar-SA"/>
         </w:rPr>
       </w:pPr>
       <w:proofErr w:type="spellStart"/>
@@ -11285,9 +11438,21 @@
           <w:kern w:val="0"/>
           <w:sz w:val="21"/>
           <w:szCs w:val="21"/>
-          <w:lang w:eastAsia="pl-PL" w:bidi="ar-SA"/>
-        </w:rPr>
-        <w:t>')'</w:t>
+          <w:lang w:val="en-US" w:eastAsia="pl-PL" w:bidi="ar-SA"/>
+        </w:rPr>
+        <w:t>')</w:t>
+      </w:r>
+      <w:proofErr w:type="gramStart"/>
+      <w:r>
+        <w:rPr>
+          <w:rFonts w:ascii="Consolas" w:eastAsia="Times New Roman" w:hAnsi="Consolas" w:cs="Times New Roman"/>
+          <w:color w:val="E5BD46"/>
+          <w:kern w:val="0"/>
+          <w:sz w:val="21"/>
+          <w:szCs w:val="21"/>
+          <w:lang w:val="en-US" w:eastAsia="pl-PL" w:bidi="ar-SA"/>
+        </w:rPr>
+        <w:t>'</w:t>
       </w:r>
       <w:r>
         <w:rPr>
@@ -11296,9 +11461,21 @@
           <w:kern w:val="0"/>
           <w:sz w:val="21"/>
           <w:szCs w:val="21"/>
-          <w:lang w:eastAsia="pl-PL" w:bidi="ar-SA"/>
-        </w:rPr>
-        <w:t xml:space="preserve"> ) | (  </w:t>
+          <w:lang w:val="en-US" w:eastAsia="pl-PL" w:bidi="ar-SA"/>
+        </w:rPr>
+        <w:t xml:space="preserve"> )</w:t>
+      </w:r>
+      <w:proofErr w:type="gramEnd"/>
+      <w:r>
+        <w:rPr>
+          <w:rFonts w:ascii="Consolas" w:eastAsia="Times New Roman" w:hAnsi="Consolas" w:cs="Times New Roman"/>
+          <w:color w:val="E0E0D0"/>
+          <w:kern w:val="0"/>
+          <w:sz w:val="21"/>
+          <w:szCs w:val="21"/>
+          <w:lang w:val="en-US" w:eastAsia="pl-PL" w:bidi="ar-SA"/>
+        </w:rPr>
+        <w:t xml:space="preserve"> | (  </w:t>
       </w:r>
       <w:r>
         <w:rPr>
@@ -11307,7 +11484,7 @@
           <w:kern w:val="0"/>
           <w:sz w:val="21"/>
           <w:szCs w:val="21"/>
-          <w:lang w:eastAsia="pl-PL" w:bidi="ar-SA"/>
+          <w:lang w:val="en-US" w:eastAsia="pl-PL" w:bidi="ar-SA"/>
         </w:rPr>
         <w:t>NAME</w:t>
       </w:r>
@@ -11318,7 +11495,7 @@
           <w:kern w:val="0"/>
           <w:sz w:val="21"/>
           <w:szCs w:val="21"/>
-          <w:lang w:eastAsia="pl-PL" w:bidi="ar-SA"/>
+          <w:lang w:val="en-US" w:eastAsia="pl-PL" w:bidi="ar-SA"/>
         </w:rPr>
         <w:t xml:space="preserve">  ) | (  </w:t>
       </w:r>
@@ -11329,7 +11506,7 @@
           <w:kern w:val="0"/>
           <w:sz w:val="21"/>
           <w:szCs w:val="21"/>
-          <w:lang w:eastAsia="pl-PL" w:bidi="ar-SA"/>
+          <w:lang w:val="en-US" w:eastAsia="pl-PL" w:bidi="ar-SA"/>
         </w:rPr>
         <w:t>type</w:t>
       </w:r>
@@ -11340,7 +11517,7 @@
           <w:kern w:val="0"/>
           <w:sz w:val="21"/>
           <w:szCs w:val="21"/>
-          <w:lang w:eastAsia="pl-PL" w:bidi="ar-SA"/>
+          <w:lang w:val="en-US" w:eastAsia="pl-PL" w:bidi="ar-SA"/>
         </w:rPr>
         <w:t xml:space="preserve"> </w:t>
       </w:r>
@@ -11351,7 +11528,7 @@
           <w:kern w:val="0"/>
           <w:sz w:val="21"/>
           <w:szCs w:val="21"/>
-          <w:lang w:eastAsia="pl-PL" w:bidi="ar-SA"/>
+          <w:lang w:val="en-US" w:eastAsia="pl-PL" w:bidi="ar-SA"/>
         </w:rPr>
         <w:t>NAME</w:t>
       </w:r>
@@ -11362,7 +11539,7 @@
           <w:kern w:val="0"/>
           <w:sz w:val="21"/>
           <w:szCs w:val="21"/>
-          <w:lang w:eastAsia="pl-PL" w:bidi="ar-SA"/>
+          <w:lang w:val="en-US" w:eastAsia="pl-PL" w:bidi="ar-SA"/>
         </w:rPr>
         <w:t xml:space="preserve"> ));</w:t>
       </w:r>
@@ -11381,7 +11558,7 @@
           <w:kern w:val="0"/>
           <w:sz w:val="21"/>
           <w:szCs w:val="21"/>
-          <w:lang w:eastAsia="pl-PL" w:bidi="ar-SA"/>
+          <w:lang w:val="en-US" w:eastAsia="pl-PL" w:bidi="ar-SA"/>
         </w:rPr>
       </w:pPr>
     </w:p>
@@ -13331,7 +13508,6 @@
           <w:b/>
           <w:color w:val="4472C4" w:themeColor="accent1"/>
           <w:szCs w:val="28"/>
-          <w:lang w:val="en-US"/>
         </w:rPr>
       </w:pPr>
       <w:r>
@@ -13340,7 +13516,6 @@
           <w:b/>
           <w:color w:val="4472C4" w:themeColor="accent1"/>
           <w:szCs w:val="28"/>
-          <w:lang w:val="en-US"/>
         </w:rPr>
         <w:br w:type="page"/>
       </w:r>
@@ -13477,7 +13652,7 @@
           <v:shape id="_x0000_i1025" type="#_x0000_t75" style="width:456.65pt;height:72.75pt" o:ole="">
             <v:imagedata r:id="rId6" o:title=""/>
           </v:shape>
-          <o:OLEObject Type="Embed" ProgID="Word.OpenDocumentText.12" ShapeID="_x0000_i1025" DrawAspect="Content" ObjectID="_1619889031" r:id="rId7"/>
+          <o:OLEObject Type="Embed" ProgID="Word.OpenDocumentText.12" ShapeID="_x0000_i1025" DrawAspect="Content" ObjectID="_1620061051" r:id="rId7"/>
         </w:object>
       </w:r>
     </w:p>
@@ -13564,11 +13739,11 @@
           <w:color w:val="4472C4" w:themeColor="accent1"/>
           <w:szCs w:val="28"/>
         </w:rPr>
-        <w:object w:dxaOrig="9406" w:dyaOrig="2878" w14:anchorId="60BA23F6">
-          <v:shape id="_x0000_i1026" type="#_x0000_t75" style="width:469.35pt;height:144.05pt" o:ole="">
+        <w:object w:dxaOrig="9406" w:dyaOrig="3275" w14:anchorId="60BA23F6">
+          <v:shape id="_x0000_i1031" type="#_x0000_t75" style="width:469.35pt;height:163.9pt" o:ole="">
             <v:imagedata r:id="rId8" o:title=""/>
           </v:shape>
-          <o:OLEObject Type="Embed" ProgID="Word.OpenDocumentText.12" ShapeID="_x0000_i1026" DrawAspect="Content" ObjectID="_1619889032" r:id="rId9"/>
+          <o:OLEObject Type="Embed" ProgID="Word.OpenDocumentText.12" ShapeID="_x0000_i1031" DrawAspect="Content" ObjectID="_1620061052" r:id="rId9"/>
         </w:object>
       </w:r>
     </w:p>
@@ -13749,6 +13924,7 @@
       <w:bookmarkStart w:id="2" w:name="OLE_LINK7"/>
       <w:bookmarkStart w:id="3" w:name="OLE_LINK8"/>
       <w:bookmarkStart w:id="4" w:name="OLE_LINK9"/>
+      <w:bookmarkStart w:id="5" w:name="OLE_LINK14"/>
       <w:r>
         <w:rPr>
           <w:rFonts w:eastAsiaTheme="minorHAnsi" w:cs="Arial"/>
@@ -14752,6 +14928,7 @@
     <w:bookmarkEnd w:id="2"/>
     <w:bookmarkEnd w:id="3"/>
     <w:bookmarkEnd w:id="4"/>
+    <w:bookmarkEnd w:id="5"/>
     <w:p>
       <w:pPr>
         <w:tabs>
@@ -14830,8 +15007,9 @@
           <w:lang w:val="en-US" w:bidi="ar-SA"/>
         </w:rPr>
       </w:pPr>
-      <w:bookmarkStart w:id="5" w:name="OLE_LINK10"/>
-      <w:bookmarkStart w:id="6" w:name="OLE_LINK11"/>
+      <w:bookmarkStart w:id="6" w:name="OLE_LINK10"/>
+      <w:bookmarkStart w:id="7" w:name="OLE_LINK11"/>
+      <w:bookmarkStart w:id="8" w:name="OLE_LINK21"/>
       <w:r>
         <w:rPr>
           <w:rFonts w:eastAsiaTheme="minorHAnsi" w:cs="Arial"/>
@@ -15090,6 +15268,8 @@
           <w:lang w:val="en-US" w:bidi="ar-SA"/>
         </w:rPr>
       </w:pPr>
+      <w:bookmarkStart w:id="9" w:name="OLE_LINK15"/>
+      <w:bookmarkStart w:id="10" w:name="OLE_LINK20"/>
       <w:r>
         <w:rPr>
           <w:rFonts w:eastAsiaTheme="minorHAnsi" w:cs="Arial"/>
@@ -15210,6 +15390,8 @@
         <w:t xml:space="preserve">        };</w:t>
       </w:r>
     </w:p>
+    <w:bookmarkEnd w:id="9"/>
+    <w:bookmarkEnd w:id="10"/>
     <w:p>
       <w:pPr>
         <w:widowControl/>
@@ -15615,8 +15797,9 @@
         <w:t>}</w:t>
       </w:r>
     </w:p>
-    <w:bookmarkEnd w:id="5"/>
     <w:bookmarkEnd w:id="6"/>
+    <w:bookmarkEnd w:id="7"/>
+    <w:bookmarkEnd w:id="8"/>
     <w:p>
       <w:pPr>
         <w:tabs>
@@ -15734,12 +15917,12 @@
           <w:lang w:val="en-US" w:bidi="ar-SA"/>
         </w:rPr>
       </w:pPr>
-      <w:bookmarkStart w:id="7" w:name="OLE_LINK1"/>
-      <w:bookmarkStart w:id="8" w:name="OLE_LINK2"/>
-      <w:bookmarkStart w:id="9" w:name="OLE_LINK3"/>
-      <w:bookmarkStart w:id="10" w:name="OLE_LINK4"/>
-      <w:bookmarkStart w:id="11" w:name="OLE_LINK12"/>
-      <w:bookmarkStart w:id="12" w:name="OLE_LINK13"/>
+      <w:bookmarkStart w:id="11" w:name="OLE_LINK1"/>
+      <w:bookmarkStart w:id="12" w:name="OLE_LINK2"/>
+      <w:bookmarkStart w:id="13" w:name="OLE_LINK3"/>
+      <w:bookmarkStart w:id="14" w:name="OLE_LINK4"/>
+      <w:bookmarkStart w:id="15" w:name="OLE_LINK12"/>
+      <w:bookmarkStart w:id="16" w:name="OLE_LINK13"/>
       <w:r>
         <w:rPr>
           <w:rFonts w:eastAsiaTheme="minorHAnsi" w:cs="Arial"/>
@@ -16881,12 +17064,12 @@
         <w:t>}</w:t>
       </w:r>
     </w:p>
-    <w:bookmarkEnd w:id="7"/>
-    <w:bookmarkEnd w:id="8"/>
-    <w:bookmarkEnd w:id="9"/>
-    <w:bookmarkEnd w:id="10"/>
     <w:bookmarkEnd w:id="11"/>
     <w:bookmarkEnd w:id="12"/>
+    <w:bookmarkEnd w:id="13"/>
+    <w:bookmarkEnd w:id="14"/>
+    <w:bookmarkEnd w:id="15"/>
+    <w:bookmarkEnd w:id="16"/>
     <w:p>
       <w:pPr>
         <w:tabs>
@@ -17092,7 +17275,31 @@
         <w:rPr>
           <w:rFonts w:cs="Arial"/>
         </w:rPr>
-        <w:t>Program będzie implementował interfejs użytkownika, w którym będzie znajdować się pole tekstowe, do którego będzie można wkleić kod, na którym zostanie wykonana transformacja oraz przycisk rozpoczynający refaktoryzację. W wyniku powodzenia zrefaktoryzowany kod zostanie wyświetlony w drugim polu tekstowym, a w przypadku błedu w polu</w:t>
+        <w:t>Program implement</w:t>
+      </w:r>
+      <w:r>
+        <w:rPr>
+          <w:rFonts w:cs="Arial"/>
+        </w:rPr>
+        <w:t>uje</w:t>
+      </w:r>
+      <w:r>
+        <w:rPr>
+          <w:rFonts w:cs="Arial"/>
+        </w:rPr>
+        <w:t xml:space="preserve"> interfejs użytkownika, w którym</w:t>
+      </w:r>
+      <w:r>
+        <w:rPr>
+          <w:rFonts w:cs="Arial"/>
+        </w:rPr>
+        <w:t xml:space="preserve"> znajduje</w:t>
+      </w:r>
+      <w:r>
+        <w:rPr>
+          <w:rFonts w:cs="Arial"/>
+        </w:rPr>
+        <w:t xml:space="preserve"> się pole tekstowe, do którego będzie można wkleić kod, na którym zostanie wykonana transformacja oraz przycisk rozpoczynający refaktoryzację. W wyniku powodzenia zrefaktoryzowany kod zostanie wyświetlony w drugim polu tekstowym, a w przypadku błedu w polu</w:t>
       </w:r>
       <w:r>
         <w:rPr>
@@ -17104,13 +17311,19 @@
         <w:rPr>
           <w:rFonts w:cs="Arial"/>
         </w:rPr>
-        <w:t xml:space="preserve"> pojawią się odpowiednie komunikaty błędów – leksykalne, składniowe itd</w:t>
-      </w:r>
-      <w:r>
-        <w:rPr>
-          <w:rFonts w:cs="Arial"/>
-        </w:rPr>
-        <w:t>. wraz z ich lokalizacją</w:t>
+        <w:t xml:space="preserve"> pojawią się odpowiednie komunikaty </w:t>
+      </w:r>
+      <w:r>
+        <w:rPr>
+          <w:rFonts w:cs="Arial"/>
+        </w:rPr>
+        <w:t>wraz z ich lokalizacją</w:t>
+      </w:r>
+      <w:r>
+        <w:rPr>
+          <w:rFonts w:cs="Arial"/>
+        </w:rPr>
+        <w:t>, a w wynikowym polu informacja o wystąpieniu błędów</w:t>
       </w:r>
       <w:r>
         <w:rPr>
@@ -17165,7 +17378,13 @@
     <w:p/>
     <w:p>
       <w:r>
-        <w:t>Program będzie podzielony na poniższe moduły zaimplementowane w języku C#:</w:t>
+        <w:t>Program</w:t>
+      </w:r>
+      <w:r>
+        <w:t xml:space="preserve"> został</w:t>
+      </w:r>
+      <w:r>
+        <w:t xml:space="preserve"> podzielony na poniższe moduły zaimplementowane w języku C#:</w:t>
       </w:r>
     </w:p>
     <w:p/>
@@ -17270,13 +17489,25 @@
         <w:pStyle w:val="ListParagraph"/>
       </w:pPr>
       <w:r>
-        <w:t xml:space="preserve">Moduł ten będzie zajmować się analizą </w:t>
+        <w:t>Moduł ten zajm</w:t>
+      </w:r>
+      <w:r>
+        <w:t>uje</w:t>
+      </w:r>
+      <w:r>
+        <w:t xml:space="preserve"> się analizą </w:t>
       </w:r>
       <w:r>
         <w:t xml:space="preserve">struktury kodu na podstawie tokenów otrzymanych z </w:t>
       </w:r>
       <w:r>
-        <w:t>lexera w celu ookreślenia struktury gramatycznej w związku z określoną powyżej gramatyką formalną. Umożliwi on przetworzenie struktury czytelnej dla człowieka z poziomu kolejnych tokenów na utworzenie struktury drzewa rozbioru, która umożliwia znacznie łatwiejszą dalszą analizę kodu i umożliwia ona wykonywanie różnorodnych operacji przez oprogramowanie.</w:t>
+        <w:t>lexera w celu ookreślenia struktury gramatycznej w związku z określoną powyżej gramatyką formalną. Umożliwi</w:t>
+      </w:r>
+      <w:r>
+        <w:t>a</w:t>
+      </w:r>
+      <w:r>
+        <w:t xml:space="preserve"> on przetworzenie struktury czytelnej dla człowieka z poziomu kolejnych tokenów na utworzenie struktury drzewa rozbioru, która umożliwia znacznie łatwiejszą dalszą analizę kodu i umożliwia ona wykonywanie różnorodnych operacji przez oprogramowanie.</w:t>
       </w:r>
     </w:p>
     <w:p>
@@ -17295,10 +17526,25 @@
         <w:t xml:space="preserve"> składniowego</w:t>
       </w:r>
       <w:r>
-        <w:t xml:space="preserve"> zostanie zaimplementowana struktura danych drzewa o dowolnej ilości dzieci dla każdego wierzchołka, które pozwoli łatwo odzwierciedlić drzewo rozbioru otrzymywane z analizatora leksykalnego. W tym celu </w:t>
-      </w:r>
-      <w:r>
-        <w:t>wykorzystana zostanie implementacja drzewa z narzędzia ANTLR.</w:t>
+        <w:t xml:space="preserve"> </w:t>
+      </w:r>
+      <w:r>
+        <w:t>została</w:t>
+      </w:r>
+      <w:r>
+        <w:t xml:space="preserve"> zaimplementowana struktura danych drzewa o dowolnej ilości dzieci dla każdego wierzchołka, które </w:t>
+      </w:r>
+      <w:r>
+        <w:t>pozwala</w:t>
+      </w:r>
+      <w:r>
+        <w:t xml:space="preserve"> łatwo odzwierciedlić drzewo rozbioru otrzymywane z analizatora leksykalnego. W tym celu </w:t>
+      </w:r>
+      <w:r>
+        <w:t>wykorzystana została</w:t>
+      </w:r>
+      <w:r>
+        <w:t xml:space="preserve"> implementacja drzewa z narzędzia ANTLR.</w:t>
       </w:r>
     </w:p>
     <w:p>
@@ -17366,10 +17612,22 @@
         <w:t>aplikacji</w:t>
       </w:r>
       <w:r>
-        <w:t xml:space="preserve"> w której znajdować się będzie graficzny interfejs użytkownika</w:t>
-      </w:r>
-      <w:r>
-        <w:t xml:space="preserve"> umożliwiający komunikację ze wszystkimi komponentami, najpierw użytkownik wprowadzi kod do pola tekstowego, a następnie rozpocznie proces refaktoryzacji, dzięki czemu RefactorWindow przekaże kod najpierw do analizatora leksykalnego, jeśli refaktoryzacja przejdzie pomyślnie zwrócony zostanie kod wynikowy, który zostanie wyświetlony w oknie, w przeciwnym wypadku do okna zwrócone zostaną informacje o błędzie, które zostaną odpowiednio obsłużone </w:t>
+        <w:t xml:space="preserve"> w której </w:t>
+      </w:r>
+      <w:r>
+        <w:t>znajduje</w:t>
+      </w:r>
+      <w:r>
+        <w:t xml:space="preserve"> się graficzny interfejs użytkownika</w:t>
+      </w:r>
+      <w:r>
+        <w:t xml:space="preserve"> umożliwiający komunikację ze wszystkimi komponentami, najpierw użytkownik wprowadzi kod do pola tekstowego, a następnie rozpocznie proces refaktoryzacji, dzięki czemu </w:t>
+      </w:r>
+      <w:r>
+        <w:t>MainWindow</w:t>
+      </w:r>
+      <w:r>
+        <w:t xml:space="preserve"> przekaże kod najpierw do analizatora leksykalnego, jeśli refaktoryzacja przejdzie pomyślnie zwrócony zostanie kod wynikowy, który zostanie wyświetlony w oknie, w przeciwnym wypadku do okna zwrócone zostaną informacje o błędzie, które zostaną odpowiednio obsłużone </w:t>
       </w:r>
     </w:p>
     <w:p>
@@ -17431,10 +17689,7 @@
         <w:t>Visitor przechodzący p</w:t>
       </w:r>
       <w:r>
-        <w:t xml:space="preserve">o drzewie </w:t>
-      </w:r>
-      <w:r>
-        <w:t>rozbioru i wyciągający z niego niezbędne dane do przeprowadzenia refaktoryzacji.</w:t>
+        <w:t>o drzewie rozbioru i wyciągający z niego niezbędne dane do przeprowadzenia refaktoryzacji.</w:t>
       </w:r>
     </w:p>
     <w:p>
@@ -17469,13 +17724,31 @@
         <w:pStyle w:val="ListParagraph"/>
       </w:pPr>
       <w:r>
-        <w:t>Moduł odpowiedzialny za przeprowadzanie refaktoryzacji kodu – na podstawie analizy drzewa rozbioru otrzymanego z analizatora składniowego</w:t>
-      </w:r>
-      <w:r>
-        <w:t xml:space="preserve"> i wykonanej przez visitora</w:t>
-      </w:r>
-      <w:r>
-        <w:t xml:space="preserve"> moduł ten będzie generował kod po refaktoryzacji, który nie będzie miał wyrażeń lambda. Wstępny algorytm działania tej części programu został opisany poniżej.</w:t>
+        <w:t xml:space="preserve">Moduł odpowiedzialny za przeprowadzanie refaktoryzacji kodu – na podstawie </w:t>
+      </w:r>
+      <w:r>
+        <w:t xml:space="preserve">danych otrzymanych z procesu </w:t>
+      </w:r>
+      <w:r>
+        <w:t>analizy drzewa rozbioru</w:t>
+      </w:r>
+      <w:r>
+        <w:t xml:space="preserve"> wykonanej przez visitora</w:t>
+      </w:r>
+      <w:r>
+        <w:t xml:space="preserve"> moduł ten</w:t>
+      </w:r>
+      <w:r>
+        <w:t>generuje</w:t>
+      </w:r>
+      <w:r>
+        <w:t xml:space="preserve"> kod po refaktoryzacji, który nie </w:t>
+      </w:r>
+      <w:r>
+        <w:t>ma</w:t>
+      </w:r>
+      <w:r>
+        <w:t xml:space="preserve"> wyrażeń lambda. Wstępny algorytm działania tej części programu został opisany poniżej.</w:t>
       </w:r>
     </w:p>
     <w:p>
@@ -17522,50 +17795,16 @@
           <w:color w:val="4472C4" w:themeColor="accent1"/>
           <w:szCs w:val="28"/>
         </w:rPr>
-        <w:t>Algorytm refaktoryzacji</w:t>
-      </w:r>
-    </w:p>
-    <w:p>
-      <w:pPr>
-        <w:ind w:firstLine="720"/>
-      </w:pPr>
-      <w:r>
-        <w:t>Algorytm refaktoryzacji będzie polegał na wyszukiwaniu</w:t>
-      </w:r>
-      <w:r>
-        <w:t xml:space="preserve"> sekwencyjnym</w:t>
-      </w:r>
-      <w:r>
-        <w:t xml:space="preserve"> wyrażeń lambda </w:t>
-      </w:r>
-      <w:r>
-        <w:t xml:space="preserve"> </w:t>
-      </w:r>
-      <w:r>
-        <w:t>w drzewie rozbioru, a następnie analizował w jakim kontekście znajdu</w:t>
-      </w:r>
-      <w:r>
-        <w:t xml:space="preserve">ją się owe wyrażenia przeglądając najbliższe połączenia struktur czyli będzie poszukiwał klasy wewnątrz której są one implementowane i ewentualnych zmiennych oraz funkcji, w których zostały one przekazane. </w:t>
-      </w:r>
-    </w:p>
-    <w:p>
-      <w:pPr>
-        <w:ind w:firstLine="720"/>
-      </w:pPr>
-      <w:r>
-        <w:t>Miejsca te zostaną zapamiętane, a następnie refaktoryzator przetworzy funkcję lambda znak po znaku na implementację funkcji statycznej i umieści jej definicję na początku definicji klasy, w której znajdowała się definicja wyrażenia</w:t>
-      </w:r>
-      <w:r>
-        <w:t xml:space="preserve"> lambda. Kolejnym etapem będzie </w:t>
-      </w:r>
-      <w:r>
-        <w:lastRenderedPageBreak/>
-        <w:t xml:space="preserve">zamiana wszystkich przypisań powyższego wyrażenia na nazwę nowo powstałej funkcji statycznej. </w:t>
-      </w:r>
-    </w:p>
-    <w:p>
-      <w:pPr>
-        <w:ind w:firstLine="720"/>
+        <w:br w:type="page"/>
+      </w:r>
+    </w:p>
+    <w:p>
+      <w:pPr>
+        <w:widowControl/>
+        <w:suppressAutoHyphens w:val="0"/>
+        <w:autoSpaceDN/>
+        <w:spacing w:after="160" w:line="259" w:lineRule="auto"/>
+        <w:textAlignment w:val="auto"/>
         <w:rPr>
           <w:rFonts w:cs="Arial"/>
           <w:b/>
@@ -17573,6 +17812,63 @@
           <w:szCs w:val="28"/>
         </w:rPr>
       </w:pPr>
+      <w:bookmarkStart w:id="17" w:name="_GoBack"/>
+      <w:bookmarkEnd w:id="17"/>
+      <w:r>
+        <w:rPr>
+          <w:rFonts w:cs="Arial"/>
+          <w:b/>
+          <w:color w:val="4472C4" w:themeColor="accent1"/>
+          <w:szCs w:val="28"/>
+        </w:rPr>
+        <w:lastRenderedPageBreak/>
+        <w:t>Algorytm refaktoryzacji</w:t>
+      </w:r>
+    </w:p>
+    <w:p>
+      <w:pPr>
+        <w:ind w:firstLine="720"/>
+      </w:pPr>
+      <w:r>
+        <w:t>Algorytm refaktoryzacji będzie polegał na wyszukiwaniu</w:t>
+      </w:r>
+      <w:r>
+        <w:t xml:space="preserve"> sekwencyjnym</w:t>
+      </w:r>
+      <w:r>
+        <w:t xml:space="preserve"> wyrażeń lambda </w:t>
+      </w:r>
+      <w:r>
+        <w:t xml:space="preserve"> </w:t>
+      </w:r>
+      <w:r>
+        <w:t>w drzewie rozbioru, a następnie analizował w jakim kontekście znajdu</w:t>
+      </w:r>
+      <w:r>
+        <w:t xml:space="preserve">ją się owe wyrażenia przeglądając najbliższe połączenia struktur czyli będzie poszukiwał klasy wewnątrz której są one implementowane i ewentualnych zmiennych oraz funkcji, w których zostały one przekazane. </w:t>
+      </w:r>
+    </w:p>
+    <w:p>
+      <w:pPr>
+        <w:ind w:firstLine="720"/>
+      </w:pPr>
+      <w:r>
+        <w:t>Miejsca te zostaną zapamiętane, a następnie refaktoryzator przetworzy funkcję lambda znak po znaku na implementację funkcji statycznej i umieści jej definicję na początku definicji klasy, w której znajdowała się definicja wyrażenia</w:t>
+      </w:r>
+      <w:r>
+        <w:t xml:space="preserve"> lambda. Kolejnym etapem będzie zamiana wszystkich przypisań powyższego wyrażenia na nazwę nowo powstałej funkcji statycznej. </w:t>
+      </w:r>
+    </w:p>
+    <w:p>
+      <w:pPr>
+        <w:ind w:firstLine="720"/>
+        <w:rPr>
+          <w:rFonts w:cs="Arial"/>
+          <w:b/>
+          <w:color w:val="4472C4" w:themeColor="accent1"/>
+          <w:szCs w:val="28"/>
+        </w:rPr>
+      </w:pPr>
       <w:r>
         <w:t xml:space="preserve">Szczególnym przypadkiem do obsłużenia będzie możliwość wystąpienia </w:t>
       </w:r>
@@ -17634,7 +17930,19 @@
     </w:p>
     <w:p>
       <w:r>
-        <w:t>Aplikacja będzie testowana na dwa sposoby:</w:t>
+        <w:t xml:space="preserve">Aplikacja </w:t>
+      </w:r>
+      <w:r>
+        <w:t>jest</w:t>
+      </w:r>
+      <w:r>
+        <w:t xml:space="preserve"> testowana na </w:t>
+      </w:r>
+      <w:r>
+        <w:t>trzy</w:t>
+      </w:r>
+      <w:r>
+        <w:t xml:space="preserve"> sposoby:</w:t>
       </w:r>
     </w:p>
     <w:p/>
@@ -17665,6 +17973,18 @@
         </w:numPr>
       </w:pPr>
       <w:r>
+        <w:t>Testy integracyjne, które będą pobierały wszystkie pliki z folderu InputCode w projekcie testowym, przeprowadzona zostanie refaktoryzacja, a jej wynik zostanie umieszczony w pliku wynikowym o tej samej nazwie w folderze OutputCode w przypadku wystąpienia błędów wnętrze pliku będą stanowić logi.</w:t>
+      </w:r>
+    </w:p>
+    <w:p>
+      <w:pPr>
+        <w:pStyle w:val="ListParagraph"/>
+        <w:numPr>
+          <w:ilvl w:val="0"/>
+          <w:numId w:val="6"/>
+        </w:numPr>
+      </w:pPr>
+      <w:r>
         <w:t>Przeprowadzone zostaną testy manualne, w trakcie których przygotowane wcześniej kawałki kodu będą wklejane do programu refaktoryzującego, a jego wyjście porównywane z oczekiwanym.</w:t>
       </w:r>
     </w:p>
@@ -17732,9 +18052,9 @@
           <w:lang w:val="en-US"/>
         </w:rPr>
       </w:pPr>
-      <w:bookmarkStart w:id="13" w:name="OLE_LINK26"/>
-      <w:bookmarkStart w:id="14" w:name="OLE_LINK27"/>
-      <w:bookmarkStart w:id="15" w:name="OLE_LINK28"/>
+      <w:bookmarkStart w:id="18" w:name="OLE_LINK26"/>
+      <w:bookmarkStart w:id="19" w:name="OLE_LINK27"/>
+      <w:bookmarkStart w:id="20" w:name="OLE_LINK28"/>
       <w:r>
         <w:rPr>
           <w:rFonts w:ascii="Consolas" w:hAnsi="Consolas" w:cs="Consolas"/>
@@ -17943,843 +18263,841 @@
         <w:t>}</w:t>
       </w:r>
     </w:p>
-    <w:bookmarkEnd w:id="13"/>
-    <w:bookmarkEnd w:id="14"/>
-    <w:bookmarkEnd w:id="15"/>
-    <w:p>
-      <w:pPr>
-        <w:rPr>
-          <w:lang w:val="en-US"/>
-        </w:rPr>
-      </w:pPr>
-    </w:p>
-    <w:p>
-      <w:pPr>
-        <w:rPr>
-          <w:lang w:val="en-US"/>
-        </w:rPr>
-      </w:pPr>
-      <w:proofErr w:type="spellStart"/>
-      <w:r>
-        <w:rPr>
-          <w:lang w:val="en-US"/>
-        </w:rPr>
-        <w:t>Wyjście</w:t>
-      </w:r>
-      <w:proofErr w:type="spellEnd"/>
-      <w:r>
-        <w:rPr>
-          <w:lang w:val="en-US"/>
-        </w:rPr>
-        <w:t xml:space="preserve">: </w:t>
-      </w:r>
-    </w:p>
-    <w:p>
-      <w:pPr>
-        <w:rPr>
-          <w:lang w:val="en-US"/>
-        </w:rPr>
-      </w:pPr>
-    </w:p>
-    <w:p>
-      <w:pPr>
-        <w:suppressAutoHyphens w:val="0"/>
-        <w:autoSpaceDE w:val="0"/>
-        <w:textAlignment w:val="auto"/>
-        <w:rPr>
-          <w:lang w:val="en-US"/>
-        </w:rPr>
-      </w:pPr>
-      <w:r>
-        <w:rPr>
-          <w:rFonts w:ascii="Consolas" w:hAnsi="Consolas" w:cs="Consolas"/>
-          <w:color w:val="0000FF"/>
-          <w:sz w:val="19"/>
-          <w:szCs w:val="19"/>
-          <w:lang w:val="en-US"/>
-        </w:rPr>
-        <w:t>class</w:t>
-      </w:r>
-      <w:r>
-        <w:rPr>
-          <w:rFonts w:ascii="Consolas" w:hAnsi="Consolas" w:cs="Consolas"/>
-          <w:color w:val="000000"/>
-          <w:sz w:val="19"/>
-          <w:szCs w:val="19"/>
-          <w:lang w:val="en-US"/>
-        </w:rPr>
-        <w:t xml:space="preserve"> </w:t>
-      </w:r>
-      <w:r>
-        <w:rPr>
-          <w:rFonts w:ascii="Consolas" w:hAnsi="Consolas" w:cs="Consolas"/>
-          <w:color w:val="2B91AF"/>
-          <w:sz w:val="19"/>
-          <w:szCs w:val="19"/>
-          <w:lang w:val="en-US"/>
-        </w:rPr>
-        <w:t>Program</w:t>
-      </w:r>
-    </w:p>
-    <w:p>
-      <w:pPr>
-        <w:suppressAutoHyphens w:val="0"/>
-        <w:autoSpaceDE w:val="0"/>
-        <w:textAlignment w:val="auto"/>
-        <w:rPr>
-          <w:rFonts w:ascii="Consolas" w:hAnsi="Consolas" w:cs="Consolas"/>
-          <w:color w:val="000000"/>
-          <w:sz w:val="19"/>
-          <w:szCs w:val="19"/>
-          <w:lang w:val="en-US"/>
-        </w:rPr>
-      </w:pPr>
-      <w:r>
-        <w:rPr>
-          <w:rFonts w:ascii="Consolas" w:hAnsi="Consolas" w:cs="Consolas"/>
-          <w:color w:val="000000"/>
-          <w:sz w:val="19"/>
-          <w:szCs w:val="19"/>
-          <w:lang w:val="en-US"/>
-        </w:rPr>
-        <w:t>{</w:t>
-      </w:r>
-    </w:p>
-    <w:p>
-      <w:pPr>
-        <w:suppressAutoHyphens w:val="0"/>
-        <w:autoSpaceDE w:val="0"/>
-        <w:textAlignment w:val="auto"/>
-        <w:rPr>
-          <w:lang w:val="en-US"/>
-        </w:rPr>
-      </w:pPr>
-      <w:r>
-        <w:rPr>
-          <w:rFonts w:ascii="Consolas" w:hAnsi="Consolas" w:cs="Consolas"/>
-          <w:color w:val="000000"/>
-          <w:sz w:val="19"/>
-          <w:szCs w:val="19"/>
-          <w:lang w:val="en-US"/>
-        </w:rPr>
-        <w:t xml:space="preserve">    </w:t>
-      </w:r>
-      <w:r>
-        <w:rPr>
-          <w:rFonts w:ascii="Consolas" w:hAnsi="Consolas" w:cs="Consolas"/>
-          <w:color w:val="0000FF"/>
-          <w:sz w:val="19"/>
-          <w:szCs w:val="19"/>
-          <w:lang w:val="en-US"/>
-        </w:rPr>
-        <w:t>static</w:t>
-      </w:r>
-      <w:r>
-        <w:rPr>
-          <w:rFonts w:ascii="Consolas" w:hAnsi="Consolas" w:cs="Consolas"/>
-          <w:color w:val="000000"/>
-          <w:sz w:val="19"/>
-          <w:szCs w:val="19"/>
-          <w:lang w:val="en-US"/>
-        </w:rPr>
-        <w:t xml:space="preserve"> </w:t>
-      </w:r>
-      <w:r>
-        <w:rPr>
-          <w:rFonts w:ascii="Consolas" w:hAnsi="Consolas" w:cs="Consolas"/>
-          <w:color w:val="0000FF"/>
-          <w:sz w:val="19"/>
-          <w:szCs w:val="19"/>
-          <w:lang w:val="en-US"/>
-        </w:rPr>
-        <w:t>void</w:t>
-      </w:r>
-      <w:r>
-        <w:rPr>
-          <w:rFonts w:ascii="Consolas" w:hAnsi="Consolas" w:cs="Consolas"/>
-          <w:color w:val="000000"/>
-          <w:sz w:val="19"/>
-          <w:szCs w:val="19"/>
-          <w:lang w:val="en-US"/>
-        </w:rPr>
-        <w:t xml:space="preserve"> </w:t>
-      </w:r>
-      <w:proofErr w:type="gramStart"/>
-      <w:r>
-        <w:rPr>
-          <w:rFonts w:ascii="Consolas" w:hAnsi="Consolas" w:cs="Consolas"/>
-          <w:color w:val="000000"/>
-          <w:sz w:val="19"/>
-          <w:szCs w:val="19"/>
-          <w:lang w:val="en-US"/>
-        </w:rPr>
-        <w:t>Main(</w:t>
-      </w:r>
-      <w:proofErr w:type="gramEnd"/>
-      <w:r>
-        <w:rPr>
-          <w:rFonts w:ascii="Consolas" w:hAnsi="Consolas" w:cs="Consolas"/>
-          <w:color w:val="000000"/>
-          <w:sz w:val="19"/>
-          <w:szCs w:val="19"/>
-          <w:lang w:val="en-US"/>
-        </w:rPr>
-        <w:t>)</w:t>
-      </w:r>
-    </w:p>
-    <w:p>
-      <w:pPr>
-        <w:suppressAutoHyphens w:val="0"/>
-        <w:autoSpaceDE w:val="0"/>
-        <w:textAlignment w:val="auto"/>
-        <w:rPr>
-          <w:lang w:val="en-US"/>
-        </w:rPr>
-      </w:pPr>
-      <w:r>
-        <w:rPr>
-          <w:rFonts w:ascii="Consolas" w:hAnsi="Consolas" w:cs="Consolas"/>
-          <w:color w:val="000000"/>
-          <w:sz w:val="19"/>
-          <w:szCs w:val="19"/>
-          <w:lang w:val="en-US"/>
-        </w:rPr>
-        <w:t xml:space="preserve">    </w:t>
-      </w:r>
-      <w:r>
-        <w:rPr>
-          <w:rFonts w:ascii="Consolas" w:hAnsi="Consolas" w:cs="Consolas"/>
-          <w:color w:val="000000"/>
-          <w:sz w:val="19"/>
-          <w:szCs w:val="19"/>
-          <w:lang w:val="en-US"/>
-        </w:rPr>
-        <w:t>{</w:t>
-      </w:r>
-    </w:p>
-    <w:p>
-      <w:pPr>
-        <w:suppressAutoHyphens w:val="0"/>
-        <w:autoSpaceDE w:val="0"/>
-        <w:textAlignment w:val="auto"/>
-        <w:rPr>
-          <w:rFonts w:ascii="Consolas" w:hAnsi="Consolas" w:cs="Consolas"/>
-          <w:color w:val="000000"/>
-          <w:sz w:val="19"/>
-          <w:szCs w:val="19"/>
-          <w:lang w:val="en-US"/>
-        </w:rPr>
-      </w:pPr>
-      <w:r>
-        <w:rPr>
-          <w:rFonts w:ascii="Consolas" w:hAnsi="Consolas" w:cs="Consolas"/>
-          <w:color w:val="000000"/>
-          <w:sz w:val="19"/>
-          <w:szCs w:val="19"/>
-          <w:lang w:val="en-US"/>
-        </w:rPr>
-        <w:t xml:space="preserve">    }</w:t>
-      </w:r>
-    </w:p>
-    <w:p>
-      <w:pPr>
-        <w:rPr>
-          <w:rFonts w:ascii="Consolas" w:hAnsi="Consolas" w:cs="Consolas"/>
-          <w:color w:val="000000"/>
-          <w:sz w:val="19"/>
-          <w:szCs w:val="19"/>
-          <w:lang w:val="en-US"/>
-        </w:rPr>
-      </w:pPr>
-      <w:r>
-        <w:rPr>
-          <w:rFonts w:ascii="Consolas" w:hAnsi="Consolas" w:cs="Consolas"/>
-          <w:color w:val="000000"/>
-          <w:sz w:val="19"/>
-          <w:szCs w:val="19"/>
-          <w:lang w:val="en-US"/>
-        </w:rPr>
-        <w:t>}</w:t>
-      </w:r>
-    </w:p>
-    <w:p>
-      <w:pPr>
-        <w:rPr>
-          <w:lang w:val="en-US"/>
-        </w:rPr>
-      </w:pPr>
-    </w:p>
-    <w:p>
-      <w:pPr>
-        <w:rPr>
-          <w:lang w:val="en-US"/>
-        </w:rPr>
-      </w:pPr>
-      <w:proofErr w:type="spellStart"/>
-      <w:r>
-        <w:rPr>
-          <w:lang w:val="en-US"/>
-        </w:rPr>
-        <w:t>Oczekiwany</w:t>
-      </w:r>
-      <w:proofErr w:type="spellEnd"/>
-      <w:r>
-        <w:rPr>
-          <w:lang w:val="en-US"/>
-        </w:rPr>
-        <w:t xml:space="preserve"> </w:t>
-      </w:r>
-      <w:proofErr w:type="spellStart"/>
-      <w:r>
-        <w:rPr>
-          <w:lang w:val="en-US"/>
-        </w:rPr>
-        <w:t>komentarz</w:t>
-      </w:r>
-      <w:proofErr w:type="spellEnd"/>
-      <w:r>
-        <w:rPr>
-          <w:lang w:val="en-US"/>
-        </w:rPr>
-        <w:t xml:space="preserve">: </w:t>
-      </w:r>
-      <w:r>
-        <w:rPr>
-          <w:rFonts w:ascii="Consolas" w:eastAsiaTheme="minorHAnsi" w:hAnsi="Consolas" w:cs="Consolas"/>
-          <w:color w:val="A31515"/>
-          <w:kern w:val="0"/>
-          <w:sz w:val="19"/>
-          <w:szCs w:val="19"/>
-          <w:lang w:bidi="ar-SA"/>
-        </w:rPr>
-        <w:t>"Refactor completed!"</w:t>
-      </w:r>
-    </w:p>
-    <w:p>
-      <w:r>
-        <w:t>Przypadek 2.</w:t>
-      </w:r>
-    </w:p>
-    <w:p/>
-    <w:p>
-      <w:r>
-        <w:t>Wejście:</w:t>
-      </w:r>
-    </w:p>
-    <w:p>
-      <w:pPr>
-        <w:widowControl/>
-        <w:suppressAutoHyphens w:val="0"/>
-        <w:autoSpaceDE w:val="0"/>
-        <w:adjustRightInd w:val="0"/>
-        <w:textAlignment w:val="auto"/>
-        <w:rPr>
-          <w:rFonts w:ascii="Consolas" w:eastAsiaTheme="minorHAnsi" w:hAnsi="Consolas" w:cs="Consolas"/>
-          <w:color w:val="000000"/>
-          <w:kern w:val="0"/>
-          <w:sz w:val="19"/>
-          <w:szCs w:val="19"/>
-          <w:lang w:bidi="ar-SA"/>
-        </w:rPr>
-      </w:pPr>
-      <w:bookmarkStart w:id="16" w:name="OLE_LINK18"/>
-      <w:bookmarkStart w:id="17" w:name="OLE_LINK19"/>
-      <w:bookmarkStart w:id="18" w:name="OLE_LINK25"/>
-      <w:bookmarkStart w:id="19" w:name="OLE_LINK30"/>
-      <w:r>
-        <w:rPr>
-          <w:rFonts w:ascii="Consolas" w:eastAsiaTheme="minorHAnsi" w:hAnsi="Consolas" w:cs="Consolas"/>
-          <w:color w:val="0000FF"/>
-          <w:kern w:val="0"/>
-          <w:sz w:val="19"/>
-          <w:szCs w:val="19"/>
-          <w:lang w:bidi="ar-SA"/>
-        </w:rPr>
-        <w:t>using</w:t>
-      </w:r>
-      <w:r>
-        <w:rPr>
-          <w:rFonts w:ascii="Consolas" w:eastAsiaTheme="minorHAnsi" w:hAnsi="Consolas" w:cs="Consolas"/>
-          <w:color w:val="000000"/>
-          <w:kern w:val="0"/>
-          <w:sz w:val="19"/>
-          <w:szCs w:val="19"/>
-          <w:lang w:bidi="ar-SA"/>
-        </w:rPr>
-        <w:t xml:space="preserve"> System;</w:t>
-      </w:r>
-    </w:p>
-    <w:p>
-      <w:pPr>
-        <w:suppressAutoHyphens w:val="0"/>
-        <w:autoSpaceDE w:val="0"/>
-        <w:textAlignment w:val="auto"/>
-        <w:rPr>
-          <w:rFonts w:ascii="Consolas" w:hAnsi="Consolas" w:cs="Consolas"/>
-          <w:color w:val="000000"/>
-          <w:sz w:val="19"/>
-          <w:szCs w:val="19"/>
-        </w:rPr>
-      </w:pPr>
-    </w:p>
-    <w:p>
-      <w:pPr>
-        <w:suppressAutoHyphens w:val="0"/>
-        <w:autoSpaceDE w:val="0"/>
-        <w:textAlignment w:val="auto"/>
-      </w:pPr>
-      <w:bookmarkStart w:id="20" w:name="OLE_LINK5"/>
-      <w:bookmarkStart w:id="21" w:name="OLE_LINK6"/>
-      <w:r>
-        <w:rPr>
-          <w:rFonts w:ascii="Consolas" w:hAnsi="Consolas" w:cs="Consolas"/>
-          <w:color w:val="0000FF"/>
-          <w:sz w:val="19"/>
-          <w:szCs w:val="19"/>
-        </w:rPr>
-        <w:t>class</w:t>
-      </w:r>
-      <w:r>
-        <w:rPr>
-          <w:rFonts w:ascii="Consolas" w:hAnsi="Consolas" w:cs="Consolas"/>
-          <w:color w:val="000000"/>
-          <w:sz w:val="19"/>
-          <w:szCs w:val="19"/>
-        </w:rPr>
-        <w:t xml:space="preserve"> </w:t>
-      </w:r>
-      <w:r>
-        <w:rPr>
-          <w:rFonts w:ascii="Consolas" w:hAnsi="Consolas" w:cs="Consolas"/>
-          <w:color w:val="2B91AF"/>
-          <w:sz w:val="19"/>
-          <w:szCs w:val="19"/>
-        </w:rPr>
-        <w:t>Program</w:t>
-      </w:r>
-    </w:p>
-    <w:p>
-      <w:pPr>
-        <w:suppressAutoHyphens w:val="0"/>
-        <w:autoSpaceDE w:val="0"/>
-        <w:textAlignment w:val="auto"/>
-        <w:rPr>
-          <w:rFonts w:ascii="Consolas" w:hAnsi="Consolas" w:cs="Consolas"/>
-          <w:color w:val="000000"/>
-          <w:sz w:val="19"/>
-          <w:szCs w:val="19"/>
-          <w:lang w:val="en-US"/>
-        </w:rPr>
-      </w:pPr>
-      <w:r>
-        <w:rPr>
-          <w:rFonts w:ascii="Consolas" w:hAnsi="Consolas" w:cs="Consolas"/>
-          <w:color w:val="000000"/>
-          <w:sz w:val="19"/>
-          <w:szCs w:val="19"/>
-          <w:lang w:val="en-US"/>
-        </w:rPr>
-        <w:t>{</w:t>
-      </w:r>
-    </w:p>
-    <w:p>
-      <w:pPr>
-        <w:suppressAutoHyphens w:val="0"/>
-        <w:autoSpaceDE w:val="0"/>
-        <w:textAlignment w:val="auto"/>
-        <w:rPr>
-          <w:lang w:val="en-US"/>
-        </w:rPr>
-      </w:pPr>
-      <w:r>
-        <w:rPr>
-          <w:rFonts w:ascii="Consolas" w:hAnsi="Consolas" w:cs="Consolas"/>
-          <w:color w:val="000000"/>
-          <w:sz w:val="19"/>
-          <w:szCs w:val="19"/>
-          <w:lang w:val="en-US"/>
-        </w:rPr>
-        <w:t xml:space="preserve">    </w:t>
-      </w:r>
-      <w:r>
-        <w:rPr>
-          <w:rFonts w:ascii="Consolas" w:hAnsi="Consolas" w:cs="Consolas"/>
-          <w:color w:val="0000FF"/>
-          <w:sz w:val="19"/>
-          <w:szCs w:val="19"/>
-          <w:lang w:val="en-US"/>
-        </w:rPr>
-        <w:t>static</w:t>
-      </w:r>
-      <w:r>
-        <w:rPr>
-          <w:rFonts w:ascii="Consolas" w:hAnsi="Consolas" w:cs="Consolas"/>
-          <w:color w:val="000000"/>
-          <w:sz w:val="19"/>
-          <w:szCs w:val="19"/>
-          <w:lang w:val="en-US"/>
-        </w:rPr>
-        <w:t xml:space="preserve"> </w:t>
-      </w:r>
-      <w:r>
-        <w:rPr>
-          <w:rFonts w:ascii="Consolas" w:hAnsi="Consolas" w:cs="Consolas"/>
-          <w:color w:val="0000FF"/>
-          <w:sz w:val="19"/>
-          <w:szCs w:val="19"/>
-          <w:lang w:val="en-US"/>
-        </w:rPr>
-        <w:t>void</w:t>
-      </w:r>
-      <w:r>
-        <w:rPr>
-          <w:rFonts w:ascii="Consolas" w:hAnsi="Consolas" w:cs="Consolas"/>
-          <w:color w:val="000000"/>
-          <w:sz w:val="19"/>
-          <w:szCs w:val="19"/>
-          <w:lang w:val="en-US"/>
-        </w:rPr>
-        <w:t xml:space="preserve"> </w:t>
-      </w:r>
-      <w:proofErr w:type="gramStart"/>
-      <w:r>
-        <w:rPr>
-          <w:rFonts w:ascii="Consolas" w:hAnsi="Consolas" w:cs="Consolas"/>
-          <w:color w:val="000000"/>
-          <w:sz w:val="19"/>
-          <w:szCs w:val="19"/>
-          <w:lang w:val="en-US"/>
-        </w:rPr>
-        <w:t>Main(</w:t>
-      </w:r>
-      <w:proofErr w:type="gramEnd"/>
-      <w:r>
-        <w:rPr>
-          <w:rFonts w:ascii="Consolas" w:hAnsi="Consolas" w:cs="Consolas"/>
-          <w:color w:val="000000"/>
-          <w:sz w:val="19"/>
-          <w:szCs w:val="19"/>
-          <w:lang w:val="en-US"/>
-        </w:rPr>
-        <w:t>)</w:t>
-      </w:r>
-    </w:p>
-    <w:p>
-      <w:pPr>
-        <w:suppressAutoHyphens w:val="0"/>
-        <w:autoSpaceDE w:val="0"/>
-        <w:textAlignment w:val="auto"/>
-        <w:rPr>
-          <w:rFonts w:ascii="Consolas" w:hAnsi="Consolas" w:cs="Consolas"/>
-          <w:color w:val="000000"/>
-          <w:sz w:val="19"/>
-          <w:szCs w:val="19"/>
-          <w:lang w:val="en-US"/>
-        </w:rPr>
-      </w:pPr>
-      <w:r>
-        <w:rPr>
-          <w:rFonts w:ascii="Consolas" w:hAnsi="Consolas" w:cs="Consolas"/>
-          <w:color w:val="000000"/>
-          <w:sz w:val="19"/>
-          <w:szCs w:val="19"/>
-          <w:lang w:val="en-US"/>
-        </w:rPr>
-        <w:t xml:space="preserve">    {</w:t>
-      </w:r>
-    </w:p>
-    <w:p>
-      <w:pPr>
-        <w:suppressAutoHyphens w:val="0"/>
-        <w:autoSpaceDE w:val="0"/>
-        <w:textAlignment w:val="auto"/>
-        <w:rPr>
-          <w:lang w:val="en-US"/>
-        </w:rPr>
-      </w:pPr>
-      <w:r>
-        <w:rPr>
-          <w:rFonts w:ascii="Consolas" w:hAnsi="Consolas" w:cs="Consolas"/>
-          <w:color w:val="000000"/>
-          <w:sz w:val="19"/>
-          <w:szCs w:val="19"/>
-          <w:lang w:val="en-US"/>
-        </w:rPr>
-        <w:t xml:space="preserve">        </w:t>
-      </w:r>
-      <w:proofErr w:type="gramStart"/>
-      <w:r>
-        <w:rPr>
-          <w:rFonts w:ascii="Consolas" w:hAnsi="Consolas" w:cs="Consolas"/>
-          <w:color w:val="0000FF"/>
-          <w:sz w:val="19"/>
-          <w:szCs w:val="19"/>
-          <w:lang w:val="en-US"/>
-        </w:rPr>
-        <w:t>it</w:t>
-      </w:r>
-      <w:proofErr w:type="gramEnd"/>
-      <w:r>
-        <w:rPr>
-          <w:rFonts w:ascii="Consolas" w:hAnsi="Consolas" w:cs="Consolas"/>
-          <w:color w:val="000000"/>
-          <w:sz w:val="19"/>
-          <w:szCs w:val="19"/>
-          <w:lang w:val="en-US"/>
-        </w:rPr>
-        <w:t xml:space="preserve"> a;</w:t>
-      </w:r>
-    </w:p>
-    <w:p>
-      <w:pPr>
-        <w:suppressAutoHyphens w:val="0"/>
-        <w:autoSpaceDE w:val="0"/>
-        <w:textAlignment w:val="auto"/>
-        <w:rPr>
-          <w:lang w:val="en-US"/>
-        </w:rPr>
-      </w:pPr>
-      <w:r>
-        <w:rPr>
-          <w:rFonts w:ascii="Consolas" w:hAnsi="Consolas" w:cs="Consolas"/>
-          <w:color w:val="000000"/>
-          <w:sz w:val="19"/>
-          <w:szCs w:val="19"/>
-          <w:lang w:val="en-US"/>
-        </w:rPr>
-        <w:t xml:space="preserve">        </w:t>
-      </w:r>
-      <w:r>
-        <w:rPr>
-          <w:rFonts w:ascii="Consolas" w:hAnsi="Consolas" w:cs="Consolas"/>
-          <w:color w:val="0000FF"/>
-          <w:sz w:val="19"/>
-          <w:szCs w:val="19"/>
-          <w:lang w:val="en-US"/>
-        </w:rPr>
-        <w:t>i</w:t>
-      </w:r>
-      <w:r>
-        <w:rPr>
-          <w:rFonts w:ascii="Consolas" w:hAnsi="Consolas" w:cs="Consolas"/>
-          <w:color w:val="0000FF"/>
-          <w:sz w:val="19"/>
-          <w:szCs w:val="19"/>
-          <w:lang w:val="en-US"/>
-        </w:rPr>
-        <w:t>n</w:t>
-      </w:r>
-      <w:r>
-        <w:rPr>
-          <w:rFonts w:ascii="Consolas" w:hAnsi="Consolas" w:cs="Consolas"/>
-          <w:color w:val="0000FF"/>
-          <w:sz w:val="19"/>
-          <w:szCs w:val="19"/>
-          <w:lang w:val="en-US"/>
-        </w:rPr>
-        <w:t>t</w:t>
-      </w:r>
-      <w:r>
-        <w:rPr>
-          <w:rFonts w:ascii="Consolas" w:hAnsi="Consolas" w:cs="Consolas"/>
-          <w:color w:val="000000"/>
-          <w:sz w:val="19"/>
-          <w:szCs w:val="19"/>
-          <w:lang w:val="en-US"/>
-        </w:rPr>
-        <w:t xml:space="preserve"> b = a*3+a;</w:t>
-      </w:r>
-    </w:p>
-    <w:p>
-      <w:pPr>
-        <w:suppressAutoHyphens w:val="0"/>
-        <w:autoSpaceDE w:val="0"/>
-        <w:textAlignment w:val="auto"/>
-        <w:rPr>
-          <w:lang w:val="en-US"/>
-        </w:rPr>
-      </w:pPr>
-    </w:p>
-    <w:p>
-      <w:pPr>
-        <w:suppressAutoHyphens w:val="0"/>
-        <w:autoSpaceDE w:val="0"/>
-        <w:textAlignment w:val="auto"/>
-        <w:rPr>
-          <w:rFonts w:ascii="Consolas" w:hAnsi="Consolas" w:cs="Consolas"/>
-          <w:color w:val="000000"/>
-          <w:sz w:val="19"/>
-          <w:szCs w:val="19"/>
-          <w:lang w:val="en-US"/>
-        </w:rPr>
-      </w:pPr>
-      <w:r>
-        <w:rPr>
-          <w:rFonts w:ascii="Consolas" w:hAnsi="Consolas" w:cs="Consolas"/>
-          <w:color w:val="000000"/>
-          <w:sz w:val="19"/>
-          <w:szCs w:val="19"/>
-          <w:lang w:val="en-US"/>
-        </w:rPr>
-        <w:t xml:space="preserve">        </w:t>
-      </w:r>
-      <w:proofErr w:type="spellStart"/>
-      <w:r>
-        <w:rPr>
-          <w:rFonts w:ascii="Consolas" w:hAnsi="Consolas" w:cs="Consolas"/>
-          <w:color w:val="000000"/>
-          <w:sz w:val="19"/>
-          <w:szCs w:val="19"/>
-          <w:lang w:val="en-US"/>
-        </w:rPr>
-        <w:t>Console.WriteLine</w:t>
-      </w:r>
-      <w:proofErr w:type="spellEnd"/>
-      <w:r>
-        <w:rPr>
-          <w:rFonts w:ascii="Consolas" w:hAnsi="Consolas" w:cs="Consolas"/>
-          <w:color w:val="000000"/>
-          <w:sz w:val="19"/>
-          <w:szCs w:val="19"/>
-          <w:lang w:val="en-US"/>
-        </w:rPr>
-        <w:t>(b);</w:t>
-      </w:r>
-    </w:p>
-    <w:p>
-      <w:pPr>
-        <w:suppressAutoHyphens w:val="0"/>
-        <w:autoSpaceDE w:val="0"/>
-        <w:textAlignment w:val="auto"/>
-        <w:rPr>
-          <w:lang w:val="en-US"/>
-        </w:rPr>
-      </w:pPr>
-      <w:r>
-        <w:rPr>
-          <w:rFonts w:ascii="Consolas" w:hAnsi="Consolas" w:cs="Consolas"/>
-          <w:color w:val="000000"/>
-          <w:sz w:val="19"/>
-          <w:szCs w:val="19"/>
-          <w:lang w:val="en-US"/>
-        </w:rPr>
-        <w:t xml:space="preserve">    }</w:t>
-      </w:r>
-    </w:p>
-    <w:p>
-      <w:pPr>
-        <w:rPr>
-          <w:lang w:val="en-US"/>
-        </w:rPr>
-      </w:pPr>
-      <w:r>
-        <w:rPr>
-          <w:rFonts w:ascii="Consolas" w:hAnsi="Consolas" w:cs="Consolas"/>
-          <w:color w:val="000000"/>
-          <w:sz w:val="19"/>
-          <w:szCs w:val="19"/>
-          <w:lang w:val="en-US"/>
-        </w:rPr>
-        <w:t>}</w:t>
-      </w:r>
-    </w:p>
-    <w:bookmarkEnd w:id="16"/>
-    <w:bookmarkEnd w:id="17"/>
     <w:bookmarkEnd w:id="18"/>
     <w:bookmarkEnd w:id="19"/>
     <w:bookmarkEnd w:id="20"/>
+    <w:p>
+      <w:pPr>
+        <w:rPr>
+          <w:lang w:val="en-US"/>
+        </w:rPr>
+      </w:pPr>
+    </w:p>
+    <w:p>
+      <w:pPr>
+        <w:rPr>
+          <w:lang w:val="en-US"/>
+        </w:rPr>
+      </w:pPr>
+      <w:proofErr w:type="spellStart"/>
+      <w:r>
+        <w:rPr>
+          <w:lang w:val="en-US"/>
+        </w:rPr>
+        <w:t>Wyjście</w:t>
+      </w:r>
+      <w:proofErr w:type="spellEnd"/>
+      <w:r>
+        <w:rPr>
+          <w:lang w:val="en-US"/>
+        </w:rPr>
+        <w:t xml:space="preserve">: </w:t>
+      </w:r>
+    </w:p>
+    <w:p>
+      <w:pPr>
+        <w:rPr>
+          <w:lang w:val="en-US"/>
+        </w:rPr>
+      </w:pPr>
+    </w:p>
+    <w:p>
+      <w:pPr>
+        <w:suppressAutoHyphens w:val="0"/>
+        <w:autoSpaceDE w:val="0"/>
+        <w:textAlignment w:val="auto"/>
+        <w:rPr>
+          <w:lang w:val="en-US"/>
+        </w:rPr>
+      </w:pPr>
+      <w:r>
+        <w:rPr>
+          <w:rFonts w:ascii="Consolas" w:hAnsi="Consolas" w:cs="Consolas"/>
+          <w:color w:val="0000FF"/>
+          <w:sz w:val="19"/>
+          <w:szCs w:val="19"/>
+          <w:lang w:val="en-US"/>
+        </w:rPr>
+        <w:t>class</w:t>
+      </w:r>
+      <w:r>
+        <w:rPr>
+          <w:rFonts w:ascii="Consolas" w:hAnsi="Consolas" w:cs="Consolas"/>
+          <w:color w:val="000000"/>
+          <w:sz w:val="19"/>
+          <w:szCs w:val="19"/>
+          <w:lang w:val="en-US"/>
+        </w:rPr>
+        <w:t xml:space="preserve"> </w:t>
+      </w:r>
+      <w:r>
+        <w:rPr>
+          <w:rFonts w:ascii="Consolas" w:hAnsi="Consolas" w:cs="Consolas"/>
+          <w:color w:val="2B91AF"/>
+          <w:sz w:val="19"/>
+          <w:szCs w:val="19"/>
+          <w:lang w:val="en-US"/>
+        </w:rPr>
+        <w:t>Program</w:t>
+      </w:r>
+    </w:p>
+    <w:p>
+      <w:pPr>
+        <w:suppressAutoHyphens w:val="0"/>
+        <w:autoSpaceDE w:val="0"/>
+        <w:textAlignment w:val="auto"/>
+        <w:rPr>
+          <w:rFonts w:ascii="Consolas" w:hAnsi="Consolas" w:cs="Consolas"/>
+          <w:color w:val="000000"/>
+          <w:sz w:val="19"/>
+          <w:szCs w:val="19"/>
+          <w:lang w:val="en-US"/>
+        </w:rPr>
+      </w:pPr>
+      <w:r>
+        <w:rPr>
+          <w:rFonts w:ascii="Consolas" w:hAnsi="Consolas" w:cs="Consolas"/>
+          <w:color w:val="000000"/>
+          <w:sz w:val="19"/>
+          <w:szCs w:val="19"/>
+          <w:lang w:val="en-US"/>
+        </w:rPr>
+        <w:t>{</w:t>
+      </w:r>
+    </w:p>
+    <w:p>
+      <w:pPr>
+        <w:suppressAutoHyphens w:val="0"/>
+        <w:autoSpaceDE w:val="0"/>
+        <w:textAlignment w:val="auto"/>
+        <w:rPr>
+          <w:lang w:val="en-US"/>
+        </w:rPr>
+      </w:pPr>
+      <w:r>
+        <w:rPr>
+          <w:rFonts w:ascii="Consolas" w:hAnsi="Consolas" w:cs="Consolas"/>
+          <w:color w:val="000000"/>
+          <w:sz w:val="19"/>
+          <w:szCs w:val="19"/>
+          <w:lang w:val="en-US"/>
+        </w:rPr>
+        <w:t xml:space="preserve">    </w:t>
+      </w:r>
+      <w:r>
+        <w:rPr>
+          <w:rFonts w:ascii="Consolas" w:hAnsi="Consolas" w:cs="Consolas"/>
+          <w:color w:val="0000FF"/>
+          <w:sz w:val="19"/>
+          <w:szCs w:val="19"/>
+          <w:lang w:val="en-US"/>
+        </w:rPr>
+        <w:t>static</w:t>
+      </w:r>
+      <w:r>
+        <w:rPr>
+          <w:rFonts w:ascii="Consolas" w:hAnsi="Consolas" w:cs="Consolas"/>
+          <w:color w:val="000000"/>
+          <w:sz w:val="19"/>
+          <w:szCs w:val="19"/>
+          <w:lang w:val="en-US"/>
+        </w:rPr>
+        <w:t xml:space="preserve"> </w:t>
+      </w:r>
+      <w:r>
+        <w:rPr>
+          <w:rFonts w:ascii="Consolas" w:hAnsi="Consolas" w:cs="Consolas"/>
+          <w:color w:val="0000FF"/>
+          <w:sz w:val="19"/>
+          <w:szCs w:val="19"/>
+          <w:lang w:val="en-US"/>
+        </w:rPr>
+        <w:t>void</w:t>
+      </w:r>
+      <w:r>
+        <w:rPr>
+          <w:rFonts w:ascii="Consolas" w:hAnsi="Consolas" w:cs="Consolas"/>
+          <w:color w:val="000000"/>
+          <w:sz w:val="19"/>
+          <w:szCs w:val="19"/>
+          <w:lang w:val="en-US"/>
+        </w:rPr>
+        <w:t xml:space="preserve"> </w:t>
+      </w:r>
+      <w:proofErr w:type="gramStart"/>
+      <w:r>
+        <w:rPr>
+          <w:rFonts w:ascii="Consolas" w:hAnsi="Consolas" w:cs="Consolas"/>
+          <w:color w:val="000000"/>
+          <w:sz w:val="19"/>
+          <w:szCs w:val="19"/>
+          <w:lang w:val="en-US"/>
+        </w:rPr>
+        <w:t>Main(</w:t>
+      </w:r>
+      <w:proofErr w:type="gramEnd"/>
+      <w:r>
+        <w:rPr>
+          <w:rFonts w:ascii="Consolas" w:hAnsi="Consolas" w:cs="Consolas"/>
+          <w:color w:val="000000"/>
+          <w:sz w:val="19"/>
+          <w:szCs w:val="19"/>
+          <w:lang w:val="en-US"/>
+        </w:rPr>
+        <w:t>)</w:t>
+      </w:r>
+    </w:p>
+    <w:p>
+      <w:pPr>
+        <w:suppressAutoHyphens w:val="0"/>
+        <w:autoSpaceDE w:val="0"/>
+        <w:textAlignment w:val="auto"/>
+        <w:rPr>
+          <w:lang w:val="en-US"/>
+        </w:rPr>
+      </w:pPr>
+      <w:r>
+        <w:rPr>
+          <w:rFonts w:ascii="Consolas" w:hAnsi="Consolas" w:cs="Consolas"/>
+          <w:color w:val="000000"/>
+          <w:sz w:val="19"/>
+          <w:szCs w:val="19"/>
+          <w:lang w:val="en-US"/>
+        </w:rPr>
+        <w:t xml:space="preserve">    </w:t>
+      </w:r>
+      <w:r>
+        <w:rPr>
+          <w:rFonts w:ascii="Consolas" w:hAnsi="Consolas" w:cs="Consolas"/>
+          <w:color w:val="000000"/>
+          <w:sz w:val="19"/>
+          <w:szCs w:val="19"/>
+          <w:lang w:val="en-US"/>
+        </w:rPr>
+        <w:t>{</w:t>
+      </w:r>
+    </w:p>
+    <w:p>
+      <w:pPr>
+        <w:suppressAutoHyphens w:val="0"/>
+        <w:autoSpaceDE w:val="0"/>
+        <w:textAlignment w:val="auto"/>
+        <w:rPr>
+          <w:rFonts w:ascii="Consolas" w:hAnsi="Consolas" w:cs="Consolas"/>
+          <w:color w:val="000000"/>
+          <w:sz w:val="19"/>
+          <w:szCs w:val="19"/>
+        </w:rPr>
+      </w:pPr>
+      <w:r>
+        <w:rPr>
+          <w:rFonts w:ascii="Consolas" w:hAnsi="Consolas" w:cs="Consolas"/>
+          <w:color w:val="000000"/>
+          <w:sz w:val="19"/>
+          <w:szCs w:val="19"/>
+          <w:lang w:val="en-US"/>
+        </w:rPr>
+        <w:t xml:space="preserve">    </w:t>
+      </w:r>
+      <w:r>
+        <w:rPr>
+          <w:rFonts w:ascii="Consolas" w:hAnsi="Consolas" w:cs="Consolas"/>
+          <w:color w:val="000000"/>
+          <w:sz w:val="19"/>
+          <w:szCs w:val="19"/>
+        </w:rPr>
+        <w:t>}</w:t>
+      </w:r>
+    </w:p>
+    <w:p>
+      <w:pPr>
+        <w:rPr>
+          <w:rFonts w:ascii="Consolas" w:hAnsi="Consolas" w:cs="Consolas"/>
+          <w:color w:val="000000"/>
+          <w:sz w:val="19"/>
+          <w:szCs w:val="19"/>
+        </w:rPr>
+      </w:pPr>
+      <w:r>
+        <w:rPr>
+          <w:rFonts w:ascii="Consolas" w:hAnsi="Consolas" w:cs="Consolas"/>
+          <w:color w:val="000000"/>
+          <w:sz w:val="19"/>
+          <w:szCs w:val="19"/>
+        </w:rPr>
+        <w:t>}</w:t>
+      </w:r>
+    </w:p>
+    <w:p/>
+    <w:p>
+      <w:r>
+        <w:t>Oczekiwany komentarz</w:t>
+      </w:r>
+      <w:r>
+        <w:t xml:space="preserve">: </w:t>
+      </w:r>
+      <w:r>
+        <w:rPr>
+          <w:rFonts w:ascii="Consolas" w:eastAsiaTheme="minorHAnsi" w:hAnsi="Consolas" w:cs="Consolas"/>
+          <w:color w:val="A31515"/>
+          <w:kern w:val="0"/>
+          <w:sz w:val="19"/>
+          <w:szCs w:val="19"/>
+          <w:lang w:bidi="ar-SA"/>
+        </w:rPr>
+        <w:t>"Refactor completed!"</w:t>
+      </w:r>
+    </w:p>
+    <w:p>
+      <w:r>
+        <w:t>Przypadek 2.</w:t>
+      </w:r>
+    </w:p>
+    <w:p/>
+    <w:p>
+      <w:pPr>
+        <w:rPr>
+          <w:lang w:val="en-US"/>
+        </w:rPr>
+      </w:pPr>
+      <w:proofErr w:type="spellStart"/>
+      <w:r>
+        <w:rPr>
+          <w:lang w:val="en-US"/>
+        </w:rPr>
+        <w:t>Wejście</w:t>
+      </w:r>
+      <w:proofErr w:type="spellEnd"/>
+      <w:r>
+        <w:rPr>
+          <w:lang w:val="en-US"/>
+        </w:rPr>
+        <w:t>:</w:t>
+      </w:r>
+    </w:p>
+    <w:p>
+      <w:pPr>
+        <w:widowControl/>
+        <w:suppressAutoHyphens w:val="0"/>
+        <w:autoSpaceDE w:val="0"/>
+        <w:adjustRightInd w:val="0"/>
+        <w:textAlignment w:val="auto"/>
+        <w:rPr>
+          <w:rFonts w:ascii="Consolas" w:eastAsiaTheme="minorHAnsi" w:hAnsi="Consolas" w:cs="Consolas"/>
+          <w:color w:val="000000"/>
+          <w:kern w:val="0"/>
+          <w:sz w:val="19"/>
+          <w:szCs w:val="19"/>
+          <w:lang w:val="en-US" w:bidi="ar-SA"/>
+        </w:rPr>
+      </w:pPr>
+      <w:bookmarkStart w:id="21" w:name="OLE_LINK18"/>
+      <w:bookmarkStart w:id="22" w:name="OLE_LINK19"/>
+      <w:bookmarkStart w:id="23" w:name="OLE_LINK25"/>
+      <w:bookmarkStart w:id="24" w:name="OLE_LINK30"/>
+      <w:bookmarkStart w:id="25" w:name="OLE_LINK29"/>
+      <w:r>
+        <w:rPr>
+          <w:rFonts w:ascii="Consolas" w:eastAsiaTheme="minorHAnsi" w:hAnsi="Consolas" w:cs="Consolas"/>
+          <w:color w:val="0000FF"/>
+          <w:kern w:val="0"/>
+          <w:sz w:val="19"/>
+          <w:szCs w:val="19"/>
+          <w:lang w:val="en-US" w:bidi="ar-SA"/>
+        </w:rPr>
+        <w:t>using</w:t>
+      </w:r>
+      <w:r>
+        <w:rPr>
+          <w:rFonts w:ascii="Consolas" w:eastAsiaTheme="minorHAnsi" w:hAnsi="Consolas" w:cs="Consolas"/>
+          <w:color w:val="000000"/>
+          <w:kern w:val="0"/>
+          <w:sz w:val="19"/>
+          <w:szCs w:val="19"/>
+          <w:lang w:val="en-US" w:bidi="ar-SA"/>
+        </w:rPr>
+        <w:t xml:space="preserve"> System;</w:t>
+      </w:r>
+    </w:p>
+    <w:p>
+      <w:pPr>
+        <w:suppressAutoHyphens w:val="0"/>
+        <w:autoSpaceDE w:val="0"/>
+        <w:textAlignment w:val="auto"/>
+        <w:rPr>
+          <w:rFonts w:ascii="Consolas" w:hAnsi="Consolas" w:cs="Consolas"/>
+          <w:color w:val="000000"/>
+          <w:sz w:val="19"/>
+          <w:szCs w:val="19"/>
+          <w:lang w:val="en-US"/>
+        </w:rPr>
+      </w:pPr>
+    </w:p>
+    <w:p>
+      <w:pPr>
+        <w:suppressAutoHyphens w:val="0"/>
+        <w:autoSpaceDE w:val="0"/>
+        <w:textAlignment w:val="auto"/>
+        <w:rPr>
+          <w:lang w:val="en-US"/>
+        </w:rPr>
+      </w:pPr>
+      <w:bookmarkStart w:id="26" w:name="OLE_LINK5"/>
+      <w:bookmarkStart w:id="27" w:name="OLE_LINK6"/>
+      <w:r>
+        <w:rPr>
+          <w:rFonts w:ascii="Consolas" w:hAnsi="Consolas" w:cs="Consolas"/>
+          <w:color w:val="0000FF"/>
+          <w:sz w:val="19"/>
+          <w:szCs w:val="19"/>
+          <w:lang w:val="en-US"/>
+        </w:rPr>
+        <w:t>class</w:t>
+      </w:r>
+      <w:r>
+        <w:rPr>
+          <w:rFonts w:ascii="Consolas" w:hAnsi="Consolas" w:cs="Consolas"/>
+          <w:color w:val="000000"/>
+          <w:sz w:val="19"/>
+          <w:szCs w:val="19"/>
+          <w:lang w:val="en-US"/>
+        </w:rPr>
+        <w:t xml:space="preserve"> </w:t>
+      </w:r>
+      <w:r>
+        <w:rPr>
+          <w:rFonts w:ascii="Consolas" w:hAnsi="Consolas" w:cs="Consolas"/>
+          <w:color w:val="2B91AF"/>
+          <w:sz w:val="19"/>
+          <w:szCs w:val="19"/>
+          <w:lang w:val="en-US"/>
+        </w:rPr>
+        <w:t>Program</w:t>
+      </w:r>
+    </w:p>
+    <w:p>
+      <w:pPr>
+        <w:suppressAutoHyphens w:val="0"/>
+        <w:autoSpaceDE w:val="0"/>
+        <w:textAlignment w:val="auto"/>
+        <w:rPr>
+          <w:rFonts w:ascii="Consolas" w:hAnsi="Consolas" w:cs="Consolas"/>
+          <w:color w:val="000000"/>
+          <w:sz w:val="19"/>
+          <w:szCs w:val="19"/>
+          <w:lang w:val="en-US"/>
+        </w:rPr>
+      </w:pPr>
+      <w:r>
+        <w:rPr>
+          <w:rFonts w:ascii="Consolas" w:hAnsi="Consolas" w:cs="Consolas"/>
+          <w:color w:val="000000"/>
+          <w:sz w:val="19"/>
+          <w:szCs w:val="19"/>
+          <w:lang w:val="en-US"/>
+        </w:rPr>
+        <w:t>{</w:t>
+      </w:r>
+    </w:p>
+    <w:p>
+      <w:pPr>
+        <w:suppressAutoHyphens w:val="0"/>
+        <w:autoSpaceDE w:val="0"/>
+        <w:textAlignment w:val="auto"/>
+        <w:rPr>
+          <w:lang w:val="en-US"/>
+        </w:rPr>
+      </w:pPr>
+      <w:r>
+        <w:rPr>
+          <w:rFonts w:ascii="Consolas" w:hAnsi="Consolas" w:cs="Consolas"/>
+          <w:color w:val="000000"/>
+          <w:sz w:val="19"/>
+          <w:szCs w:val="19"/>
+          <w:lang w:val="en-US"/>
+        </w:rPr>
+        <w:t xml:space="preserve">    </w:t>
+      </w:r>
+      <w:r>
+        <w:rPr>
+          <w:rFonts w:ascii="Consolas" w:hAnsi="Consolas" w:cs="Consolas"/>
+          <w:color w:val="0000FF"/>
+          <w:sz w:val="19"/>
+          <w:szCs w:val="19"/>
+          <w:lang w:val="en-US"/>
+        </w:rPr>
+        <w:t>static</w:t>
+      </w:r>
+      <w:r>
+        <w:rPr>
+          <w:rFonts w:ascii="Consolas" w:hAnsi="Consolas" w:cs="Consolas"/>
+          <w:color w:val="000000"/>
+          <w:sz w:val="19"/>
+          <w:szCs w:val="19"/>
+          <w:lang w:val="en-US"/>
+        </w:rPr>
+        <w:t xml:space="preserve"> </w:t>
+      </w:r>
+      <w:r>
+        <w:rPr>
+          <w:rFonts w:ascii="Consolas" w:hAnsi="Consolas" w:cs="Consolas"/>
+          <w:color w:val="0000FF"/>
+          <w:sz w:val="19"/>
+          <w:szCs w:val="19"/>
+          <w:lang w:val="en-US"/>
+        </w:rPr>
+        <w:t>void</w:t>
+      </w:r>
+      <w:r>
+        <w:rPr>
+          <w:rFonts w:ascii="Consolas" w:hAnsi="Consolas" w:cs="Consolas"/>
+          <w:color w:val="000000"/>
+          <w:sz w:val="19"/>
+          <w:szCs w:val="19"/>
+          <w:lang w:val="en-US"/>
+        </w:rPr>
+        <w:t xml:space="preserve"> </w:t>
+      </w:r>
+      <w:proofErr w:type="gramStart"/>
+      <w:r>
+        <w:rPr>
+          <w:rFonts w:ascii="Consolas" w:hAnsi="Consolas" w:cs="Consolas"/>
+          <w:color w:val="000000"/>
+          <w:sz w:val="19"/>
+          <w:szCs w:val="19"/>
+          <w:lang w:val="en-US"/>
+        </w:rPr>
+        <w:t>Main(</w:t>
+      </w:r>
+      <w:proofErr w:type="gramEnd"/>
+      <w:r>
+        <w:rPr>
+          <w:rFonts w:ascii="Consolas" w:hAnsi="Consolas" w:cs="Consolas"/>
+          <w:color w:val="000000"/>
+          <w:sz w:val="19"/>
+          <w:szCs w:val="19"/>
+          <w:lang w:val="en-US"/>
+        </w:rPr>
+        <w:t>)</w:t>
+      </w:r>
+    </w:p>
+    <w:p>
+      <w:pPr>
+        <w:suppressAutoHyphens w:val="0"/>
+        <w:autoSpaceDE w:val="0"/>
+        <w:textAlignment w:val="auto"/>
+        <w:rPr>
+          <w:rFonts w:ascii="Consolas" w:hAnsi="Consolas" w:cs="Consolas"/>
+          <w:color w:val="000000"/>
+          <w:sz w:val="19"/>
+          <w:szCs w:val="19"/>
+          <w:lang w:val="en-US"/>
+        </w:rPr>
+      </w:pPr>
+      <w:r>
+        <w:rPr>
+          <w:rFonts w:ascii="Consolas" w:hAnsi="Consolas" w:cs="Consolas"/>
+          <w:color w:val="000000"/>
+          <w:sz w:val="19"/>
+          <w:szCs w:val="19"/>
+          <w:lang w:val="en-US"/>
+        </w:rPr>
+        <w:t xml:space="preserve">    {</w:t>
+      </w:r>
+    </w:p>
+    <w:p>
+      <w:pPr>
+        <w:suppressAutoHyphens w:val="0"/>
+        <w:autoSpaceDE w:val="0"/>
+        <w:textAlignment w:val="auto"/>
+        <w:rPr>
+          <w:lang w:val="en-US"/>
+        </w:rPr>
+      </w:pPr>
+      <w:r>
+        <w:rPr>
+          <w:rFonts w:ascii="Consolas" w:hAnsi="Consolas" w:cs="Consolas"/>
+          <w:color w:val="000000"/>
+          <w:sz w:val="19"/>
+          <w:szCs w:val="19"/>
+          <w:lang w:val="en-US"/>
+        </w:rPr>
+        <w:t xml:space="preserve">        </w:t>
+      </w:r>
+      <w:proofErr w:type="gramStart"/>
+      <w:r>
+        <w:rPr>
+          <w:rFonts w:ascii="Consolas" w:hAnsi="Consolas" w:cs="Consolas"/>
+          <w:color w:val="0000FF"/>
+          <w:sz w:val="19"/>
+          <w:szCs w:val="19"/>
+          <w:lang w:val="en-US"/>
+        </w:rPr>
+        <w:t>it</w:t>
+      </w:r>
+      <w:proofErr w:type="gramEnd"/>
+      <w:r>
+        <w:rPr>
+          <w:rFonts w:ascii="Consolas" w:hAnsi="Consolas" w:cs="Consolas"/>
+          <w:color w:val="000000"/>
+          <w:sz w:val="19"/>
+          <w:szCs w:val="19"/>
+          <w:lang w:val="en-US"/>
+        </w:rPr>
+        <w:t xml:space="preserve"> a;</w:t>
+      </w:r>
+    </w:p>
+    <w:p>
+      <w:pPr>
+        <w:suppressAutoHyphens w:val="0"/>
+        <w:autoSpaceDE w:val="0"/>
+        <w:textAlignment w:val="auto"/>
+        <w:rPr>
+          <w:lang w:val="en-US"/>
+        </w:rPr>
+      </w:pPr>
+      <w:r>
+        <w:rPr>
+          <w:rFonts w:ascii="Consolas" w:hAnsi="Consolas" w:cs="Consolas"/>
+          <w:color w:val="000000"/>
+          <w:sz w:val="19"/>
+          <w:szCs w:val="19"/>
+          <w:lang w:val="en-US"/>
+        </w:rPr>
+        <w:t xml:space="preserve">        </w:t>
+      </w:r>
+      <w:r>
+        <w:rPr>
+          <w:rFonts w:ascii="Consolas" w:hAnsi="Consolas" w:cs="Consolas"/>
+          <w:color w:val="0000FF"/>
+          <w:sz w:val="19"/>
+          <w:szCs w:val="19"/>
+          <w:lang w:val="en-US"/>
+        </w:rPr>
+        <w:t>i</w:t>
+      </w:r>
+      <w:r>
+        <w:rPr>
+          <w:rFonts w:ascii="Consolas" w:hAnsi="Consolas" w:cs="Consolas"/>
+          <w:color w:val="0000FF"/>
+          <w:sz w:val="19"/>
+          <w:szCs w:val="19"/>
+          <w:lang w:val="en-US"/>
+        </w:rPr>
+        <w:t>n</w:t>
+      </w:r>
+      <w:r>
+        <w:rPr>
+          <w:rFonts w:ascii="Consolas" w:hAnsi="Consolas" w:cs="Consolas"/>
+          <w:color w:val="0000FF"/>
+          <w:sz w:val="19"/>
+          <w:szCs w:val="19"/>
+          <w:lang w:val="en-US"/>
+        </w:rPr>
+        <w:t>t</w:t>
+      </w:r>
+      <w:r>
+        <w:rPr>
+          <w:rFonts w:ascii="Consolas" w:hAnsi="Consolas" w:cs="Consolas"/>
+          <w:color w:val="000000"/>
+          <w:sz w:val="19"/>
+          <w:szCs w:val="19"/>
+          <w:lang w:val="en-US"/>
+        </w:rPr>
+        <w:t xml:space="preserve"> b = a*3+a;</w:t>
+      </w:r>
+    </w:p>
+    <w:p>
+      <w:pPr>
+        <w:suppressAutoHyphens w:val="0"/>
+        <w:autoSpaceDE w:val="0"/>
+        <w:textAlignment w:val="auto"/>
+        <w:rPr>
+          <w:lang w:val="en-US"/>
+        </w:rPr>
+      </w:pPr>
+    </w:p>
+    <w:p>
+      <w:pPr>
+        <w:suppressAutoHyphens w:val="0"/>
+        <w:autoSpaceDE w:val="0"/>
+        <w:textAlignment w:val="auto"/>
+        <w:rPr>
+          <w:rFonts w:ascii="Consolas" w:hAnsi="Consolas" w:cs="Consolas"/>
+          <w:color w:val="000000"/>
+          <w:sz w:val="19"/>
+          <w:szCs w:val="19"/>
+          <w:lang w:val="en-US"/>
+        </w:rPr>
+      </w:pPr>
+      <w:r>
+        <w:rPr>
+          <w:rFonts w:ascii="Consolas" w:hAnsi="Consolas" w:cs="Consolas"/>
+          <w:color w:val="000000"/>
+          <w:sz w:val="19"/>
+          <w:szCs w:val="19"/>
+          <w:lang w:val="en-US"/>
+        </w:rPr>
+        <w:t xml:space="preserve">        </w:t>
+      </w:r>
+      <w:proofErr w:type="spellStart"/>
+      <w:r>
+        <w:rPr>
+          <w:rFonts w:ascii="Consolas" w:hAnsi="Consolas" w:cs="Consolas"/>
+          <w:color w:val="000000"/>
+          <w:sz w:val="19"/>
+          <w:szCs w:val="19"/>
+          <w:lang w:val="en-US"/>
+        </w:rPr>
+        <w:t>Console.WriteLine</w:t>
+      </w:r>
+      <w:proofErr w:type="spellEnd"/>
+      <w:r>
+        <w:rPr>
+          <w:rFonts w:ascii="Consolas" w:hAnsi="Consolas" w:cs="Consolas"/>
+          <w:color w:val="000000"/>
+          <w:sz w:val="19"/>
+          <w:szCs w:val="19"/>
+          <w:lang w:val="en-US"/>
+        </w:rPr>
+        <w:t>(b);</w:t>
+      </w:r>
+    </w:p>
+    <w:p>
+      <w:pPr>
+        <w:suppressAutoHyphens w:val="0"/>
+        <w:autoSpaceDE w:val="0"/>
+        <w:textAlignment w:val="auto"/>
+        <w:rPr>
+          <w:lang w:val="en-US"/>
+        </w:rPr>
+      </w:pPr>
+      <w:r>
+        <w:rPr>
+          <w:rFonts w:ascii="Consolas" w:hAnsi="Consolas" w:cs="Consolas"/>
+          <w:color w:val="000000"/>
+          <w:sz w:val="19"/>
+          <w:szCs w:val="19"/>
+          <w:lang w:val="en-US"/>
+        </w:rPr>
+        <w:t xml:space="preserve">    }</w:t>
+      </w:r>
+    </w:p>
+    <w:p>
+      <w:pPr>
+        <w:rPr>
+          <w:lang w:val="en-US"/>
+        </w:rPr>
+      </w:pPr>
+      <w:r>
+        <w:rPr>
+          <w:rFonts w:ascii="Consolas" w:hAnsi="Consolas" w:cs="Consolas"/>
+          <w:color w:val="000000"/>
+          <w:sz w:val="19"/>
+          <w:szCs w:val="19"/>
+          <w:lang w:val="en-US"/>
+        </w:rPr>
+        <w:t>}</w:t>
+      </w:r>
+    </w:p>
     <w:bookmarkEnd w:id="21"/>
-    <w:p>
-      <w:pPr>
-        <w:rPr>
-          <w:lang w:val="en-US"/>
-        </w:rPr>
-      </w:pPr>
-    </w:p>
-    <w:p>
-      <w:pPr>
-        <w:rPr>
-          <w:lang w:val="en-US"/>
-        </w:rPr>
-      </w:pPr>
-      <w:proofErr w:type="spellStart"/>
-      <w:r>
-        <w:rPr>
-          <w:lang w:val="en-US"/>
-        </w:rPr>
-        <w:t>Wyjście</w:t>
-      </w:r>
-      <w:proofErr w:type="spellEnd"/>
-      <w:r>
-        <w:rPr>
-          <w:lang w:val="en-US"/>
-        </w:rPr>
-        <w:t xml:space="preserve">: </w:t>
-      </w:r>
-      <w:r>
-        <w:rPr>
-          <w:lang w:val="en-US"/>
-        </w:rPr>
-        <w:t>Correct syntax errors</w:t>
-      </w:r>
-    </w:p>
-    <w:p>
-      <w:pPr>
-        <w:rPr>
-          <w:lang w:val="en-US"/>
-        </w:rPr>
-      </w:pPr>
-    </w:p>
-    <w:p>
-      <w:pPr>
-        <w:rPr>
-          <w:lang w:val="en-US"/>
-        </w:rPr>
-      </w:pPr>
-      <w:proofErr w:type="spellStart"/>
-      <w:r>
-        <w:rPr>
-          <w:lang w:val="en-US"/>
-        </w:rPr>
-        <w:t>Oczekiwany</w:t>
-      </w:r>
-      <w:proofErr w:type="spellEnd"/>
-      <w:r>
-        <w:rPr>
-          <w:lang w:val="en-US"/>
-        </w:rPr>
-        <w:t xml:space="preserve"> </w:t>
-      </w:r>
-      <w:proofErr w:type="spellStart"/>
-      <w:r>
-        <w:rPr>
-          <w:lang w:val="en-US"/>
-        </w:rPr>
-        <w:t>komentarz</w:t>
-      </w:r>
-      <w:proofErr w:type="spellEnd"/>
-      <w:r>
-        <w:rPr>
-          <w:lang w:val="en-US"/>
-        </w:rPr>
-        <w:t xml:space="preserve">: </w:t>
-      </w:r>
-      <w:bookmarkStart w:id="22" w:name="OLE_LINK31"/>
-      <w:bookmarkStart w:id="23" w:name="OLE_LINK32"/>
-      <w:r>
-        <w:rPr>
-          <w:rFonts w:ascii="Consolas" w:eastAsiaTheme="minorHAnsi" w:hAnsi="Consolas" w:cs="Consolas"/>
-          <w:color w:val="A31515"/>
-          <w:kern w:val="0"/>
-          <w:sz w:val="19"/>
-          <w:szCs w:val="19"/>
-          <w:lang w:val="en-US" w:bidi="ar-SA"/>
-        </w:rPr>
-        <w:t>"Couldn't refactor, one or more syntax errors occurred:"</w:t>
-      </w:r>
-    </w:p>
     <w:bookmarkEnd w:id="22"/>
     <w:bookmarkEnd w:id="23"/>
+    <w:bookmarkEnd w:id="24"/>
+    <w:bookmarkEnd w:id="25"/>
+    <w:bookmarkEnd w:id="26"/>
+    <w:bookmarkEnd w:id="27"/>
+    <w:p>
+      <w:pPr>
+        <w:rPr>
+          <w:lang w:val="en-US"/>
+        </w:rPr>
+      </w:pPr>
+    </w:p>
+    <w:p>
+      <w:pPr>
+        <w:rPr>
+          <w:lang w:val="en-US"/>
+        </w:rPr>
+      </w:pPr>
+      <w:proofErr w:type="spellStart"/>
+      <w:r>
+        <w:rPr>
+          <w:lang w:val="en-US"/>
+        </w:rPr>
+        <w:t>Wyjście</w:t>
+      </w:r>
+      <w:proofErr w:type="spellEnd"/>
+      <w:r>
+        <w:rPr>
+          <w:lang w:val="en-US"/>
+        </w:rPr>
+        <w:t xml:space="preserve">: </w:t>
+      </w:r>
+      <w:r>
+        <w:rPr>
+          <w:lang w:val="en-US"/>
+        </w:rPr>
+        <w:t>Correct syntax errors</w:t>
+      </w:r>
+    </w:p>
+    <w:p>
+      <w:pPr>
+        <w:rPr>
+          <w:lang w:val="en-US"/>
+        </w:rPr>
+      </w:pPr>
+    </w:p>
+    <w:p>
+      <w:pPr>
+        <w:rPr>
+          <w:lang w:val="en-US"/>
+        </w:rPr>
+      </w:pPr>
+      <w:proofErr w:type="spellStart"/>
+      <w:r>
+        <w:rPr>
+          <w:lang w:val="en-US"/>
+        </w:rPr>
+        <w:t>Oczekiwany</w:t>
+      </w:r>
+      <w:proofErr w:type="spellEnd"/>
+      <w:r>
+        <w:rPr>
+          <w:lang w:val="en-US"/>
+        </w:rPr>
+        <w:t xml:space="preserve"> </w:t>
+      </w:r>
+      <w:proofErr w:type="spellStart"/>
+      <w:r>
+        <w:rPr>
+          <w:lang w:val="en-US"/>
+        </w:rPr>
+        <w:t>komentarz</w:t>
+      </w:r>
+      <w:proofErr w:type="spellEnd"/>
+      <w:r>
+        <w:rPr>
+          <w:lang w:val="en-US"/>
+        </w:rPr>
+        <w:t xml:space="preserve">: </w:t>
+      </w:r>
+      <w:bookmarkStart w:id="28" w:name="OLE_LINK31"/>
+      <w:bookmarkStart w:id="29" w:name="OLE_LINK32"/>
+      <w:r>
+        <w:rPr>
+          <w:rFonts w:ascii="Consolas" w:eastAsiaTheme="minorHAnsi" w:hAnsi="Consolas" w:cs="Consolas"/>
+          <w:color w:val="A31515"/>
+          <w:kern w:val="0"/>
+          <w:sz w:val="19"/>
+          <w:szCs w:val="19"/>
+          <w:lang w:val="en-US" w:bidi="ar-SA"/>
+        </w:rPr>
+        <w:t>"Couldn't refactor, one or more syntax errors occurred:"</w:t>
+      </w:r>
+    </w:p>
+    <w:bookmarkEnd w:id="28"/>
+    <w:bookmarkEnd w:id="29"/>
     <w:p>
       <w:pPr>
         <w:widowControl/>
@@ -18827,9 +19145,9 @@
           <w:lang w:bidi="ar-SA"/>
         </w:rPr>
       </w:pPr>
-      <w:bookmarkStart w:id="24" w:name="OLE_LINK33"/>
-      <w:bookmarkStart w:id="25" w:name="OLE_LINK34"/>
-      <w:bookmarkStart w:id="26" w:name="OLE_LINK35"/>
+      <w:bookmarkStart w:id="30" w:name="OLE_LINK33"/>
+      <w:bookmarkStart w:id="31" w:name="OLE_LINK34"/>
+      <w:bookmarkStart w:id="32" w:name="OLE_LINK35"/>
       <w:r>
         <w:rPr>
           <w:rFonts w:eastAsiaTheme="minorHAnsi" w:cs="Arial"/>
@@ -19613,9 +19931,9 @@
         <w:t>}</w:t>
       </w:r>
     </w:p>
-    <w:bookmarkEnd w:id="24"/>
-    <w:bookmarkEnd w:id="25"/>
-    <w:bookmarkEnd w:id="26"/>
+    <w:bookmarkEnd w:id="30"/>
+    <w:bookmarkEnd w:id="31"/>
+    <w:bookmarkEnd w:id="32"/>
     <w:p>
       <w:pPr>
         <w:rPr>
@@ -20527,7 +20845,7 @@
           <w:kern w:val="0"/>
           <w:sz w:val="19"/>
           <w:szCs w:val="19"/>
-          <w:lang w:bidi="ar-SA"/>
+          <w:lang w:val="en-US" w:bidi="ar-SA"/>
         </w:rPr>
       </w:pPr>
       <w:r>
@@ -20541,16 +20859,29 @@
         </w:rPr>
         <w:t xml:space="preserve">        </w:t>
       </w:r>
-      <w:r>
-        <w:rPr>
-          <w:rFonts w:ascii="Consolas" w:eastAsiaTheme="minorHAnsi" w:hAnsi="Consolas" w:cs="Consolas"/>
-          <w:color w:val="000000"/>
-          <w:kern w:val="0"/>
-          <w:sz w:val="19"/>
-          <w:szCs w:val="19"/>
-          <w:lang w:bidi="ar-SA"/>
-        </w:rPr>
-        <w:t>foo();</w:t>
+      <w:proofErr w:type="gramStart"/>
+      <w:r>
+        <w:rPr>
+          <w:rFonts w:ascii="Consolas" w:eastAsiaTheme="minorHAnsi" w:hAnsi="Consolas" w:cs="Consolas"/>
+          <w:color w:val="000000"/>
+          <w:kern w:val="0"/>
+          <w:sz w:val="19"/>
+          <w:szCs w:val="19"/>
+          <w:lang w:val="en-US" w:bidi="ar-SA"/>
+        </w:rPr>
+        <w:t>foo(</w:t>
+      </w:r>
+      <w:proofErr w:type="gramEnd"/>
+      <w:r>
+        <w:rPr>
+          <w:rFonts w:ascii="Consolas" w:eastAsiaTheme="minorHAnsi" w:hAnsi="Consolas" w:cs="Consolas"/>
+          <w:color w:val="000000"/>
+          <w:kern w:val="0"/>
+          <w:sz w:val="19"/>
+          <w:szCs w:val="19"/>
+          <w:lang w:val="en-US" w:bidi="ar-SA"/>
+        </w:rPr>
+        <w:t>);</w:t>
       </w:r>
     </w:p>
     <w:p>
@@ -20566,7 +20897,7 @@
           <w:kern w:val="0"/>
           <w:sz w:val="19"/>
           <w:szCs w:val="19"/>
-          <w:lang w:bidi="ar-SA"/>
+          <w:lang w:val="en-US" w:bidi="ar-SA"/>
         </w:rPr>
       </w:pPr>
     </w:p>
@@ -20583,19 +20914,43 @@
           <w:kern w:val="0"/>
           <w:sz w:val="19"/>
           <w:szCs w:val="19"/>
-          <w:lang w:bidi="ar-SA"/>
-        </w:rPr>
-      </w:pPr>
-      <w:r>
-        <w:rPr>
-          <w:rFonts w:ascii="Consolas" w:eastAsiaTheme="minorHAnsi" w:hAnsi="Consolas" w:cs="Consolas"/>
-          <w:color w:val="000000"/>
-          <w:kern w:val="0"/>
-          <w:sz w:val="19"/>
-          <w:szCs w:val="19"/>
-          <w:lang w:bidi="ar-SA"/>
-        </w:rPr>
-        <w:t xml:space="preserve">        Console.WriteLine(foo2(3));</w:t>
+          <w:lang w:val="en-US" w:bidi="ar-SA"/>
+        </w:rPr>
+      </w:pPr>
+      <w:r>
+        <w:rPr>
+          <w:rFonts w:ascii="Consolas" w:eastAsiaTheme="minorHAnsi" w:hAnsi="Consolas" w:cs="Consolas"/>
+          <w:color w:val="000000"/>
+          <w:kern w:val="0"/>
+          <w:sz w:val="19"/>
+          <w:szCs w:val="19"/>
+          <w:lang w:val="en-US" w:bidi="ar-SA"/>
+        </w:rPr>
+        <w:t xml:space="preserve">        </w:t>
+      </w:r>
+      <w:proofErr w:type="spellStart"/>
+      <w:r>
+        <w:rPr>
+          <w:rFonts w:ascii="Consolas" w:eastAsiaTheme="minorHAnsi" w:hAnsi="Consolas" w:cs="Consolas"/>
+          <w:color w:val="000000"/>
+          <w:kern w:val="0"/>
+          <w:sz w:val="19"/>
+          <w:szCs w:val="19"/>
+          <w:lang w:val="en-US" w:bidi="ar-SA"/>
+        </w:rPr>
+        <w:t>Console.WriteLine</w:t>
+      </w:r>
+      <w:proofErr w:type="spellEnd"/>
+      <w:r>
+        <w:rPr>
+          <w:rFonts w:ascii="Consolas" w:eastAsiaTheme="minorHAnsi" w:hAnsi="Consolas" w:cs="Consolas"/>
+          <w:color w:val="000000"/>
+          <w:kern w:val="0"/>
+          <w:sz w:val="19"/>
+          <w:szCs w:val="19"/>
+          <w:lang w:val="en-US" w:bidi="ar-SA"/>
+        </w:rPr>
+        <w:t>(foo2(3));</w:t>
       </w:r>
     </w:p>
     <w:p>
@@ -20611,17 +20966,17 @@
           <w:kern w:val="0"/>
           <w:sz w:val="19"/>
           <w:szCs w:val="19"/>
-          <w:lang w:bidi="ar-SA"/>
-        </w:rPr>
-      </w:pPr>
-      <w:r>
-        <w:rPr>
-          <w:rFonts w:ascii="Consolas" w:eastAsiaTheme="minorHAnsi" w:hAnsi="Consolas" w:cs="Consolas"/>
-          <w:color w:val="000000"/>
-          <w:kern w:val="0"/>
-          <w:sz w:val="19"/>
-          <w:szCs w:val="19"/>
-          <w:lang w:bidi="ar-SA"/>
+          <w:lang w:val="en-US" w:bidi="ar-SA"/>
+        </w:rPr>
+      </w:pPr>
+      <w:r>
+        <w:rPr>
+          <w:rFonts w:ascii="Consolas" w:eastAsiaTheme="minorHAnsi" w:hAnsi="Consolas" w:cs="Consolas"/>
+          <w:color w:val="000000"/>
+          <w:kern w:val="0"/>
+          <w:sz w:val="19"/>
+          <w:szCs w:val="19"/>
+          <w:lang w:val="en-US" w:bidi="ar-SA"/>
         </w:rPr>
         <w:t xml:space="preserve">    }</w:t>
       </w:r>
@@ -20634,17 +20989,17 @@
           <w:kern w:val="0"/>
           <w:sz w:val="19"/>
           <w:szCs w:val="19"/>
-          <w:lang w:bidi="ar-SA"/>
-        </w:rPr>
-      </w:pPr>
-      <w:r>
-        <w:rPr>
-          <w:rFonts w:ascii="Consolas" w:eastAsiaTheme="minorHAnsi" w:hAnsi="Consolas" w:cs="Consolas"/>
-          <w:color w:val="000000"/>
-          <w:kern w:val="0"/>
-          <w:sz w:val="19"/>
-          <w:szCs w:val="19"/>
-          <w:lang w:bidi="ar-SA"/>
+          <w:lang w:val="en-US" w:bidi="ar-SA"/>
+        </w:rPr>
+      </w:pPr>
+      <w:r>
+        <w:rPr>
+          <w:rFonts w:ascii="Consolas" w:eastAsiaTheme="minorHAnsi" w:hAnsi="Consolas" w:cs="Consolas"/>
+          <w:color w:val="000000"/>
+          <w:kern w:val="0"/>
+          <w:sz w:val="19"/>
+          <w:szCs w:val="19"/>
+          <w:lang w:val="en-US" w:bidi="ar-SA"/>
         </w:rPr>
         <w:t>}</w:t>
       </w:r>
@@ -20657,11 +21012,44 @@
       </w:pPr>
     </w:p>
     <w:p>
-      <w:r>
-        <w:t>Oczekiwany komen</w:t>
-      </w:r>
-      <w:r>
-        <w:t xml:space="preserve">tarz: </w:t>
+      <w:pPr>
+        <w:rPr>
+          <w:lang w:val="en-US"/>
+        </w:rPr>
+      </w:pPr>
+      <w:proofErr w:type="spellStart"/>
+      <w:r>
+        <w:rPr>
+          <w:lang w:val="en-US"/>
+        </w:rPr>
+        <w:t>Oczekiwany</w:t>
+      </w:r>
+      <w:proofErr w:type="spellEnd"/>
+      <w:r>
+        <w:rPr>
+          <w:lang w:val="en-US"/>
+        </w:rPr>
+        <w:t xml:space="preserve"> </w:t>
+      </w:r>
+      <w:proofErr w:type="spellStart"/>
+      <w:r>
+        <w:rPr>
+          <w:lang w:val="en-US"/>
+        </w:rPr>
+        <w:t>komen</w:t>
+      </w:r>
+      <w:r>
+        <w:rPr>
+          <w:lang w:val="en-US"/>
+        </w:rPr>
+        <w:t>tarz</w:t>
+      </w:r>
+      <w:proofErr w:type="spellEnd"/>
+      <w:r>
+        <w:rPr>
+          <w:lang w:val="en-US"/>
+        </w:rPr>
+        <w:t xml:space="preserve">: </w:t>
       </w:r>
       <w:r>
         <w:rPr>
@@ -20670,11 +21058,14 @@
           <w:kern w:val="0"/>
           <w:sz w:val="19"/>
           <w:szCs w:val="19"/>
-          <w:lang w:bidi="ar-SA"/>
+          <w:lang w:val="en-US" w:bidi="ar-SA"/>
         </w:rPr>
         <w:t>"Refactor completed!"</w:t>
       </w:r>
       <w:r>
+        <w:rPr>
+          <w:lang w:val="en-US"/>
+        </w:rPr>
         <w:br w:type="page"/>
       </w:r>
     </w:p>
@@ -20704,11 +21095,11 @@
           <w:kern w:val="0"/>
           <w:sz w:val="19"/>
           <w:szCs w:val="19"/>
-          <w:lang w:val="en-US" w:bidi="ar-SA"/>
-        </w:rPr>
-      </w:pPr>
-      <w:bookmarkStart w:id="27" w:name="OLE_LINK36"/>
-      <w:bookmarkStart w:id="28" w:name="OLE_LINK37"/>
+          <w:lang w:bidi="ar-SA"/>
+        </w:rPr>
+      </w:pPr>
+      <w:bookmarkStart w:id="33" w:name="OLE_LINK36"/>
+      <w:bookmarkStart w:id="34" w:name="OLE_LINK37"/>
       <w:r>
         <w:rPr>
           <w:rFonts w:ascii="Consolas" w:eastAsiaTheme="minorHAnsi" w:hAnsi="Consolas" w:cs="Consolas"/>
@@ -20716,7 +21107,7 @@
           <w:kern w:val="0"/>
           <w:sz w:val="19"/>
           <w:szCs w:val="19"/>
-          <w:lang w:val="en-US" w:bidi="ar-SA"/>
+          <w:lang w:bidi="ar-SA"/>
         </w:rPr>
         <w:t>using</w:t>
       </w:r>
@@ -20727,7 +21118,7 @@
           <w:kern w:val="0"/>
           <w:sz w:val="19"/>
           <w:szCs w:val="19"/>
-          <w:lang w:val="en-US" w:bidi="ar-SA"/>
+          <w:lang w:bidi="ar-SA"/>
         </w:rPr>
         <w:t xml:space="preserve"> System;</w:t>
       </w:r>
@@ -20745,7 +21136,7 @@
           <w:kern w:val="0"/>
           <w:sz w:val="19"/>
           <w:szCs w:val="19"/>
-          <w:lang w:val="en-US" w:bidi="ar-SA"/>
+          <w:lang w:bidi="ar-SA"/>
         </w:rPr>
       </w:pPr>
     </w:p>
@@ -20762,7 +21153,7 @@
           <w:kern w:val="0"/>
           <w:sz w:val="19"/>
           <w:szCs w:val="19"/>
-          <w:lang w:val="en-US" w:bidi="ar-SA"/>
+          <w:lang w:bidi="ar-SA"/>
         </w:rPr>
       </w:pPr>
       <w:r>
@@ -20772,7 +21163,7 @@
           <w:kern w:val="0"/>
           <w:sz w:val="19"/>
           <w:szCs w:val="19"/>
-          <w:lang w:val="en-US" w:bidi="ar-SA"/>
+          <w:lang w:bidi="ar-SA"/>
         </w:rPr>
         <w:t>class</w:t>
       </w:r>
@@ -20783,7 +21174,7 @@
           <w:kern w:val="0"/>
           <w:sz w:val="19"/>
           <w:szCs w:val="19"/>
-          <w:lang w:val="en-US" w:bidi="ar-SA"/>
+          <w:lang w:bidi="ar-SA"/>
         </w:rPr>
         <w:t xml:space="preserve"> </w:t>
       </w:r>
@@ -20794,7 +21185,7 @@
           <w:kern w:val="0"/>
           <w:sz w:val="19"/>
           <w:szCs w:val="19"/>
-          <w:lang w:val="en-US" w:bidi="ar-SA"/>
+          <w:lang w:bidi="ar-SA"/>
         </w:rPr>
         <w:t>Program</w:t>
       </w:r>
@@ -21437,7 +21828,7 @@
           <w:kern w:val="0"/>
           <w:sz w:val="19"/>
           <w:szCs w:val="19"/>
-          <w:lang w:bidi="ar-SA"/>
+          <w:lang w:val="en-US" w:bidi="ar-SA"/>
         </w:rPr>
       </w:pPr>
       <w:r>
@@ -21451,16 +21842,29 @@
         </w:rPr>
         <w:t xml:space="preserve">        </w:t>
       </w:r>
-      <w:r>
-        <w:rPr>
-          <w:rFonts w:ascii="Consolas" w:eastAsiaTheme="minorHAnsi" w:hAnsi="Consolas" w:cs="Consolas"/>
-          <w:color w:val="000000"/>
-          <w:kern w:val="0"/>
-          <w:sz w:val="19"/>
-          <w:szCs w:val="19"/>
-          <w:lang w:bidi="ar-SA"/>
-        </w:rPr>
-        <w:t>foo();</w:t>
+      <w:proofErr w:type="gramStart"/>
+      <w:r>
+        <w:rPr>
+          <w:rFonts w:ascii="Consolas" w:eastAsiaTheme="minorHAnsi" w:hAnsi="Consolas" w:cs="Consolas"/>
+          <w:color w:val="000000"/>
+          <w:kern w:val="0"/>
+          <w:sz w:val="19"/>
+          <w:szCs w:val="19"/>
+          <w:lang w:val="en-US" w:bidi="ar-SA"/>
+        </w:rPr>
+        <w:t>foo(</w:t>
+      </w:r>
+      <w:proofErr w:type="gramEnd"/>
+      <w:r>
+        <w:rPr>
+          <w:rFonts w:ascii="Consolas" w:eastAsiaTheme="minorHAnsi" w:hAnsi="Consolas" w:cs="Consolas"/>
+          <w:color w:val="000000"/>
+          <w:kern w:val="0"/>
+          <w:sz w:val="19"/>
+          <w:szCs w:val="19"/>
+          <w:lang w:val="en-US" w:bidi="ar-SA"/>
+        </w:rPr>
+        <w:t>);</w:t>
       </w:r>
     </w:p>
     <w:p>
@@ -21476,19 +21880,43 @@
           <w:kern w:val="0"/>
           <w:sz w:val="19"/>
           <w:szCs w:val="19"/>
-          <w:lang w:bidi="ar-SA"/>
-        </w:rPr>
-      </w:pPr>
-      <w:r>
-        <w:rPr>
-          <w:rFonts w:ascii="Consolas" w:eastAsiaTheme="minorHAnsi" w:hAnsi="Consolas" w:cs="Consolas"/>
-          <w:color w:val="000000"/>
-          <w:kern w:val="0"/>
-          <w:sz w:val="19"/>
-          <w:szCs w:val="19"/>
-          <w:lang w:bidi="ar-SA"/>
-        </w:rPr>
-        <w:t xml:space="preserve">        Console.WriteLine(foo2(3));</w:t>
+          <w:lang w:val="en-US" w:bidi="ar-SA"/>
+        </w:rPr>
+      </w:pPr>
+      <w:r>
+        <w:rPr>
+          <w:rFonts w:ascii="Consolas" w:eastAsiaTheme="minorHAnsi" w:hAnsi="Consolas" w:cs="Consolas"/>
+          <w:color w:val="000000"/>
+          <w:kern w:val="0"/>
+          <w:sz w:val="19"/>
+          <w:szCs w:val="19"/>
+          <w:lang w:val="en-US" w:bidi="ar-SA"/>
+        </w:rPr>
+        <w:t xml:space="preserve">        </w:t>
+      </w:r>
+      <w:proofErr w:type="spellStart"/>
+      <w:r>
+        <w:rPr>
+          <w:rFonts w:ascii="Consolas" w:eastAsiaTheme="minorHAnsi" w:hAnsi="Consolas" w:cs="Consolas"/>
+          <w:color w:val="000000"/>
+          <w:kern w:val="0"/>
+          <w:sz w:val="19"/>
+          <w:szCs w:val="19"/>
+          <w:lang w:val="en-US" w:bidi="ar-SA"/>
+        </w:rPr>
+        <w:t>Console.WriteLine</w:t>
+      </w:r>
+      <w:proofErr w:type="spellEnd"/>
+      <w:r>
+        <w:rPr>
+          <w:rFonts w:ascii="Consolas" w:eastAsiaTheme="minorHAnsi" w:hAnsi="Consolas" w:cs="Consolas"/>
+          <w:color w:val="000000"/>
+          <w:kern w:val="0"/>
+          <w:sz w:val="19"/>
+          <w:szCs w:val="19"/>
+          <w:lang w:val="en-US" w:bidi="ar-SA"/>
+        </w:rPr>
+        <w:t>(foo2(3));</w:t>
       </w:r>
     </w:p>
     <w:p>
@@ -21504,17 +21932,17 @@
           <w:kern w:val="0"/>
           <w:sz w:val="19"/>
           <w:szCs w:val="19"/>
-          <w:lang w:bidi="ar-SA"/>
-        </w:rPr>
-      </w:pPr>
-      <w:r>
-        <w:rPr>
-          <w:rFonts w:ascii="Consolas" w:eastAsiaTheme="minorHAnsi" w:hAnsi="Consolas" w:cs="Consolas"/>
-          <w:color w:val="000000"/>
-          <w:kern w:val="0"/>
-          <w:sz w:val="19"/>
-          <w:szCs w:val="19"/>
-          <w:lang w:bidi="ar-SA"/>
+          <w:lang w:val="en-US" w:bidi="ar-SA"/>
+        </w:rPr>
+      </w:pPr>
+      <w:r>
+        <w:rPr>
+          <w:rFonts w:ascii="Consolas" w:eastAsiaTheme="minorHAnsi" w:hAnsi="Consolas" w:cs="Consolas"/>
+          <w:color w:val="000000"/>
+          <w:kern w:val="0"/>
+          <w:sz w:val="19"/>
+          <w:szCs w:val="19"/>
+          <w:lang w:val="en-US" w:bidi="ar-SA"/>
         </w:rPr>
         <w:t xml:space="preserve">    }</w:t>
       </w:r>
@@ -21532,13 +21960,13 @@
           <w:kern w:val="0"/>
           <w:sz w:val="19"/>
           <w:szCs w:val="19"/>
-          <w:lang w:bidi="ar-SA"/>
+          <w:lang w:val="en-US" w:bidi="ar-SA"/>
         </w:rPr>
         <w:t>}</w:t>
       </w:r>
     </w:p>
-    <w:bookmarkEnd w:id="27"/>
-    <w:bookmarkEnd w:id="28"/>
+    <w:bookmarkEnd w:id="33"/>
+    <w:bookmarkEnd w:id="34"/>
     <w:p>
       <w:pPr>
         <w:rPr>
@@ -22720,7 +23148,7 @@
           <w:kern w:val="0"/>
           <w:sz w:val="19"/>
           <w:szCs w:val="19"/>
-          <w:lang w:bidi="ar-SA"/>
+          <w:lang w:val="en-US" w:bidi="ar-SA"/>
         </w:rPr>
         <w:t>"Refactor completed!"</w:t>
       </w:r>
@@ -22833,6 +23261,8 @@
           <w:lang w:val="en-US" w:bidi="ar-SA"/>
         </w:rPr>
       </w:pPr>
+      <w:bookmarkStart w:id="35" w:name="OLE_LINK41"/>
+      <w:bookmarkStart w:id="36" w:name="OLE_LINK42"/>
     </w:p>
     <w:p>
       <w:pPr>
@@ -22850,9 +23280,9 @@
           <w:lang w:val="en-US" w:bidi="ar-SA"/>
         </w:rPr>
       </w:pPr>
-      <w:bookmarkStart w:id="29" w:name="OLE_LINK22"/>
-      <w:bookmarkStart w:id="30" w:name="OLE_LINK23"/>
-      <w:bookmarkStart w:id="31" w:name="OLE_LINK38"/>
+      <w:bookmarkStart w:id="37" w:name="OLE_LINK22"/>
+      <w:bookmarkStart w:id="38" w:name="OLE_LINK23"/>
+      <w:bookmarkStart w:id="39" w:name="OLE_LINK38"/>
       <w:r>
         <w:rPr>
           <w:rFonts w:ascii="Consolas" w:eastAsiaTheme="minorHAnsi" w:hAnsi="Consolas" w:cs="Consolas"/>
@@ -23752,9 +24182,11 @@
         <w:t>}</w:t>
       </w:r>
     </w:p>
-    <w:bookmarkEnd w:id="29"/>
-    <w:bookmarkEnd w:id="30"/>
-    <w:bookmarkEnd w:id="31"/>
+    <w:bookmarkEnd w:id="35"/>
+    <w:bookmarkEnd w:id="36"/>
+    <w:bookmarkEnd w:id="37"/>
+    <w:bookmarkEnd w:id="38"/>
+    <w:bookmarkEnd w:id="39"/>
     <w:p>
       <w:pPr>
         <w:widowControl/>
@@ -24947,7 +25379,7 @@
           <w:kern w:val="0"/>
           <w:sz w:val="19"/>
           <w:szCs w:val="19"/>
-          <w:lang w:bidi="ar-SA"/>
+          <w:lang w:val="en-US" w:bidi="ar-SA"/>
         </w:rPr>
       </w:pPr>
       <w:r>
@@ -24961,16 +25393,29 @@
         </w:rPr>
         <w:t xml:space="preserve">        </w:t>
       </w:r>
-      <w:r>
-        <w:rPr>
-          <w:rFonts w:ascii="Consolas" w:eastAsiaTheme="minorHAnsi" w:hAnsi="Consolas" w:cs="Consolas"/>
-          <w:color w:val="000000"/>
-          <w:kern w:val="0"/>
-          <w:sz w:val="19"/>
-          <w:szCs w:val="19"/>
-          <w:lang w:bidi="ar-SA"/>
-        </w:rPr>
-        <w:t>Console.WriteLine(foo2(3));</w:t>
+      <w:proofErr w:type="spellStart"/>
+      <w:r>
+        <w:rPr>
+          <w:rFonts w:ascii="Consolas" w:eastAsiaTheme="minorHAnsi" w:hAnsi="Consolas" w:cs="Consolas"/>
+          <w:color w:val="000000"/>
+          <w:kern w:val="0"/>
+          <w:sz w:val="19"/>
+          <w:szCs w:val="19"/>
+          <w:lang w:val="en-US" w:bidi="ar-SA"/>
+        </w:rPr>
+        <w:t>Console.WriteLine</w:t>
+      </w:r>
+      <w:proofErr w:type="spellEnd"/>
+      <w:r>
+        <w:rPr>
+          <w:rFonts w:ascii="Consolas" w:eastAsiaTheme="minorHAnsi" w:hAnsi="Consolas" w:cs="Consolas"/>
+          <w:color w:val="000000"/>
+          <w:kern w:val="0"/>
+          <w:sz w:val="19"/>
+          <w:szCs w:val="19"/>
+          <w:lang w:val="en-US" w:bidi="ar-SA"/>
+        </w:rPr>
+        <w:t>(foo2(3));</w:t>
       </w:r>
     </w:p>
     <w:p>
@@ -24986,17 +25431,17 @@
           <w:kern w:val="0"/>
           <w:sz w:val="19"/>
           <w:szCs w:val="19"/>
-          <w:lang w:bidi="ar-SA"/>
-        </w:rPr>
-      </w:pPr>
-      <w:r>
-        <w:rPr>
-          <w:rFonts w:ascii="Consolas" w:eastAsiaTheme="minorHAnsi" w:hAnsi="Consolas" w:cs="Consolas"/>
-          <w:color w:val="000000"/>
-          <w:kern w:val="0"/>
-          <w:sz w:val="19"/>
-          <w:szCs w:val="19"/>
-          <w:lang w:bidi="ar-SA"/>
+          <w:lang w:val="en-US" w:bidi="ar-SA"/>
+        </w:rPr>
+      </w:pPr>
+      <w:r>
+        <w:rPr>
+          <w:rFonts w:ascii="Consolas" w:eastAsiaTheme="minorHAnsi" w:hAnsi="Consolas" w:cs="Consolas"/>
+          <w:color w:val="000000"/>
+          <w:kern w:val="0"/>
+          <w:sz w:val="19"/>
+          <w:szCs w:val="19"/>
+          <w:lang w:val="en-US" w:bidi="ar-SA"/>
         </w:rPr>
         <w:t xml:space="preserve">    }</w:t>
       </w:r>
@@ -25014,17 +25459,17 @@
           <w:kern w:val="0"/>
           <w:sz w:val="19"/>
           <w:szCs w:val="19"/>
-          <w:lang w:bidi="ar-SA"/>
-        </w:rPr>
-      </w:pPr>
-      <w:r>
-        <w:rPr>
-          <w:rFonts w:ascii="Consolas" w:eastAsiaTheme="minorHAnsi" w:hAnsi="Consolas" w:cs="Consolas"/>
-          <w:color w:val="000000"/>
-          <w:kern w:val="0"/>
-          <w:sz w:val="19"/>
-          <w:szCs w:val="19"/>
-          <w:lang w:bidi="ar-SA"/>
+          <w:lang w:val="en-US" w:bidi="ar-SA"/>
+        </w:rPr>
+      </w:pPr>
+      <w:r>
+        <w:rPr>
+          <w:rFonts w:ascii="Consolas" w:eastAsiaTheme="minorHAnsi" w:hAnsi="Consolas" w:cs="Consolas"/>
+          <w:color w:val="000000"/>
+          <w:kern w:val="0"/>
+          <w:sz w:val="19"/>
+          <w:szCs w:val="19"/>
+          <w:lang w:val="en-US" w:bidi="ar-SA"/>
         </w:rPr>
         <w:t>}</w:t>
       </w:r>
@@ -25087,7 +25532,7 @@
           <w:kern w:val="0"/>
           <w:sz w:val="19"/>
           <w:szCs w:val="19"/>
-          <w:lang w:bidi="ar-SA"/>
+          <w:lang w:val="en-US" w:bidi="ar-SA"/>
         </w:rPr>
         <w:t>"Refactor completed!"</w:t>
       </w:r>
@@ -25135,11 +25580,12 @@
           <w:lang w:val="en-US" w:bidi="ar-SA"/>
         </w:rPr>
       </w:pPr>
-      <w:bookmarkStart w:id="32" w:name="OLE_LINK16"/>
-      <w:bookmarkStart w:id="33" w:name="OLE_LINK17"/>
-      <w:bookmarkStart w:id="34" w:name="OLE_LINK24"/>
-      <w:bookmarkStart w:id="35" w:name="OLE_LINK39"/>
-      <w:bookmarkStart w:id="36" w:name="OLE_LINK40"/>
+      <w:bookmarkStart w:id="40" w:name="OLE_LINK16"/>
+      <w:bookmarkStart w:id="41" w:name="OLE_LINK17"/>
+      <w:bookmarkStart w:id="42" w:name="OLE_LINK24"/>
+      <w:bookmarkStart w:id="43" w:name="OLE_LINK39"/>
+      <w:bookmarkStart w:id="44" w:name="OLE_LINK40"/>
+      <w:bookmarkStart w:id="45" w:name="OLE_LINK43"/>
       <w:r>
         <w:rPr>
           <w:rFonts w:ascii="Consolas" w:eastAsiaTheme="minorHAnsi" w:hAnsi="Consolas" w:cs="Consolas"/>
@@ -26504,12 +26950,13 @@
         </w:rPr>
         <w:t>}</w:t>
       </w:r>
-      <w:bookmarkEnd w:id="32"/>
-      <w:bookmarkEnd w:id="33"/>
-      <w:bookmarkEnd w:id="34"/>
-    </w:p>
-    <w:bookmarkEnd w:id="35"/>
-    <w:bookmarkEnd w:id="36"/>
+      <w:bookmarkEnd w:id="40"/>
+      <w:bookmarkEnd w:id="41"/>
+      <w:bookmarkEnd w:id="42"/>
+    </w:p>
+    <w:bookmarkEnd w:id="43"/>
+    <w:bookmarkEnd w:id="44"/>
+    <w:bookmarkEnd w:id="45"/>
     <w:p>
       <w:pPr>
         <w:widowControl/>
@@ -26517,9 +26964,6 @@
         <w:autoSpaceDE w:val="0"/>
         <w:adjustRightInd w:val="0"/>
         <w:textAlignment w:val="auto"/>
-        <w:rPr>
-          <w:lang w:val="en-US"/>
-        </w:rPr>
       </w:pPr>
     </w:p>
     <w:p>
@@ -26559,10 +27003,24 @@
         <w:autoSpaceDN/>
         <w:spacing w:after="160" w:line="259" w:lineRule="auto"/>
         <w:textAlignment w:val="auto"/>
-      </w:pPr>
-      <w:r>
+        <w:rPr>
+          <w:lang w:val="en-US"/>
+        </w:rPr>
+      </w:pPr>
+      <w:proofErr w:type="spellStart"/>
+      <w:r>
+        <w:rPr>
+          <w:lang w:val="en-US"/>
+        </w:rPr>
         <w:lastRenderedPageBreak/>
-        <w:t>Wyjście:</w:t>
+        <w:t>Wyjście</w:t>
+      </w:r>
+      <w:proofErr w:type="spellEnd"/>
+      <w:r>
+        <w:rPr>
+          <w:lang w:val="en-US"/>
+        </w:rPr>
+        <w:t>:</w:t>
       </w:r>
     </w:p>
     <w:p>
@@ -26572,6 +27030,9 @@
         <w:autoSpaceDN/>
         <w:spacing w:after="160" w:line="259" w:lineRule="auto"/>
         <w:textAlignment w:val="auto"/>
+        <w:rPr>
+          <w:lang w:val="en-US"/>
+        </w:rPr>
       </w:pPr>
       <w:r>
         <w:rPr>
@@ -26580,7 +27041,7 @@
           <w:kern w:val="0"/>
           <w:sz w:val="19"/>
           <w:szCs w:val="19"/>
-          <w:lang w:bidi="ar-SA"/>
+          <w:lang w:val="en-US" w:bidi="ar-SA"/>
         </w:rPr>
         <w:t>using</w:t>
       </w:r>
@@ -26591,7 +27052,7 @@
           <w:kern w:val="0"/>
           <w:sz w:val="19"/>
           <w:szCs w:val="19"/>
-          <w:lang w:bidi="ar-SA"/>
+          <w:lang w:val="en-US" w:bidi="ar-SA"/>
         </w:rPr>
         <w:t xml:space="preserve"> System;</w:t>
       </w:r>
@@ -28282,8 +28743,6 @@
           <w:lang w:val="en-US" w:bidi="ar-SA"/>
         </w:rPr>
       </w:pPr>
-      <w:bookmarkStart w:id="37" w:name="_GoBack"/>
-      <w:bookmarkEnd w:id="37"/>
     </w:p>
     <w:p>
       <w:pPr>
@@ -28588,7 +29047,7 @@
           <w:kern w:val="0"/>
           <w:sz w:val="19"/>
           <w:szCs w:val="19"/>
-          <w:lang w:bidi="ar-SA"/>
+          <w:lang w:val="en-US" w:bidi="ar-SA"/>
         </w:rPr>
       </w:pPr>
       <w:r>
@@ -28602,16 +29061,29 @@
         </w:rPr>
         <w:t xml:space="preserve">        </w:t>
       </w:r>
-      <w:r>
-        <w:rPr>
-          <w:rFonts w:ascii="Consolas" w:eastAsiaTheme="minorHAnsi" w:hAnsi="Consolas" w:cs="Consolas"/>
-          <w:color w:val="000000"/>
-          <w:kern w:val="0"/>
-          <w:sz w:val="19"/>
-          <w:szCs w:val="19"/>
-          <w:lang w:bidi="ar-SA"/>
-        </w:rPr>
-        <w:t>Console.WriteLine(foo3(3));</w:t>
+      <w:proofErr w:type="spellStart"/>
+      <w:r>
+        <w:rPr>
+          <w:rFonts w:ascii="Consolas" w:eastAsiaTheme="minorHAnsi" w:hAnsi="Consolas" w:cs="Consolas"/>
+          <w:color w:val="000000"/>
+          <w:kern w:val="0"/>
+          <w:sz w:val="19"/>
+          <w:szCs w:val="19"/>
+          <w:lang w:val="en-US" w:bidi="ar-SA"/>
+        </w:rPr>
+        <w:t>Console.WriteLine</w:t>
+      </w:r>
+      <w:proofErr w:type="spellEnd"/>
+      <w:r>
+        <w:rPr>
+          <w:rFonts w:ascii="Consolas" w:eastAsiaTheme="minorHAnsi" w:hAnsi="Consolas" w:cs="Consolas"/>
+          <w:color w:val="000000"/>
+          <w:kern w:val="0"/>
+          <w:sz w:val="19"/>
+          <w:szCs w:val="19"/>
+          <w:lang w:val="en-US" w:bidi="ar-SA"/>
+        </w:rPr>
+        <w:t>(foo3(3));</w:t>
       </w:r>
     </w:p>
     <w:p>
@@ -28627,17 +29099,17 @@
           <w:kern w:val="0"/>
           <w:sz w:val="19"/>
           <w:szCs w:val="19"/>
-          <w:lang w:bidi="ar-SA"/>
-        </w:rPr>
-      </w:pPr>
-      <w:r>
-        <w:rPr>
-          <w:rFonts w:ascii="Consolas" w:eastAsiaTheme="minorHAnsi" w:hAnsi="Consolas" w:cs="Consolas"/>
-          <w:color w:val="000000"/>
-          <w:kern w:val="0"/>
-          <w:sz w:val="19"/>
-          <w:szCs w:val="19"/>
-          <w:lang w:bidi="ar-SA"/>
+          <w:lang w:val="en-US" w:bidi="ar-SA"/>
+        </w:rPr>
+      </w:pPr>
+      <w:r>
+        <w:rPr>
+          <w:rFonts w:ascii="Consolas" w:eastAsiaTheme="minorHAnsi" w:hAnsi="Consolas" w:cs="Consolas"/>
+          <w:color w:val="000000"/>
+          <w:kern w:val="0"/>
+          <w:sz w:val="19"/>
+          <w:szCs w:val="19"/>
+          <w:lang w:val="en-US" w:bidi="ar-SA"/>
         </w:rPr>
         <w:t xml:space="preserve">    }</w:t>
       </w:r>
@@ -28655,17 +29127,17 @@
           <w:kern w:val="0"/>
           <w:sz w:val="19"/>
           <w:szCs w:val="19"/>
-          <w:lang w:bidi="ar-SA"/>
-        </w:rPr>
-      </w:pPr>
-      <w:r>
-        <w:rPr>
-          <w:rFonts w:ascii="Consolas" w:eastAsiaTheme="minorHAnsi" w:hAnsi="Consolas" w:cs="Consolas"/>
-          <w:color w:val="000000"/>
-          <w:kern w:val="0"/>
-          <w:sz w:val="19"/>
-          <w:szCs w:val="19"/>
-          <w:lang w:bidi="ar-SA"/>
+          <w:lang w:val="en-US" w:bidi="ar-SA"/>
+        </w:rPr>
+      </w:pPr>
+      <w:r>
+        <w:rPr>
+          <w:rFonts w:ascii="Consolas" w:eastAsiaTheme="minorHAnsi" w:hAnsi="Consolas" w:cs="Consolas"/>
+          <w:color w:val="000000"/>
+          <w:kern w:val="0"/>
+          <w:sz w:val="19"/>
+          <w:szCs w:val="19"/>
+          <w:lang w:val="en-US" w:bidi="ar-SA"/>
         </w:rPr>
         <w:t>}</w:t>
       </w:r>
@@ -28689,9 +29161,37 @@
         <w:autoSpaceDE w:val="0"/>
         <w:adjustRightInd w:val="0"/>
         <w:textAlignment w:val="auto"/>
-      </w:pPr>
-      <w:r>
-        <w:t xml:space="preserve">Oczekiwany komentarz: </w:t>
+        <w:rPr>
+          <w:lang w:val="en-US"/>
+        </w:rPr>
+      </w:pPr>
+      <w:proofErr w:type="spellStart"/>
+      <w:r>
+        <w:rPr>
+          <w:lang w:val="en-US"/>
+        </w:rPr>
+        <w:t>Oczekiwany</w:t>
+      </w:r>
+      <w:proofErr w:type="spellEnd"/>
+      <w:r>
+        <w:rPr>
+          <w:lang w:val="en-US"/>
+        </w:rPr>
+        <w:t xml:space="preserve"> </w:t>
+      </w:r>
+      <w:proofErr w:type="spellStart"/>
+      <w:r>
+        <w:rPr>
+          <w:lang w:val="en-US"/>
+        </w:rPr>
+        <w:t>komentarz</w:t>
+      </w:r>
+      <w:proofErr w:type="spellEnd"/>
+      <w:r>
+        <w:rPr>
+          <w:lang w:val="en-US"/>
+        </w:rPr>
+        <w:t xml:space="preserve">: </w:t>
       </w:r>
       <w:r>
         <w:rPr>
@@ -28700,7 +29200,7 @@
           <w:kern w:val="0"/>
           <w:sz w:val="19"/>
           <w:szCs w:val="19"/>
-          <w:lang w:bidi="ar-SA"/>
+          <w:lang w:val="en-US" w:bidi="ar-SA"/>
         </w:rPr>
         <w:t>"Refactor completed!"</w:t>
       </w:r>
@@ -28712,6 +29212,9 @@
         <w:autoSpaceDE w:val="0"/>
         <w:adjustRightInd w:val="0"/>
         <w:textAlignment w:val="auto"/>
+        <w:rPr>
+          <w:lang w:val="en-US"/>
+        </w:rPr>
       </w:pPr>
     </w:p>
     <w:sectPr>
@@ -30627,7 +31130,7 @@
 </file>
 
 <file path=customXml/itemProps1.xml><?xml version="1.0" encoding="utf-8"?>
-<ds:datastoreItem xmlns:ds="http://schemas.openxmlformats.org/officeDocument/2006/customXml" ds:itemID="{7F9767D9-F3D9-4AD7-A1E8-4F17736081F0}">
+<ds:datastoreItem xmlns:ds="http://schemas.openxmlformats.org/officeDocument/2006/customXml" ds:itemID="{2D3B0C0A-2B5D-460D-82AA-4FF495857856}">
   <ds:schemaRefs>
     <ds:schemaRef ds:uri="http://schemas.openxmlformats.org/officeDocument/2006/bibliography"/>
   </ds:schemaRefs>

</xml_diff>